<commit_message>
Adjusted Aaron & Charnes workload
</commit_message>
<xml_diff>
--- a/Iteration Plan 3.docx
+++ b/Iteration Plan 3.docx
@@ -25,8 +25,6 @@
       <w:r>
         <w:t>3</w:t>
       </w:r>
-      <w:bookmarkStart w:id="0" w:name="_GoBack"/>
-      <w:bookmarkEnd w:id="0"/>
     </w:p>
     <w:p>
       <w:pPr>
@@ -104,7 +102,7 @@
                 <w:bCs/>
               </w:rPr>
             </w:pPr>
-            <w:bookmarkStart w:id="1" w:name="OLE_LINK1"/>
+            <w:bookmarkStart w:id="0" w:name="OLE_LINK1"/>
             <w:r>
               <w:rPr>
                 <w:rFonts w:ascii="Arial" w:hAnsi="Arial" w:cs="Arial"/>
@@ -225,7 +223,7 @@
           </w:p>
         </w:tc>
       </w:tr>
-      <w:bookmarkEnd w:id="1"/>
+      <w:bookmarkEnd w:id="0"/>
     </w:tbl>
     <w:p>
       <w:pPr>
@@ -1937,8 +1935,10 @@
                 <w:rFonts w:ascii="Arial" w:hAnsi="Arial" w:cs="Arial"/>
                 <w:lang w:eastAsia="ja-JP"/>
               </w:rPr>
-              <w:t>Aaron</w:t>
-            </w:r>
+              <w:t>Charnes</w:t>
+            </w:r>
+            <w:bookmarkStart w:id="1" w:name="_GoBack"/>
+            <w:bookmarkEnd w:id="1"/>
           </w:p>
         </w:tc>
         <w:tc>

</xml_diff>

<commit_message>
Update to I3 to reflect LCOM feedback
</commit_message>
<xml_diff>
--- a/Iteration Plan 3.docx
+++ b/Iteration Plan 3.docx
@@ -1,6 +1,6 @@
 
 <file path=word/document.xml><?xml version="1.0" encoding="utf-8"?>
-<w:document xmlns:wpc="http://schemas.microsoft.com/office/word/2010/wordprocessingCanvas" xmlns:cx="http://schemas.microsoft.com/office/drawing/2014/chartex" xmlns:cx1="http://schemas.microsoft.com/office/drawing/2015/9/8/chartex" xmlns:cx2="http://schemas.microsoft.com/office/drawing/2015/10/21/chartex" xmlns:cx3="http://schemas.microsoft.com/office/drawing/2016/5/9/chartex" xmlns:cx4="http://schemas.microsoft.com/office/drawing/2016/5/10/chartex" xmlns:cx5="http://schemas.microsoft.com/office/drawing/2016/5/11/chartex" xmlns:cx6="http://schemas.microsoft.com/office/drawing/2016/5/12/chartex" xmlns:cx7="http://schemas.microsoft.com/office/drawing/2016/5/13/chartex" xmlns:cx8="http://schemas.microsoft.com/office/drawing/2016/5/14/chartex" xmlns:mc="http://schemas.openxmlformats.org/markup-compatibility/2006" xmlns:aink="http://schemas.microsoft.com/office/drawing/2016/ink" xmlns:am3d="http://schemas.microsoft.com/office/drawing/2017/model3d" xmlns:o="urn:schemas-microsoft-com:office:office" xmlns:r="http://schemas.openxmlformats.org/officeDocument/2006/relationships" xmlns:m="http://schemas.openxmlformats.org/officeDocument/2006/math" xmlns:v="urn:schemas-microsoft-com:vml" xmlns:wp14="http://schemas.microsoft.com/office/word/2010/wordprocessingDrawing" xmlns:wp="http://schemas.openxmlformats.org/drawingml/2006/wordprocessingDrawing" xmlns:w10="urn:schemas-microsoft-com:office:word" xmlns:w="http://schemas.openxmlformats.org/wordprocessingml/2006/main" xmlns:w14="http://schemas.microsoft.com/office/word/2010/wordml" xmlns:w15="http://schemas.microsoft.com/office/word/2012/wordml" xmlns:w16cid="http://schemas.microsoft.com/office/word/2016/wordml/cid" xmlns:w16se="http://schemas.microsoft.com/office/word/2015/wordml/symex" xmlns:wpg="http://schemas.microsoft.com/office/word/2010/wordprocessingGroup" xmlns:wpi="http://schemas.microsoft.com/office/word/2010/wordprocessingInk" xmlns:wne="http://schemas.microsoft.com/office/word/2006/wordml" xmlns:wps="http://schemas.microsoft.com/office/word/2010/wordprocessingShape" mc:Ignorable="w14 w15 w16se w16cid wp14">
+<w:document xmlns:wpc="http://schemas.microsoft.com/office/word/2010/wordprocessingCanvas" xmlns:mc="http://schemas.openxmlformats.org/markup-compatibility/2006" xmlns:o="urn:schemas-microsoft-com:office:office" xmlns:r="http://schemas.openxmlformats.org/officeDocument/2006/relationships" xmlns:m="http://schemas.openxmlformats.org/officeDocument/2006/math" xmlns:v="urn:schemas-microsoft-com:vml" xmlns:wp14="http://schemas.microsoft.com/office/word/2010/wordprocessingDrawing" xmlns:wp="http://schemas.openxmlformats.org/drawingml/2006/wordprocessingDrawing" xmlns:w10="urn:schemas-microsoft-com:office:word" xmlns:w="http://schemas.openxmlformats.org/wordprocessingml/2006/main" xmlns:w14="http://schemas.microsoft.com/office/word/2010/wordml" xmlns:wpg="http://schemas.microsoft.com/office/word/2010/wordprocessingGroup" xmlns:wpi="http://schemas.microsoft.com/office/word/2010/wordprocessingInk" xmlns:wne="http://schemas.microsoft.com/office/word/2006/wordml" xmlns:wps="http://schemas.microsoft.com/office/word/2010/wordprocessingShape" mc:Ignorable="w14 wp14">
   <w:body>
     <w:p>
       <w:pPr>
@@ -14,11 +14,21 @@
       <w:pPr>
         <w:pStyle w:val="Title"/>
       </w:pPr>
-      <w:fldSimple w:instr=" TITLE  \* MERGEFORMAT ">
-        <w:r>
-          <w:t>Iteration Plan</w:t>
-        </w:r>
-      </w:fldSimple>
+      <w:r>
+        <w:fldChar w:fldCharType="begin"/>
+      </w:r>
+      <w:r>
+        <w:instrText xml:space="preserve"> TITLE  \* MERGEFORMAT </w:instrText>
+      </w:r>
+      <w:r>
+        <w:fldChar w:fldCharType="separate"/>
+      </w:r>
+      <w:r>
+        <w:t>Iteration Plan</w:t>
+      </w:r>
+      <w:r>
+        <w:fldChar w:fldCharType="end"/>
+      </w:r>
       <w:r>
         <w:t xml:space="preserve"> </w:t>
       </w:r>
@@ -273,7 +283,7 @@
         <w:tab/>
       </w:r>
       <w:r>
-        <w:t>Social Media connection</w:t>
+        <w:t xml:space="preserve">Set up Facebook accounts and review SKD </w:t>
       </w:r>
     </w:p>
     <w:p>
@@ -282,18 +292,16 @@
       </w:r>
       <w:r>
         <w:tab/>
-      </w:r>
-      <w:r>
         <w:t>Game GUI development</w:t>
       </w:r>
     </w:p>
     <w:p>
       <w:r>
-        <w:t>4.</w:t>
+        <w:t xml:space="preserve">4. </w:t>
       </w:r>
       <w:r>
         <w:tab/>
-        <w:t>Question Submission</w:t>
+        <w:t xml:space="preserve">Revise LCOM documents for LCAM </w:t>
       </w:r>
     </w:p>
     <w:p>
@@ -342,23 +350,7 @@
           <w:vanish w:val="0"/>
           <w:color w:val="auto"/>
         </w:rPr>
-        <w:t xml:space="preserve">Complete your assigned </w:t>
-      </w:r>
-      <w:proofErr w:type="gramStart"/>
-      <w:r>
-        <w:rPr>
-          <w:vanish w:val="0"/>
-          <w:color w:val="auto"/>
-        </w:rPr>
-        <w:t>high level</w:t>
-      </w:r>
-      <w:proofErr w:type="gramEnd"/>
-      <w:r>
-        <w:rPr>
-          <w:vanish w:val="0"/>
-          <w:color w:val="auto"/>
-        </w:rPr>
-        <w:t xml:space="preserve"> task</w:t>
+        <w:t>Complete your assigned high level task</w:t>
       </w:r>
     </w:p>
     <w:p>
@@ -409,23 +401,7 @@
           <w:color w:val="auto"/>
         </w:rPr>
         <w:tab/>
-        <w:t xml:space="preserve">Complete your assigned </w:t>
-      </w:r>
-      <w:proofErr w:type="gramStart"/>
-      <w:r>
-        <w:rPr>
-          <w:vanish w:val="0"/>
-          <w:color w:val="auto"/>
-        </w:rPr>
-        <w:t>low level</w:t>
-      </w:r>
-      <w:proofErr w:type="gramEnd"/>
-      <w:r>
-        <w:rPr>
-          <w:vanish w:val="0"/>
-          <w:color w:val="auto"/>
-        </w:rPr>
-        <w:t xml:space="preserve"> task</w:t>
+        <w:t>Complete your assigned low level task</w:t>
       </w:r>
     </w:p>
     <w:p>
@@ -466,9 +442,24 @@
     </w:p>
     <w:p>
       <w:pPr>
+        <w:widowControl/>
+        <w:spacing w:line="240" w:lineRule="auto"/>
+        <w:rPr>
+          <w:rFonts w:ascii="Arial" w:hAnsi="Arial"/>
+          <w:b/>
+          <w:sz w:val="24"/>
+        </w:rPr>
+      </w:pPr>
+      <w:r>
+        <w:br w:type="page"/>
+      </w:r>
+    </w:p>
+    <w:p>
+      <w:pPr>
         <w:pStyle w:val="Heading1"/>
       </w:pPr>
       <w:r>
+        <w:lastRenderedPageBreak/>
         <w:t>4</w:t>
       </w:r>
       <w:r>
@@ -1019,7 +1010,7 @@
                 <w:rFonts w:ascii="Arial" w:hAnsi="Arial" w:cs="Arial"/>
                 <w:lang w:eastAsia="ja-JP"/>
               </w:rPr>
-              <w:t>2</w:t>
+              <w:t>4</w:t>
             </w:r>
           </w:p>
         </w:tc>
@@ -1492,7 +1483,19 @@
               <w:rPr>
                 <w:rFonts w:ascii="Arial" w:hAnsi="Arial" w:cs="Arial"/>
               </w:rPr>
-              <w:t>(15/4/18)</w:t>
+              <w:t>(</w:t>
+            </w:r>
+            <w:r>
+              <w:rPr>
+                <w:rFonts w:ascii="Arial" w:hAnsi="Arial" w:cs="Arial"/>
+              </w:rPr>
+              <w:t>22</w:t>
+            </w:r>
+            <w:r>
+              <w:rPr>
+                <w:rFonts w:ascii="Arial" w:hAnsi="Arial" w:cs="Arial"/>
+              </w:rPr>
+              <w:t>/4/18)</w:t>
             </w:r>
           </w:p>
         </w:tc>
@@ -1639,8 +1642,7 @@
                 <w:rFonts w:ascii="Arial" w:hAnsi="Arial" w:cs="Arial"/>
                 <w:lang w:eastAsia="ja-JP"/>
               </w:rPr>
-              <w:lastRenderedPageBreak/>
-              <w:t>1.4</w:t>
+              <w:t>1.5</w:t>
             </w:r>
           </w:p>
         </w:tc>
@@ -1652,7 +1654,7 @@
           </w:tcPr>
           <w:p>
             <w:r>
-              <w:t xml:space="preserve">Account Sign in </w:t>
+              <w:t>Sign in page</w:t>
             </w:r>
           </w:p>
         </w:tc>
@@ -1670,20 +1672,20 @@
               <w:rPr>
                 <w:rFonts w:ascii="Arial" w:hAnsi="Arial" w:cs="Arial"/>
               </w:rPr>
-              <w:t>Allow for users to sign in using a bespoke Let’s Quiz account linked to the users table</w:t>
-            </w:r>
-          </w:p>
-          <w:p>
-            <w:pPr>
-              <w:rPr>
-                <w:rFonts w:ascii="Arial" w:hAnsi="Arial" w:cs="Arial"/>
-              </w:rPr>
-            </w:pPr>
-            <w:r>
-              <w:rPr>
-                <w:rFonts w:ascii="Arial" w:hAnsi="Arial" w:cs="Arial"/>
-              </w:rPr>
-              <w:t>(15/4/18)</w:t>
+              <w:t>Design in game sign in page (draft)</w:t>
+            </w:r>
+          </w:p>
+          <w:p>
+            <w:pPr>
+              <w:rPr>
+                <w:rFonts w:ascii="Arial" w:hAnsi="Arial" w:cs="Arial"/>
+              </w:rPr>
+            </w:pPr>
+            <w:r>
+              <w:rPr>
+                <w:rFonts w:ascii="Arial" w:hAnsi="Arial" w:cs="Arial"/>
+              </w:rPr>
+              <w:t>(22/4/18)</w:t>
             </w:r>
           </w:p>
         </w:tc>
@@ -1733,7 +1735,7 @@
                 <w:rFonts w:ascii="Arial" w:hAnsi="Arial" w:cs="Arial"/>
                 <w:lang w:eastAsia="ja-JP"/>
               </w:rPr>
-              <w:t>Col</w:t>
+              <w:t>Aaron</w:t>
             </w:r>
           </w:p>
         </w:tc>
@@ -1755,7 +1757,7 @@
                 <w:rFonts w:ascii="Arial" w:hAnsi="Arial" w:cs="Arial"/>
                 <w:lang w:eastAsia="ja-JP"/>
               </w:rPr>
-              <w:t>6</w:t>
+              <w:t>4</w:t>
             </w:r>
           </w:p>
         </w:tc>
@@ -1803,7 +1805,7 @@
                 <w:rFonts w:ascii="Arial" w:hAnsi="Arial" w:cs="Arial"/>
                 <w:lang w:eastAsia="ja-JP"/>
               </w:rPr>
-              <w:t>6</w:t>
+              <w:t>4</w:t>
             </w:r>
           </w:p>
         </w:tc>
@@ -1830,7 +1832,14 @@
                 <w:rFonts w:ascii="Arial" w:hAnsi="Arial" w:cs="Arial"/>
                 <w:lang w:eastAsia="ja-JP"/>
               </w:rPr>
-              <w:t>1.5</w:t>
+              <w:t>2.</w:t>
+            </w:r>
+            <w:r>
+              <w:rPr>
+                <w:rFonts w:ascii="Arial" w:hAnsi="Arial" w:cs="Arial"/>
+                <w:lang w:eastAsia="ja-JP"/>
+              </w:rPr>
+              <w:t>1</w:t>
             </w:r>
           </w:p>
         </w:tc>
@@ -1842,7 +1851,7 @@
           </w:tcPr>
           <w:p>
             <w:r>
-              <w:t>Sign in page</w:t>
+              <w:t>Facebook Developer</w:t>
             </w:r>
           </w:p>
         </w:tc>
@@ -1860,32 +1869,20 @@
               <w:rPr>
                 <w:rFonts w:ascii="Arial" w:hAnsi="Arial" w:cs="Arial"/>
               </w:rPr>
-              <w:t>Design in game sign in page (draft)</w:t>
-            </w:r>
-          </w:p>
-          <w:p>
-            <w:pPr>
-              <w:rPr>
-                <w:rFonts w:ascii="Arial" w:hAnsi="Arial" w:cs="Arial"/>
-              </w:rPr>
-            </w:pPr>
-            <w:r>
-              <w:rPr>
-                <w:rFonts w:ascii="Arial" w:hAnsi="Arial" w:cs="Arial"/>
-              </w:rPr>
-              <w:t>(</w:t>
-            </w:r>
-            <w:r>
-              <w:rPr>
-                <w:rFonts w:ascii="Arial" w:hAnsi="Arial" w:cs="Arial"/>
-              </w:rPr>
-              <w:t>22</w:t>
-            </w:r>
-            <w:r>
-              <w:rPr>
-                <w:rFonts w:ascii="Arial" w:hAnsi="Arial" w:cs="Arial"/>
-              </w:rPr>
-              <w:t>/4/18)</w:t>
+              <w:t>Create Facebook developer’s account for Lets Quiz and all team members</w:t>
+            </w:r>
+          </w:p>
+          <w:p>
+            <w:pPr>
+              <w:rPr>
+                <w:rFonts w:ascii="Arial" w:hAnsi="Arial" w:cs="Arial"/>
+              </w:rPr>
+            </w:pPr>
+            <w:r>
+              <w:rPr>
+                <w:rFonts w:ascii="Arial" w:hAnsi="Arial" w:cs="Arial"/>
+              </w:rPr>
+              <w:t>(15/4/18)</w:t>
             </w:r>
           </w:p>
         </w:tc>
@@ -1894,6 +1891,7 @@
             <w:tcW w:w="1170" w:type="dxa"/>
             <w:shd w:val="clear" w:color="auto" w:fill="auto"/>
             <w:noWrap/>
+            <w:vAlign w:val="bottom"/>
           </w:tcPr>
           <w:p>
             <w:pPr>
@@ -1901,17 +1899,16 @@
               <w:spacing w:line="240" w:lineRule="auto"/>
               <w:rPr>
                 <w:rFonts w:ascii="Arial" w:hAnsi="Arial" w:cs="Arial"/>
-                <w:color w:val="FF0000"/>
-                <w:lang w:eastAsia="ja-JP"/>
-              </w:rPr>
-            </w:pPr>
-            <w:r>
-              <w:rPr>
-                <w:rFonts w:ascii="Arial" w:hAnsi="Arial" w:cs="Arial"/>
-                <w:color w:val="FF0000"/>
-                <w:lang w:eastAsia="ja-JP"/>
-              </w:rPr>
-              <w:t>Not Started</w:t>
+                <w:lang w:eastAsia="ja-JP"/>
+              </w:rPr>
+            </w:pPr>
+            <w:r>
+              <w:rPr>
+                <w:rFonts w:ascii="Arial" w:hAnsi="Arial" w:cs="Arial"/>
+                <w:color w:val="70AD47" w:themeColor="accent6"/>
+                <w:lang w:eastAsia="ja-JP"/>
+              </w:rPr>
+              <w:t>Complete</w:t>
             </w:r>
           </w:p>
         </w:tc>
@@ -1935,11 +1932,10 @@
                 <w:rFonts w:ascii="Arial" w:hAnsi="Arial" w:cs="Arial"/>
                 <w:lang w:eastAsia="ja-JP"/>
               </w:rPr>
-              <w:t>Charnes</w:t>
-            </w:r>
-            <w:bookmarkStart w:id="1" w:name="_GoBack"/>
-            <w:bookmarkEnd w:id="1"/>
-          </w:p>
+              <w:t>Michelle</w:t>
+            </w:r>
+          </w:p>
+          <w:p/>
         </w:tc>
         <w:tc>
           <w:tcPr>
@@ -1959,7 +1955,7 @@
                 <w:rFonts w:ascii="Arial" w:hAnsi="Arial" w:cs="Arial"/>
                 <w:lang w:eastAsia="ja-JP"/>
               </w:rPr>
-              <w:t>4</w:t>
+              <w:t>2</w:t>
             </w:r>
           </w:p>
         </w:tc>
@@ -1970,20 +1966,8 @@
             <w:noWrap/>
           </w:tcPr>
           <w:p>
-            <w:pPr>
-              <w:widowControl/>
-              <w:spacing w:line="240" w:lineRule="auto"/>
-              <w:rPr>
-                <w:rFonts w:ascii="Arial" w:hAnsi="Arial" w:cs="Arial"/>
-                <w:lang w:eastAsia="ja-JP"/>
-              </w:rPr>
-            </w:pPr>
-            <w:r>
-              <w:rPr>
-                <w:rFonts w:ascii="Arial" w:hAnsi="Arial" w:cs="Arial"/>
-                <w:lang w:eastAsia="ja-JP"/>
-              </w:rPr>
-              <w:t>0</w:t>
+            <w:r>
+              <w:t>2</w:t>
             </w:r>
           </w:p>
         </w:tc>
@@ -1994,20 +1978,8 @@
             <w:noWrap/>
           </w:tcPr>
           <w:p>
-            <w:pPr>
-              <w:widowControl/>
-              <w:spacing w:line="240" w:lineRule="auto"/>
-              <w:rPr>
-                <w:rFonts w:ascii="Arial" w:hAnsi="Arial" w:cs="Arial"/>
-                <w:lang w:eastAsia="ja-JP"/>
-              </w:rPr>
-            </w:pPr>
-            <w:r>
-              <w:rPr>
-                <w:rFonts w:ascii="Arial" w:hAnsi="Arial" w:cs="Arial"/>
-                <w:lang w:eastAsia="ja-JP"/>
-              </w:rPr>
-              <w:t>4</w:t>
+            <w:r>
+              <w:t>0</w:t>
             </w:r>
           </w:p>
         </w:tc>
@@ -2034,14 +2006,14 @@
                 <w:rFonts w:ascii="Arial" w:hAnsi="Arial" w:cs="Arial"/>
                 <w:lang w:eastAsia="ja-JP"/>
               </w:rPr>
-              <w:t>1.</w:t>
-            </w:r>
-            <w:r>
-              <w:rPr>
-                <w:rFonts w:ascii="Arial" w:hAnsi="Arial" w:cs="Arial"/>
-                <w:lang w:eastAsia="ja-JP"/>
-              </w:rPr>
-              <w:t>6</w:t>
+              <w:t>2.</w:t>
+            </w:r>
+            <w:r>
+              <w:rPr>
+                <w:rFonts w:ascii="Arial" w:hAnsi="Arial" w:cs="Arial"/>
+                <w:lang w:eastAsia="ja-JP"/>
+              </w:rPr>
+              <w:t>2</w:t>
             </w:r>
           </w:p>
         </w:tc>
@@ -2053,61 +2025,41 @@
           </w:tcPr>
           <w:p>
             <w:r>
-              <w:t>Multiplayer</w:t>
-            </w:r>
-            <w:r>
+              <w:t>Review updates to Facebook SKD</w:t>
+            </w:r>
+          </w:p>
+        </w:tc>
+        <w:tc>
+          <w:tcPr>
+            <w:tcW w:w="2509" w:type="dxa"/>
+          </w:tcPr>
+          <w:p>
+            <w:pPr>
+              <w:rPr>
+                <w:rFonts w:ascii="Arial" w:hAnsi="Arial" w:cs="Arial"/>
+              </w:rPr>
+            </w:pPr>
+            <w:r>
+              <w:t>Review updates to Facebook SKD</w:t>
+            </w:r>
+            <w:r>
+              <w:rPr>
+                <w:rFonts w:ascii="Arial" w:hAnsi="Arial" w:cs="Arial"/>
+              </w:rPr>
               <w:t xml:space="preserve"> </w:t>
             </w:r>
           </w:p>
-        </w:tc>
-        <w:tc>
-          <w:tcPr>
-            <w:tcW w:w="2509" w:type="dxa"/>
-          </w:tcPr>
-          <w:p>
-            <w:pPr>
-              <w:rPr>
-                <w:rFonts w:ascii="Arial" w:hAnsi="Arial" w:cs="Arial"/>
-              </w:rPr>
-            </w:pPr>
-            <w:r>
-              <w:rPr>
-                <w:rFonts w:ascii="Arial" w:hAnsi="Arial" w:cs="Arial"/>
-              </w:rPr>
-              <w:t xml:space="preserve">Using a Let’s Quiz account players should be able to play against </w:t>
-            </w:r>
-            <w:proofErr w:type="spellStart"/>
-            <w:r>
-              <w:rPr>
-                <w:rFonts w:ascii="Arial" w:hAnsi="Arial" w:cs="Arial"/>
-              </w:rPr>
-              <w:t>some one</w:t>
-            </w:r>
-            <w:proofErr w:type="spellEnd"/>
-            <w:r>
-              <w:rPr>
-                <w:rFonts w:ascii="Arial" w:hAnsi="Arial" w:cs="Arial"/>
-              </w:rPr>
-              <w:t xml:space="preserve"> </w:t>
-            </w:r>
-            <w:r>
-              <w:rPr>
-                <w:rFonts w:ascii="Arial" w:hAnsi="Arial" w:cs="Arial"/>
-              </w:rPr>
-              <w:t>being mimicked in the database</w:t>
-            </w:r>
-          </w:p>
-          <w:p>
-            <w:pPr>
-              <w:rPr>
-                <w:rFonts w:ascii="Arial" w:hAnsi="Arial" w:cs="Arial"/>
-              </w:rPr>
-            </w:pPr>
-            <w:r>
-              <w:rPr>
-                <w:rFonts w:ascii="Arial" w:hAnsi="Arial" w:cs="Arial"/>
-              </w:rPr>
-              <w:t>(22/4/18)</w:t>
+          <w:p>
+            <w:pPr>
+              <w:rPr>
+                <w:rFonts w:ascii="Arial" w:hAnsi="Arial" w:cs="Arial"/>
+              </w:rPr>
+            </w:pPr>
+            <w:r>
+              <w:rPr>
+                <w:rFonts w:ascii="Arial" w:hAnsi="Arial" w:cs="Arial"/>
+              </w:rPr>
+              <w:t>(15/4/18)</w:t>
             </w:r>
           </w:p>
         </w:tc>
@@ -2118,15 +2070,6 @@
             <w:noWrap/>
           </w:tcPr>
           <w:p>
-            <w:pPr>
-              <w:widowControl/>
-              <w:spacing w:line="240" w:lineRule="auto"/>
-              <w:rPr>
-                <w:rFonts w:ascii="Arial" w:hAnsi="Arial" w:cs="Arial"/>
-                <w:color w:val="FF0000"/>
-                <w:lang w:eastAsia="ja-JP"/>
-              </w:rPr>
-            </w:pPr>
             <w:r>
               <w:rPr>
                 <w:rFonts w:ascii="Arial" w:hAnsi="Arial" w:cs="Arial"/>
@@ -2145,10 +2088,7 @@
           </w:tcPr>
           <w:p>
             <w:r>
-              <w:t>Col</w:t>
-            </w:r>
-            <w:r>
-              <w:t>lin</w:t>
+              <w:t>Michelle</w:t>
             </w:r>
           </w:p>
         </w:tc>
@@ -2170,7 +2110,7 @@
                 <w:rFonts w:ascii="Arial" w:hAnsi="Arial" w:cs="Arial"/>
                 <w:lang w:eastAsia="ja-JP"/>
               </w:rPr>
-              <w:t>15</w:t>
+              <w:t>2</w:t>
             </w:r>
           </w:p>
         </w:tc>
@@ -2194,7 +2134,7 @@
           </w:tcPr>
           <w:p>
             <w:r>
-              <w:t>15</w:t>
+              <w:t>0</w:t>
             </w:r>
           </w:p>
         </w:tc>
@@ -2221,7 +2161,7 @@
                 <w:rFonts w:ascii="Arial" w:hAnsi="Arial" w:cs="Arial"/>
                 <w:lang w:eastAsia="ja-JP"/>
               </w:rPr>
-              <w:t>2.2</w:t>
+              <w:t>3.4</w:t>
             </w:r>
           </w:p>
         </w:tc>
@@ -2233,7 +2173,7 @@
           </w:tcPr>
           <w:p>
             <w:r>
-              <w:t>Facebook Developer</w:t>
+              <w:t>Game Interface</w:t>
             </w:r>
           </w:p>
         </w:tc>
@@ -2251,7 +2191,13 @@
               <w:rPr>
                 <w:rFonts w:ascii="Arial" w:hAnsi="Arial" w:cs="Arial"/>
               </w:rPr>
-              <w:t>Create Facebook developer’s account for Lets Quiz and all team members</w:t>
+              <w:t>Design the actual quiz game interface</w:t>
+            </w:r>
+            <w:r>
+              <w:rPr>
+                <w:rFonts w:ascii="Arial" w:hAnsi="Arial" w:cs="Arial"/>
+              </w:rPr>
+              <w:t xml:space="preserve"> (draft)</w:t>
             </w:r>
           </w:p>
           <w:p>
@@ -2273,24 +2219,15 @@
             <w:tcW w:w="1170" w:type="dxa"/>
             <w:shd w:val="clear" w:color="auto" w:fill="auto"/>
             <w:noWrap/>
-            <w:vAlign w:val="bottom"/>
-          </w:tcPr>
-          <w:p>
-            <w:pPr>
-              <w:widowControl/>
-              <w:spacing w:line="240" w:lineRule="auto"/>
-              <w:rPr>
-                <w:rFonts w:ascii="Arial" w:hAnsi="Arial" w:cs="Arial"/>
-                <w:lang w:eastAsia="ja-JP"/>
-              </w:rPr>
-            </w:pPr>
-            <w:r>
-              <w:rPr>
-                <w:rFonts w:ascii="Arial" w:hAnsi="Arial" w:cs="Arial"/>
-                <w:color w:val="70AD47" w:themeColor="accent6"/>
-                <w:lang w:eastAsia="ja-JP"/>
-              </w:rPr>
-              <w:t>Complete</w:t>
+          </w:tcPr>
+          <w:p>
+            <w:r>
+              <w:rPr>
+                <w:rFonts w:ascii="Arial" w:hAnsi="Arial" w:cs="Arial"/>
+                <w:color w:val="FF0000"/>
+                <w:lang w:eastAsia="ja-JP"/>
+              </w:rPr>
+              <w:t>In Progress</w:t>
             </w:r>
           </w:p>
         </w:tc>
@@ -2301,6 +2238,18 @@
             <w:noWrap/>
           </w:tcPr>
           <w:p>
+            <w:proofErr w:type="spellStart"/>
+            <w:r>
+              <w:t>Charnes</w:t>
+            </w:r>
+            <w:proofErr w:type="spellEnd"/>
+          </w:p>
+        </w:tc>
+        <w:tc>
+          <w:tcPr>
+            <w:tcW w:w="1080" w:type="dxa"/>
+          </w:tcPr>
+          <w:p>
             <w:pPr>
               <w:widowControl/>
               <w:spacing w:line="240" w:lineRule="auto"/>
@@ -2314,30 +2263,7 @@
                 <w:rFonts w:ascii="Arial" w:hAnsi="Arial" w:cs="Arial"/>
                 <w:lang w:eastAsia="ja-JP"/>
               </w:rPr>
-              <w:t>Michelle</w:t>
-            </w:r>
-          </w:p>
-          <w:p/>
-        </w:tc>
-        <w:tc>
-          <w:tcPr>
-            <w:tcW w:w="1080" w:type="dxa"/>
-          </w:tcPr>
-          <w:p>
-            <w:pPr>
-              <w:widowControl/>
-              <w:spacing w:line="240" w:lineRule="auto"/>
-              <w:rPr>
-                <w:rFonts w:ascii="Arial" w:hAnsi="Arial" w:cs="Arial"/>
-                <w:lang w:eastAsia="ja-JP"/>
-              </w:rPr>
-            </w:pPr>
-            <w:r>
-              <w:rPr>
-                <w:rFonts w:ascii="Arial" w:hAnsi="Arial" w:cs="Arial"/>
-                <w:lang w:eastAsia="ja-JP"/>
-              </w:rPr>
-              <w:t>2</w:t>
+              <w:t>10</w:t>
             </w:r>
           </w:p>
         </w:tc>
@@ -2349,7 +2275,7 @@
           </w:tcPr>
           <w:p>
             <w:r>
-              <w:t>2</w:t>
+              <w:t>3</w:t>
             </w:r>
           </w:p>
         </w:tc>
@@ -2361,7 +2287,7 @@
           </w:tcPr>
           <w:p>
             <w:r>
-              <w:t>0</w:t>
+              <w:t>7</w:t>
             </w:r>
           </w:p>
         </w:tc>
@@ -2388,7 +2314,7 @@
                 <w:rFonts w:ascii="Arial" w:hAnsi="Arial" w:cs="Arial"/>
                 <w:lang w:eastAsia="ja-JP"/>
               </w:rPr>
-              <w:t>2.3</w:t>
+              <w:t>4.1</w:t>
             </w:r>
           </w:p>
         </w:tc>
@@ -2400,7 +2326,7 @@
           </w:tcPr>
           <w:p>
             <w:r>
-              <w:t>Google Play Developer</w:t>
+              <w:t>Vision Document</w:t>
             </w:r>
           </w:p>
         </w:tc>
@@ -2418,20 +2344,20 @@
               <w:rPr>
                 <w:rFonts w:ascii="Arial" w:hAnsi="Arial" w:cs="Arial"/>
               </w:rPr>
-              <w:t>Create Facebook developer’s account for Lets Quiz and all team members</w:t>
-            </w:r>
-          </w:p>
-          <w:p>
-            <w:pPr>
-              <w:rPr>
-                <w:rFonts w:ascii="Arial" w:hAnsi="Arial" w:cs="Arial"/>
-              </w:rPr>
-            </w:pPr>
-            <w:r>
-              <w:rPr>
-                <w:rFonts w:ascii="Arial" w:hAnsi="Arial" w:cs="Arial"/>
-              </w:rPr>
-              <w:t>(15/4/18)</w:t>
+              <w:t>Adjust vision document and submit for first review</w:t>
+            </w:r>
+          </w:p>
+          <w:p>
+            <w:pPr>
+              <w:rPr>
+                <w:rFonts w:ascii="Arial" w:hAnsi="Arial" w:cs="Arial"/>
+              </w:rPr>
+            </w:pPr>
+            <w:r>
+              <w:rPr>
+                <w:rFonts w:ascii="Arial" w:hAnsi="Arial" w:cs="Arial"/>
+              </w:rPr>
+              <w:t>(22/4/18)</w:t>
             </w:r>
           </w:p>
         </w:tc>
@@ -2442,13 +2368,20 @@
             <w:noWrap/>
           </w:tcPr>
           <w:p>
-            <w:r>
+            <w:pPr>
               <w:rPr>
                 <w:rFonts w:ascii="Arial" w:hAnsi="Arial" w:cs="Arial"/>
                 <w:color w:val="FF0000"/>
                 <w:lang w:eastAsia="ja-JP"/>
               </w:rPr>
-              <w:t>No Started</w:t>
+            </w:pPr>
+            <w:r>
+              <w:rPr>
+                <w:rFonts w:ascii="Arial" w:hAnsi="Arial" w:cs="Arial"/>
+                <w:color w:val="FF0000"/>
+                <w:lang w:eastAsia="ja-JP"/>
+              </w:rPr>
+              <w:t>Not started</w:t>
             </w:r>
           </w:p>
         </w:tc>
@@ -2460,7 +2393,7 @@
           </w:tcPr>
           <w:p>
             <w:r>
-              <w:t>Michelle</w:t>
+              <w:t>Col</w:t>
             </w:r>
           </w:p>
         </w:tc>
@@ -2482,7 +2415,7 @@
                 <w:rFonts w:ascii="Arial" w:hAnsi="Arial" w:cs="Arial"/>
                 <w:lang w:eastAsia="ja-JP"/>
               </w:rPr>
-              <w:t>2</w:t>
+              <w:t>10</w:t>
             </w:r>
           </w:p>
         </w:tc>
@@ -2506,7 +2439,7 @@
           </w:tcPr>
           <w:p>
             <w:r>
-              <w:t>2</w:t>
+              <w:t>0</w:t>
             </w:r>
           </w:p>
         </w:tc>
@@ -2533,7 +2466,7 @@
                 <w:rFonts w:ascii="Arial" w:hAnsi="Arial" w:cs="Arial"/>
                 <w:lang w:eastAsia="ja-JP"/>
               </w:rPr>
-              <w:t>2.4</w:t>
+              <w:t>4.2</w:t>
             </w:r>
           </w:p>
         </w:tc>
@@ -2545,7 +2478,7 @@
           </w:tcPr>
           <w:p>
             <w:r>
-              <w:t>Link Facebook SKD</w:t>
+              <w:t>Requirement Model</w:t>
             </w:r>
           </w:p>
         </w:tc>
@@ -2563,42 +2496,34 @@
               <w:rPr>
                 <w:rFonts w:ascii="Arial" w:hAnsi="Arial" w:cs="Arial"/>
               </w:rPr>
-              <w:t xml:space="preserve">Allow for Let’s Quiz to sign into Facebook and see </w:t>
+              <w:t xml:space="preserve">Adjust </w:t>
             </w:r>
             <w:proofErr w:type="spellStart"/>
             <w:r>
               <w:rPr>
                 <w:rFonts w:ascii="Arial" w:hAnsi="Arial" w:cs="Arial"/>
               </w:rPr>
-              <w:t xml:space="preserve">a </w:t>
-            </w:r>
-            <w:proofErr w:type="gramStart"/>
-            <w:r>
-              <w:rPr>
-                <w:rFonts w:ascii="Arial" w:hAnsi="Arial" w:cs="Arial"/>
-              </w:rPr>
-              <w:t>users</w:t>
+              <w:t>req</w:t>
             </w:r>
             <w:proofErr w:type="spellEnd"/>
-            <w:proofErr w:type="gramEnd"/>
-            <w:r>
-              <w:rPr>
-                <w:rFonts w:ascii="Arial" w:hAnsi="Arial" w:cs="Arial"/>
-              </w:rPr>
-              <w:t xml:space="preserve"> profile</w:t>
-            </w:r>
-          </w:p>
-          <w:p>
-            <w:pPr>
-              <w:rPr>
-                <w:rFonts w:ascii="Arial" w:hAnsi="Arial" w:cs="Arial"/>
-              </w:rPr>
-            </w:pPr>
-            <w:r>
-              <w:rPr>
-                <w:rFonts w:ascii="Arial" w:hAnsi="Arial" w:cs="Arial"/>
-              </w:rPr>
-              <w:t>(15/4/18)</w:t>
+            <w:r>
+              <w:rPr>
+                <w:rFonts w:ascii="Arial" w:hAnsi="Arial" w:cs="Arial"/>
+              </w:rPr>
+              <w:t xml:space="preserve"> model and submit for first review</w:t>
+            </w:r>
+          </w:p>
+          <w:p>
+            <w:pPr>
+              <w:rPr>
+                <w:rFonts w:ascii="Arial" w:hAnsi="Arial" w:cs="Arial"/>
+              </w:rPr>
+            </w:pPr>
+            <w:r>
+              <w:rPr>
+                <w:rFonts w:ascii="Arial" w:hAnsi="Arial" w:cs="Arial"/>
+              </w:rPr>
+              <w:t>(22/4/18)</w:t>
             </w:r>
           </w:p>
         </w:tc>
@@ -2609,13 +2534,20 @@
             <w:noWrap/>
           </w:tcPr>
           <w:p>
-            <w:r>
+            <w:pPr>
               <w:rPr>
                 <w:rFonts w:ascii="Arial" w:hAnsi="Arial" w:cs="Arial"/>
                 <w:color w:val="FF0000"/>
                 <w:lang w:eastAsia="ja-JP"/>
               </w:rPr>
-              <w:t>In progress</w:t>
+            </w:pPr>
+            <w:r>
+              <w:rPr>
+                <w:rFonts w:ascii="Arial" w:hAnsi="Arial" w:cs="Arial"/>
+                <w:color w:val="FF0000"/>
+                <w:lang w:eastAsia="ja-JP"/>
+              </w:rPr>
+              <w:t>Not started</w:t>
             </w:r>
           </w:p>
         </w:tc>
@@ -2649,14 +2581,7 @@
                 <w:rFonts w:ascii="Arial" w:hAnsi="Arial" w:cs="Arial"/>
                 <w:lang w:eastAsia="ja-JP"/>
               </w:rPr>
-              <w:t>2</w:t>
-            </w:r>
-            <w:r>
-              <w:rPr>
-                <w:rFonts w:ascii="Arial" w:hAnsi="Arial" w:cs="Arial"/>
-                <w:lang w:eastAsia="ja-JP"/>
-              </w:rPr>
-              <w:t>0</w:t>
+              <w:t>10</w:t>
             </w:r>
           </w:p>
         </w:tc>
@@ -2668,7 +2593,7 @@
           </w:tcPr>
           <w:p>
             <w:r>
-              <w:t>5</w:t>
+              <w:t>0</w:t>
             </w:r>
           </w:p>
         </w:tc>
@@ -2680,7 +2605,7 @@
           </w:tcPr>
           <w:p>
             <w:r>
-              <w:t>15</w:t>
+              <w:t>0</w:t>
             </w:r>
           </w:p>
         </w:tc>
@@ -2707,7 +2632,7 @@
                 <w:rFonts w:ascii="Arial" w:hAnsi="Arial" w:cs="Arial"/>
                 <w:lang w:eastAsia="ja-JP"/>
               </w:rPr>
-              <w:t>2.5</w:t>
+              <w:t>4.3</w:t>
             </w:r>
           </w:p>
         </w:tc>
@@ -2719,7 +2644,7 @@
           </w:tcPr>
           <w:p>
             <w:r>
-              <w:t>Link Google Play SKD</w:t>
+              <w:t>Architecture Document</w:t>
             </w:r>
           </w:p>
         </w:tc>
@@ -2737,7 +2662,7 @@
               <w:rPr>
                 <w:rFonts w:ascii="Arial" w:hAnsi="Arial" w:cs="Arial"/>
               </w:rPr>
-              <w:t>Allow users to sign in using their Google Play accounts</w:t>
+              <w:t>Adjust arc doc and submit for first review</w:t>
             </w:r>
           </w:p>
           <w:p>
@@ -2761,6 +2686,13 @@
             <w:noWrap/>
           </w:tcPr>
           <w:p>
+            <w:pPr>
+              <w:rPr>
+                <w:rFonts w:ascii="Arial" w:hAnsi="Arial" w:cs="Arial"/>
+                <w:color w:val="FF0000"/>
+                <w:lang w:eastAsia="ja-JP"/>
+              </w:rPr>
+            </w:pPr>
             <w:r>
               <w:rPr>
                 <w:rFonts w:ascii="Arial" w:hAnsi="Arial" w:cs="Arial"/>
@@ -2779,7 +2711,7 @@
           </w:tcPr>
           <w:p>
             <w:r>
-              <w:t>Michelle</w:t>
+              <w:t>Aaron</w:t>
             </w:r>
           </w:p>
         </w:tc>
@@ -2801,7 +2733,7 @@
                 <w:rFonts w:ascii="Arial" w:hAnsi="Arial" w:cs="Arial"/>
                 <w:lang w:eastAsia="ja-JP"/>
               </w:rPr>
-              <w:t>20</w:t>
+              <w:t>10</w:t>
             </w:r>
           </w:p>
         </w:tc>
@@ -2825,7 +2757,7 @@
           </w:tcPr>
           <w:p>
             <w:r>
-              <w:t>15</w:t>
+              <w:t>0</w:t>
             </w:r>
           </w:p>
         </w:tc>
@@ -2852,15 +2784,10 @@
                 <w:rFonts w:ascii="Arial" w:hAnsi="Arial" w:cs="Arial"/>
                 <w:lang w:eastAsia="ja-JP"/>
               </w:rPr>
-              <w:t>3</w:t>
-            </w:r>
-            <w:r>
-              <w:rPr>
-                <w:rFonts w:ascii="Arial" w:hAnsi="Arial" w:cs="Arial"/>
-                <w:lang w:eastAsia="ja-JP"/>
-              </w:rPr>
-              <w:t>.1</w:t>
-            </w:r>
+              <w:t>4.4</w:t>
+            </w:r>
+            <w:bookmarkStart w:id="1" w:name="_GoBack"/>
+            <w:bookmarkEnd w:id="1"/>
           </w:p>
         </w:tc>
         <w:tc>
@@ -2871,7 +2798,7 @@
           </w:tcPr>
           <w:p>
             <w:r>
-              <w:t>Submit Question GUI</w:t>
+              <w:t>Project Plan</w:t>
             </w:r>
           </w:p>
         </w:tc>
@@ -2889,34 +2816,7 @@
               <w:rPr>
                 <w:rFonts w:ascii="Arial" w:hAnsi="Arial" w:cs="Arial"/>
               </w:rPr>
-              <w:t xml:space="preserve">Design the </w:t>
-            </w:r>
-            <w:proofErr w:type="gramStart"/>
-            <w:r>
-              <w:rPr>
-                <w:rFonts w:ascii="Arial" w:hAnsi="Arial" w:cs="Arial"/>
-              </w:rPr>
-              <w:t>in game</w:t>
-            </w:r>
-            <w:proofErr w:type="gramEnd"/>
-            <w:r>
-              <w:rPr>
-                <w:rFonts w:ascii="Arial" w:hAnsi="Arial" w:cs="Arial"/>
-              </w:rPr>
-              <w:t xml:space="preserve"> interface for the submit question feature</w:t>
-            </w:r>
-          </w:p>
-          <w:p>
-            <w:pPr>
-              <w:rPr>
-                <w:rFonts w:ascii="Arial" w:hAnsi="Arial" w:cs="Arial"/>
-              </w:rPr>
-            </w:pPr>
-            <w:r>
-              <w:rPr>
-                <w:rFonts w:ascii="Arial" w:hAnsi="Arial" w:cs="Arial"/>
-              </w:rPr>
-              <w:t>(15/4/18)</w:t>
+              <w:t>Adjust Project Plan and submit for first review</w:t>
             </w:r>
           </w:p>
         </w:tc>
@@ -2927,6 +2827,13 @@
             <w:noWrap/>
           </w:tcPr>
           <w:p>
+            <w:pPr>
+              <w:rPr>
+                <w:rFonts w:ascii="Arial" w:hAnsi="Arial" w:cs="Arial"/>
+                <w:color w:val="FF0000"/>
+                <w:lang w:eastAsia="ja-JP"/>
+              </w:rPr>
+            </w:pPr>
             <w:r>
               <w:rPr>
                 <w:rFonts w:ascii="Arial" w:hAnsi="Arial" w:cs="Arial"/>
@@ -2944,9 +2851,11 @@
             <w:noWrap/>
           </w:tcPr>
           <w:p>
-            <w:r>
-              <w:t xml:space="preserve">Aaron </w:t>
-            </w:r>
+            <w:proofErr w:type="spellStart"/>
+            <w:r>
+              <w:t>Charnes</w:t>
+            </w:r>
+            <w:proofErr w:type="spellEnd"/>
           </w:p>
         </w:tc>
         <w:tc>
@@ -2967,7 +2876,7 @@
                 <w:rFonts w:ascii="Arial" w:hAnsi="Arial" w:cs="Arial"/>
                 <w:lang w:eastAsia="ja-JP"/>
               </w:rPr>
-              <w:t>8</w:t>
+              <w:t>10</w:t>
             </w:r>
           </w:p>
         </w:tc>
@@ -2991,970 +2900,7 @@
           </w:tcPr>
           <w:p>
             <w:r>
-              <w:t>8</w:t>
-            </w:r>
-          </w:p>
-        </w:tc>
-      </w:tr>
-      <w:tr>
-        <w:trPr>
-          <w:trHeight w:val="255"/>
-        </w:trPr>
-        <w:tc>
-          <w:tcPr>
-            <w:tcW w:w="710" w:type="dxa"/>
-          </w:tcPr>
-          <w:p>
-            <w:pPr>
-              <w:widowControl/>
-              <w:spacing w:line="240" w:lineRule="auto"/>
-              <w:rPr>
-                <w:rFonts w:ascii="Arial" w:hAnsi="Arial" w:cs="Arial"/>
-                <w:lang w:eastAsia="ja-JP"/>
-              </w:rPr>
-            </w:pPr>
-            <w:r>
-              <w:rPr>
-                <w:rFonts w:ascii="Arial" w:hAnsi="Arial" w:cs="Arial"/>
-                <w:lang w:eastAsia="ja-JP"/>
-              </w:rPr>
-              <w:t>4</w:t>
-            </w:r>
-            <w:r>
-              <w:rPr>
-                <w:rFonts w:ascii="Arial" w:hAnsi="Arial" w:cs="Arial"/>
-                <w:lang w:eastAsia="ja-JP"/>
-              </w:rPr>
-              <w:t>.</w:t>
-            </w:r>
-            <w:r>
-              <w:rPr>
-                <w:rFonts w:ascii="Arial" w:hAnsi="Arial" w:cs="Arial"/>
-                <w:lang w:eastAsia="ja-JP"/>
-              </w:rPr>
-              <w:t>1</w:t>
-            </w:r>
-          </w:p>
-        </w:tc>
-        <w:tc>
-          <w:tcPr>
-            <w:tcW w:w="2376" w:type="dxa"/>
-            <w:shd w:val="clear" w:color="auto" w:fill="auto"/>
-            <w:noWrap/>
-          </w:tcPr>
-          <w:p>
-            <w:r>
-              <w:t>Submit Question link to database</w:t>
-            </w:r>
-          </w:p>
-        </w:tc>
-        <w:tc>
-          <w:tcPr>
-            <w:tcW w:w="2509" w:type="dxa"/>
-          </w:tcPr>
-          <w:p>
-            <w:pPr>
-              <w:rPr>
-                <w:rFonts w:ascii="Arial" w:hAnsi="Arial" w:cs="Arial"/>
-              </w:rPr>
-            </w:pPr>
-            <w:r>
-              <w:rPr>
-                <w:rFonts w:ascii="Arial" w:hAnsi="Arial" w:cs="Arial"/>
-              </w:rPr>
-              <w:t>Have the game serialize the new question data and submit it to the online question pool</w:t>
-            </w:r>
-            <w:r>
-              <w:rPr>
-                <w:rFonts w:ascii="Arial" w:hAnsi="Arial" w:cs="Arial"/>
-              </w:rPr>
-              <w:t xml:space="preserve"> </w:t>
-            </w:r>
-          </w:p>
-          <w:p>
-            <w:pPr>
-              <w:rPr>
-                <w:rFonts w:ascii="Arial" w:hAnsi="Arial" w:cs="Arial"/>
-              </w:rPr>
-            </w:pPr>
-            <w:r>
-              <w:rPr>
-                <w:rFonts w:ascii="Arial" w:hAnsi="Arial" w:cs="Arial"/>
-              </w:rPr>
-              <w:t>(15/4/18)</w:t>
-            </w:r>
-          </w:p>
-        </w:tc>
-        <w:tc>
-          <w:tcPr>
-            <w:tcW w:w="1170" w:type="dxa"/>
-            <w:shd w:val="clear" w:color="auto" w:fill="auto"/>
-            <w:noWrap/>
-          </w:tcPr>
-          <w:p>
-            <w:r>
-              <w:rPr>
-                <w:rFonts w:ascii="Arial" w:hAnsi="Arial" w:cs="Arial"/>
-                <w:color w:val="FF0000"/>
-                <w:lang w:eastAsia="ja-JP"/>
-              </w:rPr>
-              <w:t>Not started</w:t>
-            </w:r>
-          </w:p>
-        </w:tc>
-        <w:tc>
-          <w:tcPr>
-            <w:tcW w:w="1080" w:type="dxa"/>
-            <w:shd w:val="clear" w:color="auto" w:fill="auto"/>
-            <w:noWrap/>
-          </w:tcPr>
-          <w:p>
-            <w:r>
-              <w:t>Aaron</w:t>
-            </w:r>
-          </w:p>
-        </w:tc>
-        <w:tc>
-          <w:tcPr>
-            <w:tcW w:w="1080" w:type="dxa"/>
-          </w:tcPr>
-          <w:p>
-            <w:pPr>
-              <w:widowControl/>
-              <w:spacing w:line="240" w:lineRule="auto"/>
-              <w:rPr>
-                <w:rFonts w:ascii="Arial" w:hAnsi="Arial" w:cs="Arial"/>
-                <w:lang w:eastAsia="ja-JP"/>
-              </w:rPr>
-            </w:pPr>
-            <w:r>
-              <w:rPr>
-                <w:rFonts w:ascii="Arial" w:hAnsi="Arial" w:cs="Arial"/>
-                <w:lang w:eastAsia="ja-JP"/>
-              </w:rPr>
-              <w:t>6</w:t>
-            </w:r>
-          </w:p>
-        </w:tc>
-        <w:tc>
-          <w:tcPr>
-            <w:tcW w:w="900" w:type="dxa"/>
-            <w:shd w:val="clear" w:color="auto" w:fill="auto"/>
-            <w:noWrap/>
-          </w:tcPr>
-          <w:p>
-            <w:r>
               <w:t>0</w:t>
-            </w:r>
-          </w:p>
-        </w:tc>
-        <w:tc>
-          <w:tcPr>
-            <w:tcW w:w="1136" w:type="dxa"/>
-            <w:shd w:val="clear" w:color="auto" w:fill="auto"/>
-            <w:noWrap/>
-          </w:tcPr>
-          <w:p>
-            <w:r>
-              <w:t>0</w:t>
-            </w:r>
-          </w:p>
-        </w:tc>
-      </w:tr>
-      <w:tr>
-        <w:trPr>
-          <w:trHeight w:val="255"/>
-        </w:trPr>
-        <w:tc>
-          <w:tcPr>
-            <w:tcW w:w="710" w:type="dxa"/>
-          </w:tcPr>
-          <w:p>
-            <w:pPr>
-              <w:widowControl/>
-              <w:spacing w:line="240" w:lineRule="auto"/>
-              <w:rPr>
-                <w:rFonts w:ascii="Arial" w:hAnsi="Arial" w:cs="Arial"/>
-                <w:lang w:eastAsia="ja-JP"/>
-              </w:rPr>
-            </w:pPr>
-            <w:r>
-              <w:rPr>
-                <w:rFonts w:ascii="Arial" w:hAnsi="Arial" w:cs="Arial"/>
-                <w:lang w:eastAsia="ja-JP"/>
-              </w:rPr>
-              <w:t>3.</w:t>
-            </w:r>
-            <w:r>
-              <w:rPr>
-                <w:rFonts w:ascii="Arial" w:hAnsi="Arial" w:cs="Arial"/>
-                <w:lang w:eastAsia="ja-JP"/>
-              </w:rPr>
-              <w:t>2</w:t>
-            </w:r>
-          </w:p>
-        </w:tc>
-        <w:tc>
-          <w:tcPr>
-            <w:tcW w:w="2376" w:type="dxa"/>
-            <w:shd w:val="clear" w:color="auto" w:fill="auto"/>
-            <w:noWrap/>
-          </w:tcPr>
-          <w:p>
-            <w:r>
-              <w:t>Question voting GUI</w:t>
-            </w:r>
-          </w:p>
-        </w:tc>
-        <w:tc>
-          <w:tcPr>
-            <w:tcW w:w="2509" w:type="dxa"/>
-          </w:tcPr>
-          <w:p>
-            <w:pPr>
-              <w:rPr>
-                <w:rFonts w:ascii="Arial" w:hAnsi="Arial" w:cs="Arial"/>
-              </w:rPr>
-            </w:pPr>
-            <w:r>
-              <w:rPr>
-                <w:rFonts w:ascii="Arial" w:hAnsi="Arial" w:cs="Arial"/>
-              </w:rPr>
-              <w:t xml:space="preserve">Design the </w:t>
-            </w:r>
-            <w:proofErr w:type="gramStart"/>
-            <w:r>
-              <w:rPr>
-                <w:rFonts w:ascii="Arial" w:hAnsi="Arial" w:cs="Arial"/>
-              </w:rPr>
-              <w:t>in game</w:t>
-            </w:r>
-            <w:proofErr w:type="gramEnd"/>
-            <w:r>
-              <w:rPr>
-                <w:rFonts w:ascii="Arial" w:hAnsi="Arial" w:cs="Arial"/>
-              </w:rPr>
-              <w:t xml:space="preserve"> interface for users to vote on questions</w:t>
-            </w:r>
-            <w:r>
-              <w:rPr>
-                <w:rFonts w:ascii="Arial" w:hAnsi="Arial" w:cs="Arial"/>
-              </w:rPr>
-              <w:t xml:space="preserve"> after a game round</w:t>
-            </w:r>
-          </w:p>
-          <w:p>
-            <w:pPr>
-              <w:rPr>
-                <w:rFonts w:ascii="Arial" w:hAnsi="Arial" w:cs="Arial"/>
-              </w:rPr>
-            </w:pPr>
-            <w:r>
-              <w:rPr>
-                <w:rFonts w:ascii="Arial" w:hAnsi="Arial" w:cs="Arial"/>
-              </w:rPr>
-              <w:t>(22/04/18)</w:t>
-            </w:r>
-          </w:p>
-        </w:tc>
-        <w:tc>
-          <w:tcPr>
-            <w:tcW w:w="1170" w:type="dxa"/>
-            <w:shd w:val="clear" w:color="auto" w:fill="auto"/>
-            <w:noWrap/>
-          </w:tcPr>
-          <w:p>
-            <w:r>
-              <w:rPr>
-                <w:rFonts w:ascii="Arial" w:hAnsi="Arial" w:cs="Arial"/>
-                <w:color w:val="FF0000"/>
-                <w:lang w:eastAsia="ja-JP"/>
-              </w:rPr>
-              <w:t>Not started</w:t>
-            </w:r>
-          </w:p>
-        </w:tc>
-        <w:tc>
-          <w:tcPr>
-            <w:tcW w:w="1080" w:type="dxa"/>
-            <w:shd w:val="clear" w:color="auto" w:fill="auto"/>
-            <w:noWrap/>
-          </w:tcPr>
-          <w:p>
-            <w:r>
-              <w:t>Aaron</w:t>
-            </w:r>
-          </w:p>
-        </w:tc>
-        <w:tc>
-          <w:tcPr>
-            <w:tcW w:w="1080" w:type="dxa"/>
-          </w:tcPr>
-          <w:p>
-            <w:pPr>
-              <w:widowControl/>
-              <w:spacing w:line="240" w:lineRule="auto"/>
-              <w:rPr>
-                <w:rFonts w:ascii="Arial" w:hAnsi="Arial" w:cs="Arial"/>
-                <w:lang w:eastAsia="ja-JP"/>
-              </w:rPr>
-            </w:pPr>
-            <w:r>
-              <w:rPr>
-                <w:rFonts w:ascii="Arial" w:hAnsi="Arial" w:cs="Arial"/>
-                <w:lang w:eastAsia="ja-JP"/>
-              </w:rPr>
-              <w:t>8</w:t>
-            </w:r>
-          </w:p>
-        </w:tc>
-        <w:tc>
-          <w:tcPr>
-            <w:tcW w:w="900" w:type="dxa"/>
-            <w:shd w:val="clear" w:color="auto" w:fill="auto"/>
-            <w:noWrap/>
-          </w:tcPr>
-          <w:p>
-            <w:r>
-              <w:t>0</w:t>
-            </w:r>
-          </w:p>
-        </w:tc>
-        <w:tc>
-          <w:tcPr>
-            <w:tcW w:w="1136" w:type="dxa"/>
-            <w:shd w:val="clear" w:color="auto" w:fill="auto"/>
-            <w:noWrap/>
-          </w:tcPr>
-          <w:p>
-            <w:r>
-              <w:t>2</w:t>
-            </w:r>
-          </w:p>
-        </w:tc>
-      </w:tr>
-      <w:tr>
-        <w:trPr>
-          <w:trHeight w:val="255"/>
-        </w:trPr>
-        <w:tc>
-          <w:tcPr>
-            <w:tcW w:w="710" w:type="dxa"/>
-          </w:tcPr>
-          <w:p>
-            <w:pPr>
-              <w:widowControl/>
-              <w:spacing w:line="240" w:lineRule="auto"/>
-              <w:rPr>
-                <w:rFonts w:ascii="Arial" w:hAnsi="Arial" w:cs="Arial"/>
-                <w:lang w:eastAsia="ja-JP"/>
-              </w:rPr>
-            </w:pPr>
-            <w:r>
-              <w:rPr>
-                <w:rFonts w:ascii="Arial" w:hAnsi="Arial" w:cs="Arial"/>
-                <w:lang w:eastAsia="ja-JP"/>
-              </w:rPr>
-              <w:t>3.3</w:t>
-            </w:r>
-          </w:p>
-        </w:tc>
-        <w:tc>
-          <w:tcPr>
-            <w:tcW w:w="2376" w:type="dxa"/>
-            <w:shd w:val="clear" w:color="auto" w:fill="auto"/>
-            <w:noWrap/>
-          </w:tcPr>
-          <w:p>
-            <w:r>
-              <w:t>Settings page</w:t>
-            </w:r>
-          </w:p>
-        </w:tc>
-        <w:tc>
-          <w:tcPr>
-            <w:tcW w:w="2509" w:type="dxa"/>
-          </w:tcPr>
-          <w:p>
-            <w:pPr>
-              <w:rPr>
-                <w:rFonts w:ascii="Arial" w:hAnsi="Arial" w:cs="Arial"/>
-              </w:rPr>
-            </w:pPr>
-            <w:r>
-              <w:rPr>
-                <w:rFonts w:ascii="Arial" w:hAnsi="Arial" w:cs="Arial"/>
-              </w:rPr>
-              <w:t xml:space="preserve">Design in game settings </w:t>
-            </w:r>
-            <w:r>
-              <w:rPr>
-                <w:rFonts w:ascii="Arial" w:hAnsi="Arial" w:cs="Arial"/>
-              </w:rPr>
-              <w:t xml:space="preserve">page </w:t>
-            </w:r>
-            <w:r>
-              <w:rPr>
-                <w:rFonts w:ascii="Arial" w:hAnsi="Arial" w:cs="Arial"/>
-              </w:rPr>
-              <w:t xml:space="preserve">to control </w:t>
-            </w:r>
-            <w:r>
-              <w:rPr>
-                <w:rFonts w:ascii="Arial" w:hAnsi="Arial" w:cs="Arial"/>
-              </w:rPr>
-              <w:t>settings like volume</w:t>
-            </w:r>
-          </w:p>
-          <w:p>
-            <w:pPr>
-              <w:rPr>
-                <w:rFonts w:ascii="Arial" w:hAnsi="Arial" w:cs="Arial"/>
-              </w:rPr>
-            </w:pPr>
-            <w:r>
-              <w:rPr>
-                <w:rFonts w:ascii="Arial" w:hAnsi="Arial" w:cs="Arial"/>
-              </w:rPr>
-              <w:t>(15/4/18)</w:t>
-            </w:r>
-          </w:p>
-        </w:tc>
-        <w:tc>
-          <w:tcPr>
-            <w:tcW w:w="1170" w:type="dxa"/>
-            <w:shd w:val="clear" w:color="auto" w:fill="auto"/>
-            <w:noWrap/>
-          </w:tcPr>
-          <w:p>
-            <w:r>
-              <w:rPr>
-                <w:rFonts w:ascii="Arial" w:hAnsi="Arial" w:cs="Arial"/>
-                <w:color w:val="FF0000"/>
-                <w:lang w:eastAsia="ja-JP"/>
-              </w:rPr>
-              <w:t>Not started</w:t>
-            </w:r>
-          </w:p>
-        </w:tc>
-        <w:tc>
-          <w:tcPr>
-            <w:tcW w:w="1080" w:type="dxa"/>
-            <w:shd w:val="clear" w:color="auto" w:fill="auto"/>
-            <w:noWrap/>
-          </w:tcPr>
-          <w:p>
-            <w:proofErr w:type="spellStart"/>
-            <w:r>
-              <w:t>Charnes</w:t>
-            </w:r>
-            <w:proofErr w:type="spellEnd"/>
-          </w:p>
-        </w:tc>
-        <w:tc>
-          <w:tcPr>
-            <w:tcW w:w="1080" w:type="dxa"/>
-          </w:tcPr>
-          <w:p>
-            <w:pPr>
-              <w:widowControl/>
-              <w:spacing w:line="240" w:lineRule="auto"/>
-              <w:rPr>
-                <w:rFonts w:ascii="Arial" w:hAnsi="Arial" w:cs="Arial"/>
-                <w:lang w:eastAsia="ja-JP"/>
-              </w:rPr>
-            </w:pPr>
-            <w:r>
-              <w:rPr>
-                <w:rFonts w:ascii="Arial" w:hAnsi="Arial" w:cs="Arial"/>
-                <w:lang w:eastAsia="ja-JP"/>
-              </w:rPr>
-              <w:t>4</w:t>
-            </w:r>
-          </w:p>
-        </w:tc>
-        <w:tc>
-          <w:tcPr>
-            <w:tcW w:w="900" w:type="dxa"/>
-            <w:shd w:val="clear" w:color="auto" w:fill="auto"/>
-            <w:noWrap/>
-          </w:tcPr>
-          <w:p>
-            <w:r>
-              <w:t>0</w:t>
-            </w:r>
-          </w:p>
-        </w:tc>
-        <w:tc>
-          <w:tcPr>
-            <w:tcW w:w="1136" w:type="dxa"/>
-            <w:shd w:val="clear" w:color="auto" w:fill="auto"/>
-            <w:noWrap/>
-          </w:tcPr>
-          <w:p>
-            <w:r>
-              <w:t>4</w:t>
-            </w:r>
-          </w:p>
-        </w:tc>
-      </w:tr>
-      <w:tr>
-        <w:trPr>
-          <w:trHeight w:val="255"/>
-        </w:trPr>
-        <w:tc>
-          <w:tcPr>
-            <w:tcW w:w="710" w:type="dxa"/>
-          </w:tcPr>
-          <w:p>
-            <w:pPr>
-              <w:widowControl/>
-              <w:spacing w:line="240" w:lineRule="auto"/>
-              <w:rPr>
-                <w:rFonts w:ascii="Arial" w:hAnsi="Arial" w:cs="Arial"/>
-                <w:lang w:eastAsia="ja-JP"/>
-              </w:rPr>
-            </w:pPr>
-            <w:r>
-              <w:rPr>
-                <w:rFonts w:ascii="Arial" w:hAnsi="Arial" w:cs="Arial"/>
-                <w:lang w:eastAsia="ja-JP"/>
-              </w:rPr>
-              <w:t>3.4</w:t>
-            </w:r>
-          </w:p>
-        </w:tc>
-        <w:tc>
-          <w:tcPr>
-            <w:tcW w:w="2376" w:type="dxa"/>
-            <w:shd w:val="clear" w:color="auto" w:fill="auto"/>
-            <w:noWrap/>
-          </w:tcPr>
-          <w:p>
-            <w:r>
-              <w:t>Game Interface</w:t>
-            </w:r>
-          </w:p>
-        </w:tc>
-        <w:tc>
-          <w:tcPr>
-            <w:tcW w:w="2509" w:type="dxa"/>
-          </w:tcPr>
-          <w:p>
-            <w:pPr>
-              <w:rPr>
-                <w:rFonts w:ascii="Arial" w:hAnsi="Arial" w:cs="Arial"/>
-              </w:rPr>
-            </w:pPr>
-            <w:r>
-              <w:rPr>
-                <w:rFonts w:ascii="Arial" w:hAnsi="Arial" w:cs="Arial"/>
-              </w:rPr>
-              <w:t>Design the actual quiz game interface</w:t>
-            </w:r>
-            <w:r>
-              <w:rPr>
-                <w:rFonts w:ascii="Arial" w:hAnsi="Arial" w:cs="Arial"/>
-              </w:rPr>
-              <w:t xml:space="preserve"> (draft)</w:t>
-            </w:r>
-          </w:p>
-          <w:p>
-            <w:pPr>
-              <w:rPr>
-                <w:rFonts w:ascii="Arial" w:hAnsi="Arial" w:cs="Arial"/>
-              </w:rPr>
-            </w:pPr>
-            <w:r>
-              <w:rPr>
-                <w:rFonts w:ascii="Arial" w:hAnsi="Arial" w:cs="Arial"/>
-              </w:rPr>
-              <w:lastRenderedPageBreak/>
-              <w:t>(15/4/18)</w:t>
-            </w:r>
-          </w:p>
-        </w:tc>
-        <w:tc>
-          <w:tcPr>
-            <w:tcW w:w="1170" w:type="dxa"/>
-            <w:shd w:val="clear" w:color="auto" w:fill="auto"/>
-            <w:noWrap/>
-          </w:tcPr>
-          <w:p>
-            <w:r>
-              <w:rPr>
-                <w:rFonts w:ascii="Arial" w:hAnsi="Arial" w:cs="Arial"/>
-                <w:color w:val="FF0000"/>
-                <w:lang w:eastAsia="ja-JP"/>
-              </w:rPr>
-              <w:lastRenderedPageBreak/>
-              <w:t>In Progress</w:t>
-            </w:r>
-          </w:p>
-        </w:tc>
-        <w:tc>
-          <w:tcPr>
-            <w:tcW w:w="1080" w:type="dxa"/>
-            <w:shd w:val="clear" w:color="auto" w:fill="auto"/>
-            <w:noWrap/>
-          </w:tcPr>
-          <w:p>
-            <w:proofErr w:type="spellStart"/>
-            <w:r>
-              <w:t>Charnes</w:t>
-            </w:r>
-            <w:proofErr w:type="spellEnd"/>
-          </w:p>
-        </w:tc>
-        <w:tc>
-          <w:tcPr>
-            <w:tcW w:w="1080" w:type="dxa"/>
-          </w:tcPr>
-          <w:p>
-            <w:pPr>
-              <w:widowControl/>
-              <w:spacing w:line="240" w:lineRule="auto"/>
-              <w:rPr>
-                <w:rFonts w:ascii="Arial" w:hAnsi="Arial" w:cs="Arial"/>
-                <w:lang w:eastAsia="ja-JP"/>
-              </w:rPr>
-            </w:pPr>
-            <w:r>
-              <w:rPr>
-                <w:rFonts w:ascii="Arial" w:hAnsi="Arial" w:cs="Arial"/>
-                <w:lang w:eastAsia="ja-JP"/>
-              </w:rPr>
-              <w:t>10</w:t>
-            </w:r>
-          </w:p>
-        </w:tc>
-        <w:tc>
-          <w:tcPr>
-            <w:tcW w:w="900" w:type="dxa"/>
-            <w:shd w:val="clear" w:color="auto" w:fill="auto"/>
-            <w:noWrap/>
-          </w:tcPr>
-          <w:p>
-            <w:r>
-              <w:t>3</w:t>
-            </w:r>
-          </w:p>
-        </w:tc>
-        <w:tc>
-          <w:tcPr>
-            <w:tcW w:w="1136" w:type="dxa"/>
-            <w:shd w:val="clear" w:color="auto" w:fill="auto"/>
-            <w:noWrap/>
-          </w:tcPr>
-          <w:p>
-            <w:r>
-              <w:t>7</w:t>
-            </w:r>
-          </w:p>
-        </w:tc>
-      </w:tr>
-      <w:tr>
-        <w:trPr>
-          <w:trHeight w:val="255"/>
-        </w:trPr>
-        <w:tc>
-          <w:tcPr>
-            <w:tcW w:w="710" w:type="dxa"/>
-          </w:tcPr>
-          <w:p>
-            <w:pPr>
-              <w:widowControl/>
-              <w:spacing w:line="240" w:lineRule="auto"/>
-              <w:rPr>
-                <w:rFonts w:ascii="Arial" w:hAnsi="Arial" w:cs="Arial"/>
-                <w:lang w:eastAsia="ja-JP"/>
-              </w:rPr>
-            </w:pPr>
-            <w:r>
-              <w:rPr>
-                <w:rFonts w:ascii="Arial" w:hAnsi="Arial" w:cs="Arial"/>
-                <w:lang w:eastAsia="ja-JP"/>
-              </w:rPr>
-              <w:t>3.5</w:t>
-            </w:r>
-          </w:p>
-        </w:tc>
-        <w:tc>
-          <w:tcPr>
-            <w:tcW w:w="2376" w:type="dxa"/>
-            <w:shd w:val="clear" w:color="auto" w:fill="auto"/>
-            <w:noWrap/>
-          </w:tcPr>
-          <w:p>
-            <w:r>
-              <w:t>Program Quiz game</w:t>
-            </w:r>
-          </w:p>
-        </w:tc>
-        <w:tc>
-          <w:tcPr>
-            <w:tcW w:w="2509" w:type="dxa"/>
-          </w:tcPr>
-          <w:p>
-            <w:pPr>
-              <w:rPr>
-                <w:rFonts w:ascii="Arial" w:hAnsi="Arial" w:cs="Arial"/>
-              </w:rPr>
-            </w:pPr>
-            <w:r>
-              <w:rPr>
-                <w:rFonts w:ascii="Arial" w:hAnsi="Arial" w:cs="Arial"/>
-              </w:rPr>
-              <w:t xml:space="preserve">Make changes to the technical competency </w:t>
-            </w:r>
-            <w:proofErr w:type="gramStart"/>
-            <w:r>
-              <w:rPr>
-                <w:rFonts w:ascii="Arial" w:hAnsi="Arial" w:cs="Arial"/>
-              </w:rPr>
-              <w:t>code  to</w:t>
-            </w:r>
-            <w:proofErr w:type="gramEnd"/>
-            <w:r>
-              <w:rPr>
-                <w:rFonts w:ascii="Arial" w:hAnsi="Arial" w:cs="Arial"/>
-              </w:rPr>
-              <w:t xml:space="preserve"> suit the new GUI</w:t>
-            </w:r>
-          </w:p>
-          <w:p>
-            <w:pPr>
-              <w:rPr>
-                <w:rFonts w:ascii="Arial" w:hAnsi="Arial" w:cs="Arial"/>
-              </w:rPr>
-            </w:pPr>
-            <w:r>
-              <w:rPr>
-                <w:rFonts w:ascii="Arial" w:hAnsi="Arial" w:cs="Arial"/>
-              </w:rPr>
-              <w:t>(22/4/18)</w:t>
-            </w:r>
-          </w:p>
-        </w:tc>
-        <w:tc>
-          <w:tcPr>
-            <w:tcW w:w="1170" w:type="dxa"/>
-            <w:shd w:val="clear" w:color="auto" w:fill="auto"/>
-            <w:noWrap/>
-          </w:tcPr>
-          <w:p>
-            <w:r>
-              <w:rPr>
-                <w:rFonts w:ascii="Arial" w:hAnsi="Arial" w:cs="Arial"/>
-                <w:color w:val="FF0000"/>
-                <w:lang w:eastAsia="ja-JP"/>
-              </w:rPr>
-              <w:t>Not started</w:t>
-            </w:r>
-          </w:p>
-        </w:tc>
-        <w:tc>
-          <w:tcPr>
-            <w:tcW w:w="1080" w:type="dxa"/>
-            <w:shd w:val="clear" w:color="auto" w:fill="auto"/>
-            <w:noWrap/>
-          </w:tcPr>
-          <w:p>
-            <w:proofErr w:type="spellStart"/>
-            <w:r>
-              <w:t>Charnes</w:t>
-            </w:r>
-            <w:proofErr w:type="spellEnd"/>
-          </w:p>
-        </w:tc>
-        <w:tc>
-          <w:tcPr>
-            <w:tcW w:w="1080" w:type="dxa"/>
-          </w:tcPr>
-          <w:p>
-            <w:pPr>
-              <w:widowControl/>
-              <w:spacing w:line="240" w:lineRule="auto"/>
-              <w:rPr>
-                <w:rFonts w:ascii="Arial" w:hAnsi="Arial" w:cs="Arial"/>
-                <w:lang w:eastAsia="ja-JP"/>
-              </w:rPr>
-            </w:pPr>
-            <w:r>
-              <w:rPr>
-                <w:rFonts w:ascii="Arial" w:hAnsi="Arial" w:cs="Arial"/>
-                <w:lang w:eastAsia="ja-JP"/>
-              </w:rPr>
-              <w:t>10</w:t>
-            </w:r>
-          </w:p>
-        </w:tc>
-        <w:tc>
-          <w:tcPr>
-            <w:tcW w:w="900" w:type="dxa"/>
-            <w:shd w:val="clear" w:color="auto" w:fill="auto"/>
-            <w:noWrap/>
-          </w:tcPr>
-          <w:p>
-            <w:r>
-              <w:t>0</w:t>
-            </w:r>
-          </w:p>
-        </w:tc>
-        <w:tc>
-          <w:tcPr>
-            <w:tcW w:w="1136" w:type="dxa"/>
-            <w:shd w:val="clear" w:color="auto" w:fill="auto"/>
-            <w:noWrap/>
-          </w:tcPr>
-          <w:p>
-            <w:r>
-              <w:t>10</w:t>
-            </w:r>
-          </w:p>
-        </w:tc>
-      </w:tr>
-      <w:tr>
-        <w:trPr>
-          <w:trHeight w:val="255"/>
-        </w:trPr>
-        <w:tc>
-          <w:tcPr>
-            <w:tcW w:w="710" w:type="dxa"/>
-          </w:tcPr>
-          <w:p>
-            <w:pPr>
-              <w:widowControl/>
-              <w:spacing w:line="240" w:lineRule="auto"/>
-              <w:rPr>
-                <w:rFonts w:ascii="Arial" w:hAnsi="Arial" w:cs="Arial"/>
-                <w:lang w:eastAsia="ja-JP"/>
-              </w:rPr>
-            </w:pPr>
-            <w:r>
-              <w:rPr>
-                <w:rFonts w:ascii="Arial" w:hAnsi="Arial" w:cs="Arial"/>
-                <w:lang w:eastAsia="ja-JP"/>
-              </w:rPr>
-              <w:t>4.2</w:t>
-            </w:r>
-          </w:p>
-        </w:tc>
-        <w:tc>
-          <w:tcPr>
-            <w:tcW w:w="2376" w:type="dxa"/>
-            <w:shd w:val="clear" w:color="auto" w:fill="auto"/>
-            <w:noWrap/>
-          </w:tcPr>
-          <w:p>
-            <w:r>
-              <w:t>Question submission linked to user account</w:t>
-            </w:r>
-          </w:p>
-        </w:tc>
-        <w:tc>
-          <w:tcPr>
-            <w:tcW w:w="2509" w:type="dxa"/>
-          </w:tcPr>
-          <w:p>
-            <w:pPr>
-              <w:rPr>
-                <w:rFonts w:ascii="Arial" w:hAnsi="Arial" w:cs="Arial"/>
-              </w:rPr>
-            </w:pPr>
-            <w:r>
-              <w:rPr>
-                <w:rFonts w:ascii="Arial" w:hAnsi="Arial" w:cs="Arial"/>
-              </w:rPr>
-              <w:t>Add to database ability to track what questions each user has submitted and what rating they have</w:t>
-            </w:r>
-          </w:p>
-          <w:p>
-            <w:pPr>
-              <w:rPr>
-                <w:rFonts w:ascii="Arial" w:hAnsi="Arial" w:cs="Arial"/>
-              </w:rPr>
-            </w:pPr>
-            <w:r>
-              <w:rPr>
-                <w:rFonts w:ascii="Arial" w:hAnsi="Arial" w:cs="Arial"/>
-              </w:rPr>
-              <w:t>(22/04/18)</w:t>
-            </w:r>
-          </w:p>
-        </w:tc>
-        <w:tc>
-          <w:tcPr>
-            <w:tcW w:w="1170" w:type="dxa"/>
-            <w:shd w:val="clear" w:color="auto" w:fill="auto"/>
-            <w:noWrap/>
-          </w:tcPr>
-          <w:p>
-            <w:r>
-              <w:rPr>
-                <w:rFonts w:ascii="Arial" w:hAnsi="Arial" w:cs="Arial"/>
-                <w:color w:val="FF0000"/>
-                <w:lang w:eastAsia="ja-JP"/>
-              </w:rPr>
-              <w:t>Not started</w:t>
-            </w:r>
-          </w:p>
-        </w:tc>
-        <w:tc>
-          <w:tcPr>
-            <w:tcW w:w="1080" w:type="dxa"/>
-            <w:shd w:val="clear" w:color="auto" w:fill="auto"/>
-            <w:noWrap/>
-          </w:tcPr>
-          <w:p>
-            <w:r>
-              <w:t xml:space="preserve">Aaron </w:t>
-            </w:r>
-          </w:p>
-        </w:tc>
-        <w:tc>
-          <w:tcPr>
-            <w:tcW w:w="1080" w:type="dxa"/>
-          </w:tcPr>
-          <w:p>
-            <w:pPr>
-              <w:widowControl/>
-              <w:spacing w:line="240" w:lineRule="auto"/>
-              <w:rPr>
-                <w:rFonts w:ascii="Arial" w:hAnsi="Arial" w:cs="Arial"/>
-                <w:lang w:eastAsia="ja-JP"/>
-              </w:rPr>
-            </w:pPr>
-            <w:r>
-              <w:rPr>
-                <w:rFonts w:ascii="Arial" w:hAnsi="Arial" w:cs="Arial"/>
-                <w:lang w:eastAsia="ja-JP"/>
-              </w:rPr>
-              <w:t>10</w:t>
-            </w:r>
-          </w:p>
-        </w:tc>
-        <w:tc>
-          <w:tcPr>
-            <w:tcW w:w="900" w:type="dxa"/>
-            <w:shd w:val="clear" w:color="auto" w:fill="auto"/>
-            <w:noWrap/>
-          </w:tcPr>
-          <w:p>
-            <w:r>
-              <w:t>0</w:t>
-            </w:r>
-          </w:p>
-        </w:tc>
-        <w:tc>
-          <w:tcPr>
-            <w:tcW w:w="1136" w:type="dxa"/>
-            <w:shd w:val="clear" w:color="auto" w:fill="auto"/>
-            <w:noWrap/>
-          </w:tcPr>
-          <w:p>
-            <w:r>
-              <w:t>10</w:t>
             </w:r>
           </w:p>
         </w:tc>
@@ -3963,8 +2909,8 @@
     <w:p>
       <w:pPr>
         <w:sectPr>
-          <w:headerReference w:type="default" r:id="rId7"/>
-          <w:footerReference w:type="default" r:id="rId8"/>
+          <w:headerReference w:type="default" r:id="rId8"/>
+          <w:footerReference w:type="default" r:id="rId9"/>
           <w:pgSz w:w="12240" w:h="15840" w:code="1"/>
           <w:pgMar w:top="1440" w:right="1440" w:bottom="1440" w:left="1440" w:header="720" w:footer="720" w:gutter="0"/>
           <w:cols w:space="720"/>
@@ -3995,9 +2941,9 @@
         <w:tblLook w:val="01E0" w:firstRow="1" w:lastRow="1" w:firstColumn="1" w:lastColumn="1" w:noHBand="0" w:noVBand="0"/>
       </w:tblPr>
       <w:tblGrid>
-        <w:gridCol w:w="3115"/>
-        <w:gridCol w:w="1431"/>
-        <w:gridCol w:w="4804"/>
+        <w:gridCol w:w="3192"/>
+        <w:gridCol w:w="1452"/>
+        <w:gridCol w:w="4932"/>
       </w:tblGrid>
       <w:tr>
         <w:tc>
@@ -4361,11 +3307,7 @@
         <w:t xml:space="preserve"> </w:t>
       </w:r>
       <w:r>
-        <w:t xml:space="preserve">compared to </w:t>
-      </w:r>
-      <w:proofErr w:type="gramStart"/>
-      <w:r>
-        <w:t>a</w:t>
+        <w:t>compared to a</w:t>
       </w:r>
       <w:r>
         <w:t>ctual</w:t>
@@ -4373,7 +3315,6 @@
       <w:r>
         <w:t>ly completed</w:t>
       </w:r>
-      <w:proofErr w:type="gramEnd"/>
     </w:p>
     <w:p>
       <w:pPr>
@@ -4432,7 +3373,7 @@
 </file>
 
 <file path=word/endnotes.xml><?xml version="1.0" encoding="utf-8"?>
-<w:endnotes xmlns:wpc="http://schemas.microsoft.com/office/word/2010/wordprocessingCanvas" xmlns:cx="http://schemas.microsoft.com/office/drawing/2014/chartex" xmlns:cx1="http://schemas.microsoft.com/office/drawing/2015/9/8/chartex" xmlns:cx2="http://schemas.microsoft.com/office/drawing/2015/10/21/chartex" xmlns:cx3="http://schemas.microsoft.com/office/drawing/2016/5/9/chartex" xmlns:cx4="http://schemas.microsoft.com/office/drawing/2016/5/10/chartex" xmlns:cx5="http://schemas.microsoft.com/office/drawing/2016/5/11/chartex" xmlns:cx6="http://schemas.microsoft.com/office/drawing/2016/5/12/chartex" xmlns:cx7="http://schemas.microsoft.com/office/drawing/2016/5/13/chartex" xmlns:cx8="http://schemas.microsoft.com/office/drawing/2016/5/14/chartex" xmlns:mc="http://schemas.openxmlformats.org/markup-compatibility/2006" xmlns:aink="http://schemas.microsoft.com/office/drawing/2016/ink" xmlns:am3d="http://schemas.microsoft.com/office/drawing/2017/model3d" xmlns:o="urn:schemas-microsoft-com:office:office" xmlns:r="http://schemas.openxmlformats.org/officeDocument/2006/relationships" xmlns:m="http://schemas.openxmlformats.org/officeDocument/2006/math" xmlns:v="urn:schemas-microsoft-com:vml" xmlns:wp14="http://schemas.microsoft.com/office/word/2010/wordprocessingDrawing" xmlns:wp="http://schemas.openxmlformats.org/drawingml/2006/wordprocessingDrawing" xmlns:w10="urn:schemas-microsoft-com:office:word" xmlns:w="http://schemas.openxmlformats.org/wordprocessingml/2006/main" xmlns:w14="http://schemas.microsoft.com/office/word/2010/wordml" xmlns:w15="http://schemas.microsoft.com/office/word/2012/wordml" xmlns:w16cid="http://schemas.microsoft.com/office/word/2016/wordml/cid" xmlns:w16se="http://schemas.microsoft.com/office/word/2015/wordml/symex" xmlns:wpg="http://schemas.microsoft.com/office/word/2010/wordprocessingGroup" xmlns:wpi="http://schemas.microsoft.com/office/word/2010/wordprocessingInk" xmlns:wne="http://schemas.microsoft.com/office/word/2006/wordml" xmlns:wps="http://schemas.microsoft.com/office/word/2010/wordprocessingShape" mc:Ignorable="w14 w15 w16se w16cid wp14">
+<w:endnotes xmlns:wpc="http://schemas.microsoft.com/office/word/2010/wordprocessingCanvas" xmlns:mc="http://schemas.openxmlformats.org/markup-compatibility/2006" xmlns:o="urn:schemas-microsoft-com:office:office" xmlns:r="http://schemas.openxmlformats.org/officeDocument/2006/relationships" xmlns:m="http://schemas.openxmlformats.org/officeDocument/2006/math" xmlns:v="urn:schemas-microsoft-com:vml" xmlns:wp14="http://schemas.microsoft.com/office/word/2010/wordprocessingDrawing" xmlns:wp="http://schemas.openxmlformats.org/drawingml/2006/wordprocessingDrawing" xmlns:w10="urn:schemas-microsoft-com:office:word" xmlns:w="http://schemas.openxmlformats.org/wordprocessingml/2006/main" xmlns:w14="http://schemas.microsoft.com/office/word/2010/wordml" xmlns:wpg="http://schemas.microsoft.com/office/word/2010/wordprocessingGroup" xmlns:wpi="http://schemas.microsoft.com/office/word/2010/wordprocessingInk" xmlns:wne="http://schemas.microsoft.com/office/word/2006/wordml" xmlns:wps="http://schemas.microsoft.com/office/word/2010/wordprocessingShape" mc:Ignorable="w14 wp14">
   <w:endnote w:type="separator" w:id="-1">
     <w:p>
       <w:r>
@@ -4451,7 +3392,7 @@
 </file>
 
 <file path=word/footer1.xml><?xml version="1.0" encoding="utf-8"?>
-<w:ftr xmlns:wpc="http://schemas.microsoft.com/office/word/2010/wordprocessingCanvas" xmlns:cx="http://schemas.microsoft.com/office/drawing/2014/chartex" xmlns:cx1="http://schemas.microsoft.com/office/drawing/2015/9/8/chartex" xmlns:cx2="http://schemas.microsoft.com/office/drawing/2015/10/21/chartex" xmlns:cx3="http://schemas.microsoft.com/office/drawing/2016/5/9/chartex" xmlns:cx4="http://schemas.microsoft.com/office/drawing/2016/5/10/chartex" xmlns:cx5="http://schemas.microsoft.com/office/drawing/2016/5/11/chartex" xmlns:cx6="http://schemas.microsoft.com/office/drawing/2016/5/12/chartex" xmlns:cx7="http://schemas.microsoft.com/office/drawing/2016/5/13/chartex" xmlns:cx8="http://schemas.microsoft.com/office/drawing/2016/5/14/chartex" xmlns:mc="http://schemas.openxmlformats.org/markup-compatibility/2006" xmlns:aink="http://schemas.microsoft.com/office/drawing/2016/ink" xmlns:am3d="http://schemas.microsoft.com/office/drawing/2017/model3d" xmlns:o="urn:schemas-microsoft-com:office:office" xmlns:r="http://schemas.openxmlformats.org/officeDocument/2006/relationships" xmlns:m="http://schemas.openxmlformats.org/officeDocument/2006/math" xmlns:v="urn:schemas-microsoft-com:vml" xmlns:wp14="http://schemas.microsoft.com/office/word/2010/wordprocessingDrawing" xmlns:wp="http://schemas.openxmlformats.org/drawingml/2006/wordprocessingDrawing" xmlns:w10="urn:schemas-microsoft-com:office:word" xmlns:w="http://schemas.openxmlformats.org/wordprocessingml/2006/main" xmlns:w14="http://schemas.microsoft.com/office/word/2010/wordml" xmlns:w15="http://schemas.microsoft.com/office/word/2012/wordml" xmlns:w16cid="http://schemas.microsoft.com/office/word/2016/wordml/cid" xmlns:w16se="http://schemas.microsoft.com/office/word/2015/wordml/symex" xmlns:wpg="http://schemas.microsoft.com/office/word/2010/wordprocessingGroup" xmlns:wpi="http://schemas.microsoft.com/office/word/2010/wordprocessingInk" xmlns:wne="http://schemas.microsoft.com/office/word/2006/wordml" xmlns:wps="http://schemas.microsoft.com/office/word/2010/wordprocessingShape" mc:Ignorable="w14 w15 w16se w16cid wp14">
+<w:ftr xmlns:wpc="http://schemas.microsoft.com/office/word/2010/wordprocessingCanvas" xmlns:mc="http://schemas.openxmlformats.org/markup-compatibility/2006" xmlns:o="urn:schemas-microsoft-com:office:office" xmlns:r="http://schemas.openxmlformats.org/officeDocument/2006/relationships" xmlns:m="http://schemas.openxmlformats.org/officeDocument/2006/math" xmlns:v="urn:schemas-microsoft-com:vml" xmlns:wp14="http://schemas.microsoft.com/office/word/2010/wordprocessingDrawing" xmlns:wp="http://schemas.openxmlformats.org/drawingml/2006/wordprocessingDrawing" xmlns:w10="urn:schemas-microsoft-com:office:word" xmlns:w="http://schemas.openxmlformats.org/wordprocessingml/2006/main" xmlns:w14="http://schemas.microsoft.com/office/word/2010/wordml" xmlns:wpg="http://schemas.microsoft.com/office/word/2010/wordprocessingGroup" xmlns:wpi="http://schemas.microsoft.com/office/word/2010/wordprocessingInk" xmlns:wne="http://schemas.microsoft.com/office/word/2006/wordml" xmlns:wps="http://schemas.microsoft.com/office/word/2010/wordprocessingShape" mc:Ignorable="w14 wp14">
   <w:tbl>
     <w:tblPr>
       <w:tblW w:w="0" w:type="auto"/>
@@ -4508,11 +3449,21 @@
           <w:r>
             <w:sym w:font="Symbol" w:char="F0D3"/>
           </w:r>
-          <w:fldSimple w:instr=" DOCPROPERTY &quot;Company&quot;  \* MERGEFORMAT ">
-            <w:r>
-              <w:t>&lt;Company Name&gt;</w:t>
-            </w:r>
-          </w:fldSimple>
+          <w:r>
+            <w:fldChar w:fldCharType="begin"/>
+          </w:r>
+          <w:r>
+            <w:instrText xml:space="preserve"> DOCPROPERTY "Company"  \* MERGEFORMAT </w:instrText>
+          </w:r>
+          <w:r>
+            <w:fldChar w:fldCharType="separate"/>
+          </w:r>
+          <w:r>
+            <w:t>&lt;Company Name&gt;</w:t>
+          </w:r>
+          <w:r>
+            <w:fldChar w:fldCharType="end"/>
+          </w:r>
           <w:r>
             <w:t xml:space="preserve">, </w:t>
           </w:r>
@@ -4576,7 +3527,7 @@
               <w:rStyle w:val="PageNumber"/>
               <w:noProof/>
             </w:rPr>
-            <w:t>4</w:t>
+            <w:t>1</w:t>
           </w:r>
           <w:r>
             <w:rPr>
@@ -4613,7 +3564,7 @@
               <w:rStyle w:val="PageNumber"/>
               <w:noProof/>
             </w:rPr>
-            <w:t>4</w:t>
+            <w:t>3</w:t>
           </w:r>
           <w:r>
             <w:rPr>
@@ -4634,7 +3585,7 @@
 </file>
 
 <file path=word/footnotes.xml><?xml version="1.0" encoding="utf-8"?>
-<w:footnotes xmlns:wpc="http://schemas.microsoft.com/office/word/2010/wordprocessingCanvas" xmlns:cx="http://schemas.microsoft.com/office/drawing/2014/chartex" xmlns:cx1="http://schemas.microsoft.com/office/drawing/2015/9/8/chartex" xmlns:cx2="http://schemas.microsoft.com/office/drawing/2015/10/21/chartex" xmlns:cx3="http://schemas.microsoft.com/office/drawing/2016/5/9/chartex" xmlns:cx4="http://schemas.microsoft.com/office/drawing/2016/5/10/chartex" xmlns:cx5="http://schemas.microsoft.com/office/drawing/2016/5/11/chartex" xmlns:cx6="http://schemas.microsoft.com/office/drawing/2016/5/12/chartex" xmlns:cx7="http://schemas.microsoft.com/office/drawing/2016/5/13/chartex" xmlns:cx8="http://schemas.microsoft.com/office/drawing/2016/5/14/chartex" xmlns:mc="http://schemas.openxmlformats.org/markup-compatibility/2006" xmlns:aink="http://schemas.microsoft.com/office/drawing/2016/ink" xmlns:am3d="http://schemas.microsoft.com/office/drawing/2017/model3d" xmlns:o="urn:schemas-microsoft-com:office:office" xmlns:r="http://schemas.openxmlformats.org/officeDocument/2006/relationships" xmlns:m="http://schemas.openxmlformats.org/officeDocument/2006/math" xmlns:v="urn:schemas-microsoft-com:vml" xmlns:wp14="http://schemas.microsoft.com/office/word/2010/wordprocessingDrawing" xmlns:wp="http://schemas.openxmlformats.org/drawingml/2006/wordprocessingDrawing" xmlns:w10="urn:schemas-microsoft-com:office:word" xmlns:w="http://schemas.openxmlformats.org/wordprocessingml/2006/main" xmlns:w14="http://schemas.microsoft.com/office/word/2010/wordml" xmlns:w15="http://schemas.microsoft.com/office/word/2012/wordml" xmlns:w16cid="http://schemas.microsoft.com/office/word/2016/wordml/cid" xmlns:w16se="http://schemas.microsoft.com/office/word/2015/wordml/symex" xmlns:wpg="http://schemas.microsoft.com/office/word/2010/wordprocessingGroup" xmlns:wpi="http://schemas.microsoft.com/office/word/2010/wordprocessingInk" xmlns:wne="http://schemas.microsoft.com/office/word/2006/wordml" xmlns:wps="http://schemas.microsoft.com/office/word/2010/wordprocessingShape" mc:Ignorable="w14 w15 w16se w16cid wp14">
+<w:footnotes xmlns:wpc="http://schemas.microsoft.com/office/word/2010/wordprocessingCanvas" xmlns:mc="http://schemas.openxmlformats.org/markup-compatibility/2006" xmlns:o="urn:schemas-microsoft-com:office:office" xmlns:r="http://schemas.openxmlformats.org/officeDocument/2006/relationships" xmlns:m="http://schemas.openxmlformats.org/officeDocument/2006/math" xmlns:v="urn:schemas-microsoft-com:vml" xmlns:wp14="http://schemas.microsoft.com/office/word/2010/wordprocessingDrawing" xmlns:wp="http://schemas.openxmlformats.org/drawingml/2006/wordprocessingDrawing" xmlns:w10="urn:schemas-microsoft-com:office:word" xmlns:w="http://schemas.openxmlformats.org/wordprocessingml/2006/main" xmlns:w14="http://schemas.microsoft.com/office/word/2010/wordml" xmlns:wpg="http://schemas.microsoft.com/office/word/2010/wordprocessingGroup" xmlns:wpi="http://schemas.microsoft.com/office/word/2010/wordprocessingInk" xmlns:wne="http://schemas.microsoft.com/office/word/2006/wordml" xmlns:wps="http://schemas.microsoft.com/office/word/2010/wordprocessingShape" mc:Ignorable="w14 wp14">
   <w:footnote w:type="separator" w:id="-1">
     <w:p>
       <w:r>
@@ -4653,7 +3604,7 @@
 </file>
 
 <file path=word/header1.xml><?xml version="1.0" encoding="utf-8"?>
-<w:hdr xmlns:wpc="http://schemas.microsoft.com/office/word/2010/wordprocessingCanvas" xmlns:cx="http://schemas.microsoft.com/office/drawing/2014/chartex" xmlns:cx1="http://schemas.microsoft.com/office/drawing/2015/9/8/chartex" xmlns:cx2="http://schemas.microsoft.com/office/drawing/2015/10/21/chartex" xmlns:cx3="http://schemas.microsoft.com/office/drawing/2016/5/9/chartex" xmlns:cx4="http://schemas.microsoft.com/office/drawing/2016/5/10/chartex" xmlns:cx5="http://schemas.microsoft.com/office/drawing/2016/5/11/chartex" xmlns:cx6="http://schemas.microsoft.com/office/drawing/2016/5/12/chartex" xmlns:cx7="http://schemas.microsoft.com/office/drawing/2016/5/13/chartex" xmlns:cx8="http://schemas.microsoft.com/office/drawing/2016/5/14/chartex" xmlns:mc="http://schemas.openxmlformats.org/markup-compatibility/2006" xmlns:aink="http://schemas.microsoft.com/office/drawing/2016/ink" xmlns:am3d="http://schemas.microsoft.com/office/drawing/2017/model3d" xmlns:o="urn:schemas-microsoft-com:office:office" xmlns:r="http://schemas.openxmlformats.org/officeDocument/2006/relationships" xmlns:m="http://schemas.openxmlformats.org/officeDocument/2006/math" xmlns:v="urn:schemas-microsoft-com:vml" xmlns:wp14="http://schemas.microsoft.com/office/word/2010/wordprocessingDrawing" xmlns:wp="http://schemas.openxmlformats.org/drawingml/2006/wordprocessingDrawing" xmlns:w10="urn:schemas-microsoft-com:office:word" xmlns:w="http://schemas.openxmlformats.org/wordprocessingml/2006/main" xmlns:w14="http://schemas.microsoft.com/office/word/2010/wordml" xmlns:w15="http://schemas.microsoft.com/office/word/2012/wordml" xmlns:w16cid="http://schemas.microsoft.com/office/word/2016/wordml/cid" xmlns:w16se="http://schemas.microsoft.com/office/word/2015/wordml/symex" xmlns:wpg="http://schemas.microsoft.com/office/word/2010/wordprocessingGroup" xmlns:wpi="http://schemas.microsoft.com/office/word/2010/wordprocessingInk" xmlns:wne="http://schemas.microsoft.com/office/word/2006/wordml" xmlns:wps="http://schemas.microsoft.com/office/word/2010/wordprocessingShape" mc:Ignorable="w14 w15 w16se w16cid wp14">
+<w:hdr xmlns:wpc="http://schemas.microsoft.com/office/word/2010/wordprocessingCanvas" xmlns:mc="http://schemas.openxmlformats.org/markup-compatibility/2006" xmlns:o="urn:schemas-microsoft-com:office:office" xmlns:r="http://schemas.openxmlformats.org/officeDocument/2006/relationships" xmlns:m="http://schemas.openxmlformats.org/officeDocument/2006/math" xmlns:v="urn:schemas-microsoft-com:vml" xmlns:wp14="http://schemas.microsoft.com/office/word/2010/wordprocessingDrawing" xmlns:wp="http://schemas.openxmlformats.org/drawingml/2006/wordprocessingDrawing" xmlns:w10="urn:schemas-microsoft-com:office:word" xmlns:w="http://schemas.openxmlformats.org/wordprocessingml/2006/main" xmlns:w14="http://schemas.microsoft.com/office/word/2010/wordml" xmlns:wpg="http://schemas.microsoft.com/office/word/2010/wordprocessingGroup" xmlns:wpi="http://schemas.microsoft.com/office/word/2010/wordprocessingInk" xmlns:wne="http://schemas.microsoft.com/office/word/2006/wordml" xmlns:wps="http://schemas.microsoft.com/office/word/2010/wordprocessingShape" mc:Ignorable="w14 wp14">
   <w:tbl>
     <w:tblPr>
       <w:tblW w:w="0" w:type="auto"/>
@@ -4711,11 +3662,21 @@
           <w:tcW w:w="6379" w:type="dxa"/>
         </w:tcPr>
         <w:p>
-          <w:fldSimple w:instr=" TITLE  \* MERGEFORMAT ">
-            <w:r>
-              <w:t>Iteration Plan</w:t>
-            </w:r>
-          </w:fldSimple>
+          <w:r>
+            <w:fldChar w:fldCharType="begin"/>
+          </w:r>
+          <w:r>
+            <w:instrText xml:space="preserve"> TITLE  \* MERGEFORMAT </w:instrText>
+          </w:r>
+          <w:r>
+            <w:fldChar w:fldCharType="separate"/>
+          </w:r>
+          <w:r>
+            <w:t>Iteration Plan</w:t>
+          </w:r>
+          <w:r>
+            <w:fldChar w:fldCharType="end"/>
+          </w:r>
         </w:p>
       </w:tc>
       <w:tc>
@@ -4751,8 +3712,8 @@
 </file>
 
 <file path=word/numbering.xml><?xml version="1.0" encoding="utf-8"?>
-<w:numbering xmlns:wpc="http://schemas.microsoft.com/office/word/2010/wordprocessingCanvas" xmlns:cx="http://schemas.microsoft.com/office/drawing/2014/chartex" xmlns:cx1="http://schemas.microsoft.com/office/drawing/2015/9/8/chartex" xmlns:cx2="http://schemas.microsoft.com/office/drawing/2015/10/21/chartex" xmlns:cx3="http://schemas.microsoft.com/office/drawing/2016/5/9/chartex" xmlns:cx4="http://schemas.microsoft.com/office/drawing/2016/5/10/chartex" xmlns:cx5="http://schemas.microsoft.com/office/drawing/2016/5/11/chartex" xmlns:cx6="http://schemas.microsoft.com/office/drawing/2016/5/12/chartex" xmlns:cx7="http://schemas.microsoft.com/office/drawing/2016/5/13/chartex" xmlns:cx8="http://schemas.microsoft.com/office/drawing/2016/5/14/chartex" xmlns:mc="http://schemas.openxmlformats.org/markup-compatibility/2006" xmlns:aink="http://schemas.microsoft.com/office/drawing/2016/ink" xmlns:am3d="http://schemas.microsoft.com/office/drawing/2017/model3d" xmlns:o="urn:schemas-microsoft-com:office:office" xmlns:r="http://schemas.openxmlformats.org/officeDocument/2006/relationships" xmlns:m="http://schemas.openxmlformats.org/officeDocument/2006/math" xmlns:v="urn:schemas-microsoft-com:vml" xmlns:wp14="http://schemas.microsoft.com/office/word/2010/wordprocessingDrawing" xmlns:wp="http://schemas.openxmlformats.org/drawingml/2006/wordprocessingDrawing" xmlns:w10="urn:schemas-microsoft-com:office:word" xmlns:w="http://schemas.openxmlformats.org/wordprocessingml/2006/main" xmlns:w14="http://schemas.microsoft.com/office/word/2010/wordml" xmlns:w15="http://schemas.microsoft.com/office/word/2012/wordml" xmlns:w16cid="http://schemas.microsoft.com/office/word/2016/wordml/cid" xmlns:w16se="http://schemas.microsoft.com/office/word/2015/wordml/symex" xmlns:wpg="http://schemas.microsoft.com/office/word/2010/wordprocessingGroup" xmlns:wpi="http://schemas.microsoft.com/office/word/2010/wordprocessingInk" xmlns:wne="http://schemas.microsoft.com/office/word/2006/wordml" xmlns:wps="http://schemas.microsoft.com/office/word/2010/wordprocessingShape" mc:Ignorable="w14 w15 w16se w16cid wp14">
-  <w:abstractNum w:abstractNumId="0" w15:restartNumberingAfterBreak="0">
+<w:numbering xmlns:wpc="http://schemas.microsoft.com/office/word/2010/wordprocessingCanvas" xmlns:mc="http://schemas.openxmlformats.org/markup-compatibility/2006" xmlns:o="urn:schemas-microsoft-com:office:office" xmlns:r="http://schemas.openxmlformats.org/officeDocument/2006/relationships" xmlns:m="http://schemas.openxmlformats.org/officeDocument/2006/math" xmlns:v="urn:schemas-microsoft-com:vml" xmlns:wp14="http://schemas.microsoft.com/office/word/2010/wordprocessingDrawing" xmlns:wp="http://schemas.openxmlformats.org/drawingml/2006/wordprocessingDrawing" xmlns:w10="urn:schemas-microsoft-com:office:word" xmlns:w="http://schemas.openxmlformats.org/wordprocessingml/2006/main" xmlns:w14="http://schemas.microsoft.com/office/word/2010/wordml" xmlns:wpg="http://schemas.microsoft.com/office/word/2010/wordprocessingGroup" xmlns:wpi="http://schemas.microsoft.com/office/word/2010/wordprocessingInk" xmlns:wne="http://schemas.microsoft.com/office/word/2006/wordml" xmlns:wps="http://schemas.microsoft.com/office/word/2010/wordprocessingShape" mc:Ignorable="w14 wp14">
+  <w:abstractNum w:abstractNumId="0">
     <w:nsid w:val="FFFFFFFB"/>
     <w:multiLevelType w:val="multilevel"/>
     <w:tmpl w:val="20FA7622"/>
@@ -4835,7 +3796,7 @@
       <w:lvlJc w:val="left"/>
     </w:lvl>
   </w:abstractNum>
-  <w:abstractNum w:abstractNumId="1" w15:restartNumberingAfterBreak="0">
+  <w:abstractNum w:abstractNumId="1">
     <w:nsid w:val="FFFFFFFE"/>
     <w:multiLevelType w:val="singleLevel"/>
     <w:tmpl w:val="FFFFFFFF"/>
@@ -4845,7 +3806,7 @@
       <w:lvlJc w:val="left"/>
     </w:lvl>
   </w:abstractNum>
-  <w:abstractNum w:abstractNumId="2" w15:restartNumberingAfterBreak="0">
+  <w:abstractNum w:abstractNumId="2">
     <w:nsid w:val="00224753"/>
     <w:multiLevelType w:val="singleLevel"/>
     <w:tmpl w:val="04090001"/>
@@ -4865,7 +3826,7 @@
       </w:rPr>
     </w:lvl>
   </w:abstractNum>
-  <w:abstractNum w:abstractNumId="3" w15:restartNumberingAfterBreak="0">
+  <w:abstractNum w:abstractNumId="3">
     <w:nsid w:val="0A117094"/>
     <w:multiLevelType w:val="singleLevel"/>
     <w:tmpl w:val="04090001"/>
@@ -4885,7 +3846,7 @@
       </w:rPr>
     </w:lvl>
   </w:abstractNum>
-  <w:abstractNum w:abstractNumId="4" w15:restartNumberingAfterBreak="0">
+  <w:abstractNum w:abstractNumId="4">
     <w:nsid w:val="0EE51B46"/>
     <w:multiLevelType w:val="hybridMultilevel"/>
     <w:tmpl w:val="14A8CA2E"/>
@@ -4998,7 +3959,7 @@
       </w:pPr>
     </w:lvl>
   </w:abstractNum>
-  <w:abstractNum w:abstractNumId="5" w15:restartNumberingAfterBreak="0">
+  <w:abstractNum w:abstractNumId="5">
     <w:nsid w:val="17CB6DC4"/>
     <w:multiLevelType w:val="singleLevel"/>
     <w:tmpl w:val="04090001"/>
@@ -5018,7 +3979,7 @@
       </w:rPr>
     </w:lvl>
   </w:abstractNum>
-  <w:abstractNum w:abstractNumId="6" w15:restartNumberingAfterBreak="0">
+  <w:abstractNum w:abstractNumId="6">
     <w:nsid w:val="1E71141D"/>
     <w:multiLevelType w:val="multilevel"/>
     <w:tmpl w:val="B9A6AD80"/>
@@ -5158,7 +4119,7 @@
       </w:rPr>
     </w:lvl>
   </w:abstractNum>
-  <w:abstractNum w:abstractNumId="7" w15:restartNumberingAfterBreak="0">
+  <w:abstractNum w:abstractNumId="7">
     <w:nsid w:val="1F437A8B"/>
     <w:multiLevelType w:val="multilevel"/>
     <w:tmpl w:val="EFAE96A8"/>
@@ -5272,7 +4233,7 @@
       </w:pPr>
     </w:lvl>
   </w:abstractNum>
-  <w:abstractNum w:abstractNumId="8" w15:restartNumberingAfterBreak="0">
+  <w:abstractNum w:abstractNumId="8">
     <w:nsid w:val="22443AC4"/>
     <w:multiLevelType w:val="singleLevel"/>
     <w:tmpl w:val="04090001"/>
@@ -5292,7 +4253,7 @@
       </w:rPr>
     </w:lvl>
   </w:abstractNum>
-  <w:abstractNum w:abstractNumId="9" w15:restartNumberingAfterBreak="0">
+  <w:abstractNum w:abstractNumId="9">
     <w:nsid w:val="25100F3A"/>
     <w:multiLevelType w:val="multilevel"/>
     <w:tmpl w:val="14A8CA2E"/>
@@ -5405,7 +4366,7 @@
       </w:pPr>
     </w:lvl>
   </w:abstractNum>
-  <w:abstractNum w:abstractNumId="10" w15:restartNumberingAfterBreak="0">
+  <w:abstractNum w:abstractNumId="10">
     <w:nsid w:val="2AA23E8F"/>
     <w:multiLevelType w:val="hybridMultilevel"/>
     <w:tmpl w:val="72186AFE"/>
@@ -5491,7 +4452,7 @@
       </w:pPr>
     </w:lvl>
   </w:abstractNum>
-  <w:abstractNum w:abstractNumId="11" w15:restartNumberingAfterBreak="0">
+  <w:abstractNum w:abstractNumId="11">
     <w:nsid w:val="2D4B634E"/>
     <w:multiLevelType w:val="singleLevel"/>
     <w:tmpl w:val="04090001"/>
@@ -5511,7 +4472,7 @@
       </w:rPr>
     </w:lvl>
   </w:abstractNum>
-  <w:abstractNum w:abstractNumId="12" w15:restartNumberingAfterBreak="0">
+  <w:abstractNum w:abstractNumId="12">
     <w:nsid w:val="31DD2C45"/>
     <w:multiLevelType w:val="singleLevel"/>
     <w:tmpl w:val="04090001"/>
@@ -5531,7 +4492,7 @@
       </w:rPr>
     </w:lvl>
   </w:abstractNum>
-  <w:abstractNum w:abstractNumId="13" w15:restartNumberingAfterBreak="0">
+  <w:abstractNum w:abstractNumId="13">
     <w:nsid w:val="32982B51"/>
     <w:multiLevelType w:val="singleLevel"/>
     <w:tmpl w:val="04090001"/>
@@ -5551,7 +4512,7 @@
       </w:rPr>
     </w:lvl>
   </w:abstractNum>
-  <w:abstractNum w:abstractNumId="14" w15:restartNumberingAfterBreak="0">
+  <w:abstractNum w:abstractNumId="14">
     <w:nsid w:val="3375481C"/>
     <w:multiLevelType w:val="singleLevel"/>
     <w:tmpl w:val="E6747DA6"/>
@@ -5571,7 +4532,7 @@
       </w:rPr>
     </w:lvl>
   </w:abstractNum>
-  <w:abstractNum w:abstractNumId="15" w15:restartNumberingAfterBreak="0">
+  <w:abstractNum w:abstractNumId="15">
     <w:nsid w:val="369D5471"/>
     <w:multiLevelType w:val="singleLevel"/>
     <w:tmpl w:val="04090001"/>
@@ -5591,7 +4552,7 @@
       </w:rPr>
     </w:lvl>
   </w:abstractNum>
-  <w:abstractNum w:abstractNumId="16" w15:restartNumberingAfterBreak="0">
+  <w:abstractNum w:abstractNumId="16">
     <w:nsid w:val="408B6535"/>
     <w:multiLevelType w:val="hybridMultilevel"/>
     <w:tmpl w:val="C0EEFC06"/>
@@ -5704,7 +4665,7 @@
       </w:pPr>
     </w:lvl>
   </w:abstractNum>
-  <w:abstractNum w:abstractNumId="17" w15:restartNumberingAfterBreak="0">
+  <w:abstractNum w:abstractNumId="17">
     <w:nsid w:val="42B97F7B"/>
     <w:multiLevelType w:val="singleLevel"/>
     <w:tmpl w:val="04090001"/>
@@ -5724,7 +4685,7 @@
       </w:rPr>
     </w:lvl>
   </w:abstractNum>
-  <w:abstractNum w:abstractNumId="18" w15:restartNumberingAfterBreak="0">
+  <w:abstractNum w:abstractNumId="18">
     <w:nsid w:val="42D059CF"/>
     <w:multiLevelType w:val="hybridMultilevel"/>
     <w:tmpl w:val="91FE3C82"/>
@@ -5865,7 +4826,7 @@
       </w:rPr>
     </w:lvl>
   </w:abstractNum>
-  <w:abstractNum w:abstractNumId="19" w15:restartNumberingAfterBreak="0">
+  <w:abstractNum w:abstractNumId="19">
     <w:nsid w:val="43A308E4"/>
     <w:multiLevelType w:val="hybridMultilevel"/>
     <w:tmpl w:val="8D407328"/>
@@ -6005,7 +4966,7 @@
       </w:rPr>
     </w:lvl>
   </w:abstractNum>
-  <w:abstractNum w:abstractNumId="20" w15:restartNumberingAfterBreak="0">
+  <w:abstractNum w:abstractNumId="20">
     <w:nsid w:val="43CC33B3"/>
     <w:multiLevelType w:val="hybridMultilevel"/>
     <w:tmpl w:val="158630C4"/>
@@ -6145,7 +5106,7 @@
       </w:rPr>
     </w:lvl>
   </w:abstractNum>
-  <w:abstractNum w:abstractNumId="21" w15:restartNumberingAfterBreak="0">
+  <w:abstractNum w:abstractNumId="21">
     <w:nsid w:val="49E170D0"/>
     <w:multiLevelType w:val="singleLevel"/>
     <w:tmpl w:val="04090001"/>
@@ -6165,7 +5126,7 @@
       </w:rPr>
     </w:lvl>
   </w:abstractNum>
-  <w:abstractNum w:abstractNumId="22" w15:restartNumberingAfterBreak="0">
+  <w:abstractNum w:abstractNumId="22">
     <w:nsid w:val="4D2972A7"/>
     <w:multiLevelType w:val="hybridMultilevel"/>
     <w:tmpl w:val="5BD68F8C"/>
@@ -6254,7 +5215,7 @@
       </w:pPr>
     </w:lvl>
   </w:abstractNum>
-  <w:abstractNum w:abstractNumId="23" w15:restartNumberingAfterBreak="0">
+  <w:abstractNum w:abstractNumId="23">
     <w:nsid w:val="4F094DAA"/>
     <w:multiLevelType w:val="multilevel"/>
     <w:tmpl w:val="158630C4"/>
@@ -6394,7 +5355,7 @@
       </w:rPr>
     </w:lvl>
   </w:abstractNum>
-  <w:abstractNum w:abstractNumId="24" w15:restartNumberingAfterBreak="0">
+  <w:abstractNum w:abstractNumId="24">
     <w:nsid w:val="4F64732B"/>
     <w:multiLevelType w:val="singleLevel"/>
     <w:tmpl w:val="04090001"/>
@@ -6414,7 +5375,7 @@
       </w:rPr>
     </w:lvl>
   </w:abstractNum>
-  <w:abstractNum w:abstractNumId="25" w15:restartNumberingAfterBreak="0">
+  <w:abstractNum w:abstractNumId="25">
     <w:nsid w:val="52C33F3E"/>
     <w:multiLevelType w:val="hybridMultilevel"/>
     <w:tmpl w:val="B9A6AD80"/>
@@ -6554,7 +5515,7 @@
       </w:rPr>
     </w:lvl>
   </w:abstractNum>
-  <w:abstractNum w:abstractNumId="26" w15:restartNumberingAfterBreak="0">
+  <w:abstractNum w:abstractNumId="26">
     <w:nsid w:val="52DF734E"/>
     <w:multiLevelType w:val="singleLevel"/>
     <w:tmpl w:val="04090001"/>
@@ -6574,7 +5535,7 @@
       </w:rPr>
     </w:lvl>
   </w:abstractNum>
-  <w:abstractNum w:abstractNumId="27" w15:restartNumberingAfterBreak="0">
+  <w:abstractNum w:abstractNumId="27">
     <w:nsid w:val="567642C0"/>
     <w:multiLevelType w:val="hybridMultilevel"/>
     <w:tmpl w:val="26167320"/>
@@ -6714,7 +5675,7 @@
       </w:rPr>
     </w:lvl>
   </w:abstractNum>
-  <w:abstractNum w:abstractNumId="28" w15:restartNumberingAfterBreak="0">
+  <w:abstractNum w:abstractNumId="28">
     <w:nsid w:val="5ADA38A2"/>
     <w:multiLevelType w:val="hybridMultilevel"/>
     <w:tmpl w:val="C7FED582"/>
@@ -6854,7 +5815,7 @@
       </w:rPr>
     </w:lvl>
   </w:abstractNum>
-  <w:abstractNum w:abstractNumId="29" w15:restartNumberingAfterBreak="0">
+  <w:abstractNum w:abstractNumId="29">
     <w:nsid w:val="5FD956DB"/>
     <w:multiLevelType w:val="hybridMultilevel"/>
     <w:tmpl w:val="AE465262"/>
@@ -6994,7 +5955,7 @@
       </w:rPr>
     </w:lvl>
   </w:abstractNum>
-  <w:abstractNum w:abstractNumId="30" w15:restartNumberingAfterBreak="0">
+  <w:abstractNum w:abstractNumId="30">
     <w:nsid w:val="6CB52233"/>
     <w:multiLevelType w:val="multilevel"/>
     <w:tmpl w:val="C0EEFC06"/>
@@ -7107,7 +6068,7 @@
       </w:pPr>
     </w:lvl>
   </w:abstractNum>
-  <w:abstractNum w:abstractNumId="31" w15:restartNumberingAfterBreak="0">
+  <w:abstractNum w:abstractNumId="31">
     <w:nsid w:val="6CF125AE"/>
     <w:multiLevelType w:val="hybridMultilevel"/>
     <w:tmpl w:val="6FFCAA48"/>
@@ -7247,7 +6208,7 @@
       </w:rPr>
     </w:lvl>
   </w:abstractNum>
-  <w:abstractNum w:abstractNumId="32" w15:restartNumberingAfterBreak="0">
+  <w:abstractNum w:abstractNumId="32">
     <w:nsid w:val="6D2F7D46"/>
     <w:multiLevelType w:val="singleLevel"/>
     <w:tmpl w:val="04090001"/>
@@ -7267,7 +6228,7 @@
       </w:rPr>
     </w:lvl>
   </w:abstractNum>
-  <w:abstractNum w:abstractNumId="33" w15:restartNumberingAfterBreak="0">
+  <w:abstractNum w:abstractNumId="33">
     <w:nsid w:val="71F21F2A"/>
     <w:multiLevelType w:val="singleLevel"/>
     <w:tmpl w:val="04090001"/>
@@ -7287,7 +6248,7 @@
       </w:rPr>
     </w:lvl>
   </w:abstractNum>
-  <w:abstractNum w:abstractNumId="34" w15:restartNumberingAfterBreak="0">
+  <w:abstractNum w:abstractNumId="34">
     <w:nsid w:val="743601FB"/>
     <w:multiLevelType w:val="singleLevel"/>
     <w:tmpl w:val="04090001"/>
@@ -7307,7 +6268,7 @@
       </w:rPr>
     </w:lvl>
   </w:abstractNum>
-  <w:abstractNum w:abstractNumId="35" w15:restartNumberingAfterBreak="0">
+  <w:abstractNum w:abstractNumId="35">
     <w:nsid w:val="756150CA"/>
     <w:multiLevelType w:val="singleLevel"/>
     <w:tmpl w:val="04090001"/>
@@ -7327,7 +6288,7 @@
       </w:rPr>
     </w:lvl>
   </w:abstractNum>
-  <w:abstractNum w:abstractNumId="36" w15:restartNumberingAfterBreak="0">
+  <w:abstractNum w:abstractNumId="36">
     <w:nsid w:val="7BE434D7"/>
     <w:multiLevelType w:val="singleLevel"/>
     <w:tmpl w:val="04090001"/>
@@ -7347,7 +6308,7 @@
       </w:rPr>
     </w:lvl>
   </w:abstractNum>
-  <w:abstractNum w:abstractNumId="37" w15:restartNumberingAfterBreak="0">
+  <w:abstractNum w:abstractNumId="37">
     <w:nsid w:val="7F407E83"/>
     <w:multiLevelType w:val="hybridMultilevel"/>
     <w:tmpl w:val="A5CC29B0"/>
@@ -7436,7 +6397,7 @@
       </w:pPr>
     </w:lvl>
   </w:abstractNum>
-  <w:abstractNum w:abstractNumId="38" w15:restartNumberingAfterBreak="0">
+  <w:abstractNum w:abstractNumId="38">
     <w:nsid w:val="7F5C4CFC"/>
     <w:multiLevelType w:val="hybridMultilevel"/>
     <w:tmpl w:val="6C0096DC"/>
@@ -7714,7 +6675,7 @@
 </file>
 
 <file path=word/styles.xml><?xml version="1.0" encoding="utf-8"?>
-<w:styles xmlns:mc="http://schemas.openxmlformats.org/markup-compatibility/2006" xmlns:r="http://schemas.openxmlformats.org/officeDocument/2006/relationships" xmlns:w="http://schemas.openxmlformats.org/wordprocessingml/2006/main" xmlns:w14="http://schemas.microsoft.com/office/word/2010/wordml" xmlns:w15="http://schemas.microsoft.com/office/word/2012/wordml" xmlns:w16cid="http://schemas.microsoft.com/office/word/2016/wordml/cid" xmlns:w16se="http://schemas.microsoft.com/office/word/2015/wordml/symex" mc:Ignorable="w14 w15 w16se w16cid">
+<w:styles xmlns:mc="http://schemas.openxmlformats.org/markup-compatibility/2006" xmlns:r="http://schemas.openxmlformats.org/officeDocument/2006/relationships" xmlns:w="http://schemas.openxmlformats.org/wordprocessingml/2006/main" xmlns:w14="http://schemas.microsoft.com/office/word/2010/wordml" mc:Ignorable="w14">
   <w:docDefaults>
     <w:rPrDefault>
       <w:rPr>
@@ -7724,379 +6685,951 @@
     </w:rPrDefault>
     <w:pPrDefault/>
   </w:docDefaults>
-  <w:latentStyles w:defLockedState="0" w:defUIPriority="99" w:defSemiHidden="0" w:defUnhideWhenUsed="0" w:defQFormat="0" w:count="375">
-    <w:lsdException w:name="Normal" w:uiPriority="0" w:qFormat="1"/>
-    <w:lsdException w:name="heading 1" w:uiPriority="9" w:qFormat="1"/>
-    <w:lsdException w:name="heading 2" w:uiPriority="9" w:qFormat="1"/>
-    <w:lsdException w:name="heading 3" w:uiPriority="9" w:qFormat="1"/>
-    <w:lsdException w:name="heading 4" w:uiPriority="9" w:qFormat="1"/>
-    <w:lsdException w:name="heading 5" w:uiPriority="9" w:qFormat="1"/>
-    <w:lsdException w:name="heading 6" w:uiPriority="9" w:qFormat="1"/>
-    <w:lsdException w:name="heading 7" w:uiPriority="9" w:qFormat="1"/>
-    <w:lsdException w:name="heading 8" w:uiPriority="9" w:qFormat="1"/>
-    <w:lsdException w:name="heading 9" w:uiPriority="9" w:qFormat="1"/>
-    <w:lsdException w:name="index 1" w:semiHidden="1" w:unhideWhenUsed="1"/>
-    <w:lsdException w:name="index 2" w:semiHidden="1" w:unhideWhenUsed="1"/>
-    <w:lsdException w:name="index 3" w:semiHidden="1" w:unhideWhenUsed="1"/>
-    <w:lsdException w:name="index 4" w:semiHidden="1" w:unhideWhenUsed="1"/>
-    <w:lsdException w:name="index 5" w:semiHidden="1" w:unhideWhenUsed="1"/>
-    <w:lsdException w:name="index 6" w:semiHidden="1" w:unhideWhenUsed="1"/>
-    <w:lsdException w:name="index 7" w:semiHidden="1" w:unhideWhenUsed="1"/>
-    <w:lsdException w:name="index 8" w:semiHidden="1" w:unhideWhenUsed="1"/>
-    <w:lsdException w:name="index 9" w:semiHidden="1" w:unhideWhenUsed="1"/>
-    <w:lsdException w:name="toc 1" w:semiHidden="1" w:uiPriority="39" w:unhideWhenUsed="1"/>
-    <w:lsdException w:name="toc 2" w:semiHidden="1" w:uiPriority="39" w:unhideWhenUsed="1"/>
-    <w:lsdException w:name="toc 3" w:semiHidden="1" w:uiPriority="39" w:unhideWhenUsed="1"/>
-    <w:lsdException w:name="toc 4" w:semiHidden="1" w:uiPriority="39" w:unhideWhenUsed="1"/>
-    <w:lsdException w:name="toc 5" w:semiHidden="1" w:uiPriority="39" w:unhideWhenUsed="1"/>
-    <w:lsdException w:name="toc 6" w:semiHidden="1" w:uiPriority="39" w:unhideWhenUsed="1"/>
-    <w:lsdException w:name="toc 7" w:semiHidden="1" w:uiPriority="39" w:unhideWhenUsed="1"/>
-    <w:lsdException w:name="toc 8" w:semiHidden="1" w:uiPriority="39" w:unhideWhenUsed="1"/>
-    <w:lsdException w:name="toc 9" w:semiHidden="1" w:uiPriority="39" w:unhideWhenUsed="1"/>
-    <w:lsdException w:name="Normal Indent" w:semiHidden="1" w:unhideWhenUsed="1"/>
-    <w:lsdException w:name="footnote text" w:semiHidden="1" w:unhideWhenUsed="1"/>
-    <w:lsdException w:name="annotation text" w:semiHidden="1" w:unhideWhenUsed="1"/>
-    <w:lsdException w:name="header" w:semiHidden="1" w:unhideWhenUsed="1"/>
-    <w:lsdException w:name="footer" w:semiHidden="1" w:unhideWhenUsed="1"/>
-    <w:lsdException w:name="index heading" w:semiHidden="1" w:unhideWhenUsed="1"/>
-    <w:lsdException w:name="caption" w:semiHidden="1" w:uiPriority="35" w:unhideWhenUsed="1" w:qFormat="1"/>
-    <w:lsdException w:name="table of figures" w:semiHidden="1" w:unhideWhenUsed="1"/>
-    <w:lsdException w:name="envelope address" w:semiHidden="1" w:unhideWhenUsed="1"/>
-    <w:lsdException w:name="envelope return" w:semiHidden="1" w:unhideWhenUsed="1"/>
-    <w:lsdException w:name="footnote reference" w:semiHidden="1" w:unhideWhenUsed="1"/>
-    <w:lsdException w:name="annotation reference" w:semiHidden="1" w:unhideWhenUsed="1"/>
-    <w:lsdException w:name="line number" w:semiHidden="1" w:unhideWhenUsed="1"/>
-    <w:lsdException w:name="page number" w:semiHidden="1" w:unhideWhenUsed="1"/>
-    <w:lsdException w:name="endnote reference" w:semiHidden="1" w:unhideWhenUsed="1"/>
-    <w:lsdException w:name="endnote text" w:semiHidden="1" w:unhideWhenUsed="1"/>
-    <w:lsdException w:name="table of authorities" w:semiHidden="1" w:unhideWhenUsed="1"/>
-    <w:lsdException w:name="macro" w:semiHidden="1" w:unhideWhenUsed="1"/>
-    <w:lsdException w:name="toa heading" w:semiHidden="1" w:unhideWhenUsed="1"/>
-    <w:lsdException w:name="List" w:semiHidden="1" w:unhideWhenUsed="1"/>
-    <w:lsdException w:name="List Bullet" w:semiHidden="1" w:unhideWhenUsed="1"/>
-    <w:lsdException w:name="List Number" w:semiHidden="1" w:unhideWhenUsed="1"/>
-    <w:lsdException w:name="List 2" w:semiHidden="1" w:unhideWhenUsed="1"/>
-    <w:lsdException w:name="List 3" w:semiHidden="1" w:unhideWhenUsed="1"/>
-    <w:lsdException w:name="List 4" w:semiHidden="1" w:unhideWhenUsed="1"/>
-    <w:lsdException w:name="List 5" w:semiHidden="1" w:unhideWhenUsed="1"/>
-    <w:lsdException w:name="List Bullet 2" w:semiHidden="1" w:unhideWhenUsed="1"/>
-    <w:lsdException w:name="List Bullet 3" w:semiHidden="1" w:unhideWhenUsed="1"/>
-    <w:lsdException w:name="List Bullet 4" w:semiHidden="1" w:unhideWhenUsed="1"/>
-    <w:lsdException w:name="List Bullet 5" w:semiHidden="1" w:unhideWhenUsed="1"/>
-    <w:lsdException w:name="List Number 2" w:semiHidden="1" w:unhideWhenUsed="1"/>
-    <w:lsdException w:name="List Number 3" w:semiHidden="1" w:unhideWhenUsed="1"/>
-    <w:lsdException w:name="List Number 4" w:semiHidden="1" w:unhideWhenUsed="1"/>
-    <w:lsdException w:name="List Number 5" w:semiHidden="1" w:unhideWhenUsed="1"/>
-    <w:lsdException w:name="Title" w:uiPriority="10" w:qFormat="1"/>
-    <w:lsdException w:name="Closing" w:semiHidden="1" w:unhideWhenUsed="1"/>
-    <w:lsdException w:name="Signature" w:semiHidden="1" w:unhideWhenUsed="1"/>
-    <w:lsdException w:name="Default Paragraph Font" w:semiHidden="1" w:uiPriority="1" w:unhideWhenUsed="1"/>
-    <w:lsdException w:name="Body Text" w:semiHidden="1" w:unhideWhenUsed="1"/>
-    <w:lsdException w:name="Body Text Indent" w:semiHidden="1" w:unhideWhenUsed="1"/>
-    <w:lsdException w:name="List Continue" w:semiHidden="1" w:unhideWhenUsed="1"/>
-    <w:lsdException w:name="List Continue 2" w:semiHidden="1" w:unhideWhenUsed="1"/>
-    <w:lsdException w:name="List Continue 3" w:semiHidden="1" w:unhideWhenUsed="1"/>
-    <w:lsdException w:name="List Continue 4" w:semiHidden="1" w:unhideWhenUsed="1"/>
-    <w:lsdException w:name="List Continue 5" w:semiHidden="1" w:unhideWhenUsed="1"/>
-    <w:lsdException w:name="Message Header" w:semiHidden="1" w:unhideWhenUsed="1"/>
-    <w:lsdException w:name="Subtitle" w:uiPriority="11" w:qFormat="1"/>
-    <w:lsdException w:name="Salutation" w:semiHidden="1" w:unhideWhenUsed="1"/>
-    <w:lsdException w:name="Date" w:semiHidden="1" w:unhideWhenUsed="1"/>
-    <w:lsdException w:name="Body Text First Indent" w:semiHidden="1" w:unhideWhenUsed="1"/>
-    <w:lsdException w:name="Body Text First Indent 2" w:semiHidden="1" w:unhideWhenUsed="1"/>
-    <w:lsdException w:name="Note Heading" w:semiHidden="1" w:unhideWhenUsed="1"/>
-    <w:lsdException w:name="Body Text 2" w:semiHidden="1" w:unhideWhenUsed="1"/>
-    <w:lsdException w:name="Body Text 3" w:semiHidden="1" w:unhideWhenUsed="1"/>
-    <w:lsdException w:name="Body Text Indent 2" w:semiHidden="1" w:unhideWhenUsed="1"/>
-    <w:lsdException w:name="Body Text Indent 3" w:semiHidden="1" w:unhideWhenUsed="1"/>
-    <w:lsdException w:name="Block Text" w:semiHidden="1" w:unhideWhenUsed="1"/>
-    <w:lsdException w:name="Hyperlink" w:semiHidden="1" w:unhideWhenUsed="1"/>
-    <w:lsdException w:name="FollowedHyperlink" w:semiHidden="1" w:unhideWhenUsed="1"/>
-    <w:lsdException w:name="Strong" w:uiPriority="22" w:qFormat="1"/>
-    <w:lsdException w:name="Emphasis" w:uiPriority="20" w:qFormat="1"/>
-    <w:lsdException w:name="Document Map" w:semiHidden="1" w:unhideWhenUsed="1"/>
-    <w:lsdException w:name="Plain Text" w:semiHidden="1" w:unhideWhenUsed="1"/>
-    <w:lsdException w:name="E-mail Signature" w:semiHidden="1" w:unhideWhenUsed="1"/>
-    <w:lsdException w:name="HTML Top of Form" w:semiHidden="1" w:unhideWhenUsed="1"/>
-    <w:lsdException w:name="HTML Bottom of Form" w:semiHidden="1" w:unhideWhenUsed="1"/>
-    <w:lsdException w:name="Normal (Web)" w:semiHidden="1" w:unhideWhenUsed="1"/>
-    <w:lsdException w:name="HTML Acronym" w:semiHidden="1" w:unhideWhenUsed="1"/>
-    <w:lsdException w:name="HTML Address" w:semiHidden="1" w:unhideWhenUsed="1"/>
-    <w:lsdException w:name="HTML Cite" w:semiHidden="1" w:unhideWhenUsed="1"/>
-    <w:lsdException w:name="HTML Code" w:semiHidden="1" w:unhideWhenUsed="1"/>
-    <w:lsdException w:name="HTML Definition" w:semiHidden="1" w:unhideWhenUsed="1"/>
-    <w:lsdException w:name="HTML Keyboard" w:semiHidden="1" w:unhideWhenUsed="1"/>
-    <w:lsdException w:name="HTML Preformatted" w:semiHidden="1" w:unhideWhenUsed="1"/>
-    <w:lsdException w:name="HTML Sample" w:semiHidden="1" w:unhideWhenUsed="1"/>
-    <w:lsdException w:name="HTML Typewriter" w:semiHidden="1" w:unhideWhenUsed="1"/>
-    <w:lsdException w:name="HTML Variable" w:semiHidden="1" w:unhideWhenUsed="1"/>
-    <w:lsdException w:name="annotation subject" w:semiHidden="1" w:unhideWhenUsed="1"/>
-    <w:lsdException w:name="No List" w:semiHidden="1" w:unhideWhenUsed="1"/>
-    <w:lsdException w:name="Outline List 1" w:semiHidden="1" w:unhideWhenUsed="1"/>
-    <w:lsdException w:name="Outline List 2" w:semiHidden="1" w:unhideWhenUsed="1"/>
-    <w:lsdException w:name="Outline List 3" w:semiHidden="1" w:unhideWhenUsed="1"/>
-    <w:lsdException w:name="Table Simple 1" w:semiHidden="1" w:unhideWhenUsed="1"/>
-    <w:lsdException w:name="Table Simple 2" w:semiHidden="1" w:unhideWhenUsed="1"/>
-    <w:lsdException w:name="Table Simple 3" w:semiHidden="1" w:unhideWhenUsed="1"/>
-    <w:lsdException w:name="Table Classic 1" w:semiHidden="1" w:unhideWhenUsed="1"/>
-    <w:lsdException w:name="Table Classic 2" w:semiHidden="1" w:unhideWhenUsed="1"/>
-    <w:lsdException w:name="Table Classic 3" w:semiHidden="1" w:unhideWhenUsed="1"/>
-    <w:lsdException w:name="Table Classic 4" w:semiHidden="1" w:unhideWhenUsed="1"/>
-    <w:lsdException w:name="Table Colorful 1" w:semiHidden="1" w:unhideWhenUsed="1"/>
-    <w:lsdException w:name="Table Colorful 2" w:semiHidden="1" w:unhideWhenUsed="1"/>
-    <w:lsdException w:name="Table Colorful 3" w:semiHidden="1" w:unhideWhenUsed="1"/>
-    <w:lsdException w:name="Table Columns 1" w:semiHidden="1" w:unhideWhenUsed="1"/>
-    <w:lsdException w:name="Table Columns 2" w:semiHidden="1" w:unhideWhenUsed="1"/>
-    <w:lsdException w:name="Table Columns 3" w:semiHidden="1" w:unhideWhenUsed="1"/>
-    <w:lsdException w:name="Table Columns 4" w:semiHidden="1" w:unhideWhenUsed="1"/>
-    <w:lsdException w:name="Table Columns 5" w:semiHidden="1" w:unhideWhenUsed="1"/>
-    <w:lsdException w:name="Table Grid 1" w:semiHidden="1" w:unhideWhenUsed="1"/>
-    <w:lsdException w:name="Table Grid 2" w:semiHidden="1" w:unhideWhenUsed="1"/>
-    <w:lsdException w:name="Table Grid 3" w:semiHidden="1" w:unhideWhenUsed="1"/>
-    <w:lsdException w:name="Table Grid 4" w:semiHidden="1" w:unhideWhenUsed="1"/>
-    <w:lsdException w:name="Table Grid 5" w:semiHidden="1" w:unhideWhenUsed="1"/>
-    <w:lsdException w:name="Table Grid 6" w:semiHidden="1" w:unhideWhenUsed="1"/>
-    <w:lsdException w:name="Table Grid 7" w:semiHidden="1" w:unhideWhenUsed="1"/>
-    <w:lsdException w:name="Table Grid 8" w:semiHidden="1" w:unhideWhenUsed="1"/>
-    <w:lsdException w:name="Table List 1" w:semiHidden="1" w:unhideWhenUsed="1"/>
-    <w:lsdException w:name="Table List 2" w:semiHidden="1" w:unhideWhenUsed="1"/>
-    <w:lsdException w:name="Table List 3" w:semiHidden="1" w:unhideWhenUsed="1"/>
-    <w:lsdException w:name="Table List 4" w:semiHidden="1" w:unhideWhenUsed="1"/>
-    <w:lsdException w:name="Table List 5" w:semiHidden="1" w:unhideWhenUsed="1"/>
-    <w:lsdException w:name="Table List 6" w:semiHidden="1" w:unhideWhenUsed="1"/>
-    <w:lsdException w:name="Table List 7" w:semiHidden="1" w:unhideWhenUsed="1"/>
-    <w:lsdException w:name="Table List 8" w:semiHidden="1" w:unhideWhenUsed="1"/>
-    <w:lsdException w:name="Table 3D effects 1" w:semiHidden="1" w:unhideWhenUsed="1"/>
-    <w:lsdException w:name="Table 3D effects 2" w:semiHidden="1" w:unhideWhenUsed="1"/>
-    <w:lsdException w:name="Table 3D effects 3" w:semiHidden="1" w:unhideWhenUsed="1"/>
-    <w:lsdException w:name="Table Contemporary" w:semiHidden="1" w:unhideWhenUsed="1"/>
-    <w:lsdException w:name="Table Elegant" w:semiHidden="1" w:unhideWhenUsed="1"/>
-    <w:lsdException w:name="Table Professional" w:semiHidden="1" w:unhideWhenUsed="1"/>
-    <w:lsdException w:name="Table Subtle 1" w:semiHidden="1" w:unhideWhenUsed="1"/>
-    <w:lsdException w:name="Table Web 1" w:semiHidden="1" w:unhideWhenUsed="1"/>
-    <w:lsdException w:name="Table Web 2" w:semiHidden="1" w:unhideWhenUsed="1"/>
-    <w:lsdException w:name="Balloon Text" w:semiHidden="1" w:unhideWhenUsed="1"/>
-    <w:lsdException w:name="Table Grid" w:uiPriority="39"/>
-    <w:lsdException w:name="Table Theme" w:semiHidden="1" w:unhideWhenUsed="1"/>
-    <w:lsdException w:name="Placeholder Text" w:semiHidden="1"/>
-    <w:lsdException w:name="No Spacing" w:uiPriority="1" w:qFormat="1"/>
-    <w:lsdException w:name="Light Shading" w:uiPriority="60"/>
-    <w:lsdException w:name="Light List" w:uiPriority="61"/>
-    <w:lsdException w:name="Light Grid" w:uiPriority="62"/>
-    <w:lsdException w:name="Medium Shading 1" w:uiPriority="63"/>
-    <w:lsdException w:name="Medium Shading 2" w:uiPriority="64"/>
-    <w:lsdException w:name="Medium List 1" w:uiPriority="65"/>
-    <w:lsdException w:name="Medium List 2" w:uiPriority="66"/>
-    <w:lsdException w:name="Medium Grid 1" w:uiPriority="67"/>
-    <w:lsdException w:name="Medium Grid 2" w:uiPriority="68"/>
-    <w:lsdException w:name="Medium Grid 3" w:uiPriority="69"/>
-    <w:lsdException w:name="Dark List" w:uiPriority="70"/>
-    <w:lsdException w:name="Colorful Shading" w:uiPriority="71"/>
-    <w:lsdException w:name="Colorful List" w:uiPriority="72"/>
-    <w:lsdException w:name="Colorful Grid" w:uiPriority="73"/>
-    <w:lsdException w:name="Light Shading Accent 1" w:uiPriority="60"/>
-    <w:lsdException w:name="Light List Accent 1" w:uiPriority="61"/>
-    <w:lsdException w:name="Light Grid Accent 1" w:uiPriority="62"/>
-    <w:lsdException w:name="Medium Shading 1 Accent 1" w:uiPriority="63"/>
-    <w:lsdException w:name="Medium Shading 2 Accent 1" w:uiPriority="64"/>
-    <w:lsdException w:name="Medium List 1 Accent 1" w:uiPriority="65"/>
-    <w:lsdException w:name="Revision" w:semiHidden="1"/>
-    <w:lsdException w:name="List Paragraph" w:uiPriority="34" w:qFormat="1"/>
-    <w:lsdException w:name="Quote" w:uiPriority="29" w:qFormat="1"/>
-    <w:lsdException w:name="Intense Quote" w:uiPriority="30" w:qFormat="1"/>
-    <w:lsdException w:name="Medium List 2 Accent 1" w:uiPriority="66"/>
-    <w:lsdException w:name="Medium Grid 1 Accent 1" w:uiPriority="67"/>
-    <w:lsdException w:name="Medium Grid 2 Accent 1" w:uiPriority="68"/>
-    <w:lsdException w:name="Medium Grid 3 Accent 1" w:uiPriority="69"/>
-    <w:lsdException w:name="Dark List Accent 1" w:uiPriority="70"/>
-    <w:lsdException w:name="Colorful Shading Accent 1" w:uiPriority="71"/>
-    <w:lsdException w:name="Colorful List Accent 1" w:uiPriority="72"/>
-    <w:lsdException w:name="Colorful Grid Accent 1" w:uiPriority="73"/>
-    <w:lsdException w:name="Light Shading Accent 2" w:uiPriority="60"/>
-    <w:lsdException w:name="Light List Accent 2" w:uiPriority="61"/>
-    <w:lsdException w:name="Light Grid Accent 2" w:uiPriority="62"/>
-    <w:lsdException w:name="Medium Shading 1 Accent 2" w:uiPriority="63"/>
-    <w:lsdException w:name="Medium Shading 2 Accent 2" w:uiPriority="64"/>
-    <w:lsdException w:name="Medium List 1 Accent 2" w:uiPriority="65"/>
-    <w:lsdException w:name="Medium List 2 Accent 2" w:uiPriority="66"/>
-    <w:lsdException w:name="Medium Grid 1 Accent 2" w:uiPriority="67"/>
-    <w:lsdException w:name="Medium Grid 2 Accent 2" w:uiPriority="68"/>
-    <w:lsdException w:name="Medium Grid 3 Accent 2" w:uiPriority="69"/>
-    <w:lsdException w:name="Dark List Accent 2" w:uiPriority="70"/>
-    <w:lsdException w:name="Colorful Shading Accent 2" w:uiPriority="71"/>
-    <w:lsdException w:name="Colorful List Accent 2" w:uiPriority="72"/>
-    <w:lsdException w:name="Colorful Grid Accent 2" w:uiPriority="73"/>
-    <w:lsdException w:name="Light Shading Accent 3" w:uiPriority="60"/>
-    <w:lsdException w:name="Light List Accent 3" w:uiPriority="61"/>
-    <w:lsdException w:name="Light Grid Accent 3" w:uiPriority="62"/>
-    <w:lsdException w:name="Medium Shading 1 Accent 3" w:uiPriority="63"/>
-    <w:lsdException w:name="Medium Shading 2 Accent 3" w:uiPriority="64"/>
-    <w:lsdException w:name="Medium List 1 Accent 3" w:uiPriority="65"/>
-    <w:lsdException w:name="Medium List 2 Accent 3" w:uiPriority="66"/>
-    <w:lsdException w:name="Medium Grid 1 Accent 3" w:uiPriority="67"/>
-    <w:lsdException w:name="Medium Grid 2 Accent 3" w:uiPriority="68"/>
-    <w:lsdException w:name="Medium Grid 3 Accent 3" w:uiPriority="69"/>
-    <w:lsdException w:name="Dark List Accent 3" w:uiPriority="70"/>
-    <w:lsdException w:name="Colorful Shading Accent 3" w:uiPriority="71"/>
-    <w:lsdException w:name="Colorful List Accent 3" w:uiPriority="72"/>
-    <w:lsdException w:name="Colorful Grid Accent 3" w:uiPriority="73"/>
-    <w:lsdException w:name="Light Shading Accent 4" w:uiPriority="60"/>
-    <w:lsdException w:name="Light List Accent 4" w:uiPriority="61"/>
-    <w:lsdException w:name="Light Grid Accent 4" w:uiPriority="62"/>
-    <w:lsdException w:name="Medium Shading 1 Accent 4" w:uiPriority="63"/>
-    <w:lsdException w:name="Medium Shading 2 Accent 4" w:uiPriority="64"/>
-    <w:lsdException w:name="Medium List 1 Accent 4" w:uiPriority="65"/>
-    <w:lsdException w:name="Medium List 2 Accent 4" w:uiPriority="66"/>
-    <w:lsdException w:name="Medium Grid 1 Accent 4" w:uiPriority="67"/>
-    <w:lsdException w:name="Medium Grid 2 Accent 4" w:uiPriority="68"/>
-    <w:lsdException w:name="Medium Grid 3 Accent 4" w:uiPriority="69"/>
-    <w:lsdException w:name="Dark List Accent 4" w:uiPriority="70"/>
-    <w:lsdException w:name="Colorful Shading Accent 4" w:uiPriority="71"/>
-    <w:lsdException w:name="Colorful List Accent 4" w:uiPriority="72"/>
-    <w:lsdException w:name="Colorful Grid Accent 4" w:uiPriority="73"/>
-    <w:lsdException w:name="Light Shading Accent 5" w:uiPriority="60"/>
-    <w:lsdException w:name="Light List Accent 5" w:uiPriority="61"/>
-    <w:lsdException w:name="Light Grid Accent 5" w:uiPriority="62"/>
-    <w:lsdException w:name="Medium Shading 1 Accent 5" w:uiPriority="63"/>
-    <w:lsdException w:name="Medium Shading 2 Accent 5" w:uiPriority="64"/>
-    <w:lsdException w:name="Medium List 1 Accent 5" w:uiPriority="65"/>
-    <w:lsdException w:name="Medium List 2 Accent 5" w:uiPriority="66"/>
-    <w:lsdException w:name="Medium Grid 1 Accent 5" w:uiPriority="67"/>
-    <w:lsdException w:name="Medium Grid 2 Accent 5" w:uiPriority="68"/>
-    <w:lsdException w:name="Medium Grid 3 Accent 5" w:uiPriority="69"/>
-    <w:lsdException w:name="Dark List Accent 5" w:uiPriority="70"/>
-    <w:lsdException w:name="Colorful Shading Accent 5" w:uiPriority="71"/>
-    <w:lsdException w:name="Colorful List Accent 5" w:uiPriority="72"/>
-    <w:lsdException w:name="Colorful Grid Accent 5" w:uiPriority="73"/>
-    <w:lsdException w:name="Light Shading Accent 6" w:uiPriority="60"/>
-    <w:lsdException w:name="Light List Accent 6" w:uiPriority="61"/>
-    <w:lsdException w:name="Light Grid Accent 6" w:uiPriority="62"/>
-    <w:lsdException w:name="Medium Shading 1 Accent 6" w:uiPriority="63"/>
-    <w:lsdException w:name="Medium Shading 2 Accent 6" w:uiPriority="64"/>
-    <w:lsdException w:name="Medium List 1 Accent 6" w:uiPriority="65"/>
-    <w:lsdException w:name="Medium List 2 Accent 6" w:uiPriority="66"/>
-    <w:lsdException w:name="Medium Grid 1 Accent 6" w:uiPriority="67"/>
-    <w:lsdException w:name="Medium Grid 2 Accent 6" w:uiPriority="68"/>
-    <w:lsdException w:name="Medium Grid 3 Accent 6" w:uiPriority="69"/>
-    <w:lsdException w:name="Dark List Accent 6" w:uiPriority="70"/>
-    <w:lsdException w:name="Colorful Shading Accent 6" w:uiPriority="71"/>
-    <w:lsdException w:name="Colorful List Accent 6" w:uiPriority="72"/>
-    <w:lsdException w:name="Colorful Grid Accent 6" w:uiPriority="73"/>
-    <w:lsdException w:name="Subtle Emphasis" w:uiPriority="19" w:qFormat="1"/>
-    <w:lsdException w:name="Intense Emphasis" w:uiPriority="21" w:qFormat="1"/>
-    <w:lsdException w:name="Subtle Reference" w:uiPriority="31" w:qFormat="1"/>
-    <w:lsdException w:name="Intense Reference" w:uiPriority="32" w:qFormat="1"/>
-    <w:lsdException w:name="Book Title" w:uiPriority="33" w:qFormat="1"/>
-    <w:lsdException w:name="Bibliography" w:semiHidden="1" w:uiPriority="37" w:unhideWhenUsed="1"/>
-    <w:lsdException w:name="TOC Heading" w:semiHidden="1" w:uiPriority="39" w:unhideWhenUsed="1" w:qFormat="1"/>
-    <w:lsdException w:name="Plain Table 1" w:uiPriority="41"/>
-    <w:lsdException w:name="Plain Table 2" w:uiPriority="42"/>
-    <w:lsdException w:name="Plain Table 3" w:uiPriority="43"/>
-    <w:lsdException w:name="Plain Table 4" w:uiPriority="44"/>
-    <w:lsdException w:name="Plain Table 5" w:uiPriority="45"/>
-    <w:lsdException w:name="Grid Table Light" w:uiPriority="40"/>
-    <w:lsdException w:name="Grid Table 1 Light" w:uiPriority="46"/>
-    <w:lsdException w:name="Grid Table 2" w:uiPriority="47"/>
-    <w:lsdException w:name="Grid Table 3" w:uiPriority="48"/>
-    <w:lsdException w:name="Grid Table 4" w:uiPriority="49"/>
-    <w:lsdException w:name="Grid Table 5 Dark" w:uiPriority="50"/>
-    <w:lsdException w:name="Grid Table 6 Colorful" w:uiPriority="51"/>
-    <w:lsdException w:name="Grid Table 7 Colorful" w:uiPriority="52"/>
-    <w:lsdException w:name="Grid Table 1 Light Accent 1" w:uiPriority="46"/>
-    <w:lsdException w:name="Grid Table 2 Accent 1" w:uiPriority="47"/>
-    <w:lsdException w:name="Grid Table 3 Accent 1" w:uiPriority="48"/>
-    <w:lsdException w:name="Grid Table 4 Accent 1" w:uiPriority="49"/>
-    <w:lsdException w:name="Grid Table 5 Dark Accent 1" w:uiPriority="50"/>
-    <w:lsdException w:name="Grid Table 6 Colorful Accent 1" w:uiPriority="51"/>
-    <w:lsdException w:name="Grid Table 7 Colorful Accent 1" w:uiPriority="52"/>
-    <w:lsdException w:name="Grid Table 1 Light Accent 2" w:uiPriority="46"/>
-    <w:lsdException w:name="Grid Table 2 Accent 2" w:uiPriority="47"/>
-    <w:lsdException w:name="Grid Table 3 Accent 2" w:uiPriority="48"/>
-    <w:lsdException w:name="Grid Table 4 Accent 2" w:uiPriority="49"/>
-    <w:lsdException w:name="Grid Table 5 Dark Accent 2" w:uiPriority="50"/>
-    <w:lsdException w:name="Grid Table 6 Colorful Accent 2" w:uiPriority="51"/>
-    <w:lsdException w:name="Grid Table 7 Colorful Accent 2" w:uiPriority="52"/>
-    <w:lsdException w:name="Grid Table 1 Light Accent 3" w:uiPriority="46"/>
-    <w:lsdException w:name="Grid Table 2 Accent 3" w:uiPriority="47"/>
-    <w:lsdException w:name="Grid Table 3 Accent 3" w:uiPriority="48"/>
-    <w:lsdException w:name="Grid Table 4 Accent 3" w:uiPriority="49"/>
-    <w:lsdException w:name="Grid Table 5 Dark Accent 3" w:uiPriority="50"/>
-    <w:lsdException w:name="Grid Table 6 Colorful Accent 3" w:uiPriority="51"/>
-    <w:lsdException w:name="Grid Table 7 Colorful Accent 3" w:uiPriority="52"/>
-    <w:lsdException w:name="Grid Table 1 Light Accent 4" w:uiPriority="46"/>
-    <w:lsdException w:name="Grid Table 2 Accent 4" w:uiPriority="47"/>
-    <w:lsdException w:name="Grid Table 3 Accent 4" w:uiPriority="48"/>
-    <w:lsdException w:name="Grid Table 4 Accent 4" w:uiPriority="49"/>
-    <w:lsdException w:name="Grid Table 5 Dark Accent 4" w:uiPriority="50"/>
-    <w:lsdException w:name="Grid Table 6 Colorful Accent 4" w:uiPriority="51"/>
-    <w:lsdException w:name="Grid Table 7 Colorful Accent 4" w:uiPriority="52"/>
-    <w:lsdException w:name="Grid Table 1 Light Accent 5" w:uiPriority="46"/>
-    <w:lsdException w:name="Grid Table 2 Accent 5" w:uiPriority="47"/>
-    <w:lsdException w:name="Grid Table 3 Accent 5" w:uiPriority="48"/>
-    <w:lsdException w:name="Grid Table 4 Accent 5" w:uiPriority="49"/>
-    <w:lsdException w:name="Grid Table 5 Dark Accent 5" w:uiPriority="50"/>
-    <w:lsdException w:name="Grid Table 6 Colorful Accent 5" w:uiPriority="51"/>
-    <w:lsdException w:name="Grid Table 7 Colorful Accent 5" w:uiPriority="52"/>
-    <w:lsdException w:name="Grid Table 1 Light Accent 6" w:uiPriority="46"/>
-    <w:lsdException w:name="Grid Table 2 Accent 6" w:uiPriority="47"/>
-    <w:lsdException w:name="Grid Table 3 Accent 6" w:uiPriority="48"/>
-    <w:lsdException w:name="Grid Table 4 Accent 6" w:uiPriority="49"/>
-    <w:lsdException w:name="Grid Table 5 Dark Accent 6" w:uiPriority="50"/>
-    <w:lsdException w:name="Grid Table 6 Colorful Accent 6" w:uiPriority="51"/>
-    <w:lsdException w:name="Grid Table 7 Colorful Accent 6" w:uiPriority="52"/>
-    <w:lsdException w:name="List Table 1 Light" w:uiPriority="46"/>
-    <w:lsdException w:name="List Table 2" w:uiPriority="47"/>
-    <w:lsdException w:name="List Table 3" w:uiPriority="48"/>
-    <w:lsdException w:name="List Table 4" w:uiPriority="49"/>
-    <w:lsdException w:name="List Table 5 Dark" w:uiPriority="50"/>
-    <w:lsdException w:name="List Table 6 Colorful" w:uiPriority="51"/>
-    <w:lsdException w:name="List Table 7 Colorful" w:uiPriority="52"/>
-    <w:lsdException w:name="List Table 1 Light Accent 1" w:uiPriority="46"/>
-    <w:lsdException w:name="List Table 2 Accent 1" w:uiPriority="47"/>
-    <w:lsdException w:name="List Table 3 Accent 1" w:uiPriority="48"/>
-    <w:lsdException w:name="List Table 4 Accent 1" w:uiPriority="49"/>
-    <w:lsdException w:name="List Table 5 Dark Accent 1" w:uiPriority="50"/>
-    <w:lsdException w:name="List Table 6 Colorful Accent 1" w:uiPriority="51"/>
-    <w:lsdException w:name="List Table 7 Colorful Accent 1" w:uiPriority="52"/>
-    <w:lsdException w:name="List Table 1 Light Accent 2" w:uiPriority="46"/>
-    <w:lsdException w:name="List Table 2 Accent 2" w:uiPriority="47"/>
-    <w:lsdException w:name="List Table 3 Accent 2" w:uiPriority="48"/>
-    <w:lsdException w:name="List Table 4 Accent 2" w:uiPriority="49"/>
-    <w:lsdException w:name="List Table 5 Dark Accent 2" w:uiPriority="50"/>
-    <w:lsdException w:name="List Table 6 Colorful Accent 2" w:uiPriority="51"/>
-    <w:lsdException w:name="List Table 7 Colorful Accent 2" w:uiPriority="52"/>
-    <w:lsdException w:name="List Table 1 Light Accent 3" w:uiPriority="46"/>
-    <w:lsdException w:name="List Table 2 Accent 3" w:uiPriority="47"/>
-    <w:lsdException w:name="List Table 3 Accent 3" w:uiPriority="48"/>
-    <w:lsdException w:name="List Table 4 Accent 3" w:uiPriority="49"/>
-    <w:lsdException w:name="List Table 5 Dark Accent 3" w:uiPriority="50"/>
-    <w:lsdException w:name="List Table 6 Colorful Accent 3" w:uiPriority="51"/>
-    <w:lsdException w:name="List Table 7 Colorful Accent 3" w:uiPriority="52"/>
-    <w:lsdException w:name="List Table 1 Light Accent 4" w:uiPriority="46"/>
-    <w:lsdException w:name="List Table 2 Accent 4" w:uiPriority="47"/>
-    <w:lsdException w:name="List Table 3 Accent 4" w:uiPriority="48"/>
-    <w:lsdException w:name="List Table 4 Accent 4" w:uiPriority="49"/>
-    <w:lsdException w:name="List Table 5 Dark Accent 4" w:uiPriority="50"/>
-    <w:lsdException w:name="List Table 6 Colorful Accent 4" w:uiPriority="51"/>
-    <w:lsdException w:name="List Table 7 Colorful Accent 4" w:uiPriority="52"/>
-    <w:lsdException w:name="List Table 1 Light Accent 5" w:uiPriority="46"/>
-    <w:lsdException w:name="List Table 2 Accent 5" w:uiPriority="47"/>
-    <w:lsdException w:name="List Table 3 Accent 5" w:uiPriority="48"/>
-    <w:lsdException w:name="List Table 4 Accent 5" w:uiPriority="49"/>
-    <w:lsdException w:name="List Table 5 Dark Accent 5" w:uiPriority="50"/>
-    <w:lsdException w:name="List Table 6 Colorful Accent 5" w:uiPriority="51"/>
-    <w:lsdException w:name="List Table 7 Colorful Accent 5" w:uiPriority="52"/>
-    <w:lsdException w:name="List Table 1 Light Accent 6" w:uiPriority="46"/>
-    <w:lsdException w:name="List Table 2 Accent 6" w:uiPriority="47"/>
-    <w:lsdException w:name="List Table 3 Accent 6" w:uiPriority="48"/>
-    <w:lsdException w:name="List Table 4 Accent 6" w:uiPriority="49"/>
-    <w:lsdException w:name="List Table 5 Dark Accent 6" w:uiPriority="50"/>
-    <w:lsdException w:name="List Table 6 Colorful Accent 6" w:uiPriority="51"/>
-    <w:lsdException w:name="List Table 7 Colorful Accent 6" w:uiPriority="52"/>
-    <w:lsdException w:name="Mention" w:semiHidden="1" w:unhideWhenUsed="1"/>
-    <w:lsdException w:name="Smart Hyperlink" w:semiHidden="1" w:unhideWhenUsed="1"/>
-    <w:lsdException w:name="Hashtag" w:semiHidden="1" w:unhideWhenUsed="1"/>
-    <w:lsdException w:name="Unresolved Mention" w:semiHidden="1" w:unhideWhenUsed="1"/>
+  <w:latentStyles w:defLockedState="0" w:defUIPriority="99" w:defSemiHidden="1" w:defUnhideWhenUsed="1" w:defQFormat="0" w:count="267">
+    <w:lsdException w:name="Normal" w:semiHidden="0" w:uiPriority="0" w:unhideWhenUsed="0" w:qFormat="1"/>
+    <w:lsdException w:name="heading 1" w:semiHidden="0" w:uiPriority="9" w:unhideWhenUsed="0" w:qFormat="1"/>
+    <w:lsdException w:name="heading 2" w:semiHidden="0" w:uiPriority="9" w:unhideWhenUsed="0" w:qFormat="1"/>
+    <w:lsdException w:name="heading 3" w:semiHidden="0" w:uiPriority="9" w:unhideWhenUsed="0" w:qFormat="1"/>
+    <w:lsdException w:name="heading 4" w:semiHidden="0" w:uiPriority="9" w:unhideWhenUsed="0" w:qFormat="1"/>
+    <w:lsdException w:name="heading 5" w:semiHidden="0" w:uiPriority="9" w:unhideWhenUsed="0" w:qFormat="1"/>
+    <w:lsdException w:name="heading 6" w:semiHidden="0" w:uiPriority="9" w:unhideWhenUsed="0" w:qFormat="1"/>
+    <w:lsdException w:name="heading 7" w:semiHidden="0" w:uiPriority="9" w:unhideWhenUsed="0" w:qFormat="1"/>
+    <w:lsdException w:name="heading 8" w:semiHidden="0" w:uiPriority="9" w:unhideWhenUsed="0" w:qFormat="1"/>
+    <w:lsdException w:name="heading 9" w:semiHidden="0" w:uiPriority="9" w:unhideWhenUsed="0" w:qFormat="1"/>
+    <w:lsdException w:name="toc 1" w:uiPriority="39"/>
+    <w:lsdException w:name="toc 2" w:uiPriority="39"/>
+    <w:lsdException w:name="toc 3" w:uiPriority="39"/>
+    <w:lsdException w:name="toc 4" w:uiPriority="39"/>
+    <w:lsdException w:name="toc 5" w:uiPriority="39"/>
+    <w:lsdException w:name="toc 6" w:uiPriority="39"/>
+    <w:lsdException w:name="toc 7" w:uiPriority="39"/>
+    <w:lsdException w:name="toc 8" w:uiPriority="39"/>
+    <w:lsdException w:name="toc 9" w:uiPriority="39"/>
+    <w:lsdException w:name="caption" w:uiPriority="35" w:qFormat="1"/>
+    <w:lsdException w:name="Title" w:semiHidden="0" w:uiPriority="10" w:unhideWhenUsed="0" w:qFormat="1"/>
+    <w:lsdException w:name="Default Paragraph Font" w:uiPriority="1"/>
+    <w:lsdException w:name="Subtitle" w:semiHidden="0" w:uiPriority="11" w:unhideWhenUsed="0" w:qFormat="1"/>
+    <w:lsdException w:name="Strong" w:semiHidden="0" w:uiPriority="22" w:unhideWhenUsed="0" w:qFormat="1"/>
+    <w:lsdException w:name="Emphasis" w:semiHidden="0" w:uiPriority="20" w:unhideWhenUsed="0" w:qFormat="1"/>
+    <w:lsdException w:name="Normal Table" w:semiHidden="0" w:unhideWhenUsed="0"/>
+    <w:lsdException w:name="Table Subtle 2" w:semiHidden="0" w:unhideWhenUsed="0"/>
+    <w:lsdException w:name="Table Web 3" w:semiHidden="0" w:unhideWhenUsed="0"/>
+    <w:lsdException w:name="Table Grid" w:semiHidden="0" w:uiPriority="39" w:unhideWhenUsed="0"/>
+    <w:lsdException w:name="Placeholder Text" w:unhideWhenUsed="0"/>
+    <w:lsdException w:name="No Spacing" w:semiHidden="0" w:uiPriority="1" w:unhideWhenUsed="0" w:qFormat="1"/>
+    <w:lsdException w:name="Light Shading" w:semiHidden="0" w:uiPriority="60" w:unhideWhenUsed="0"/>
+    <w:lsdException w:name="Light List" w:semiHidden="0" w:uiPriority="61" w:unhideWhenUsed="0"/>
+    <w:lsdException w:name="Light Grid" w:semiHidden="0" w:uiPriority="62" w:unhideWhenUsed="0"/>
+    <w:lsdException w:name="Medium Shading 1" w:semiHidden="0" w:uiPriority="63" w:unhideWhenUsed="0"/>
+    <w:lsdException w:name="Medium Shading 2" w:semiHidden="0" w:uiPriority="64" w:unhideWhenUsed="0"/>
+    <w:lsdException w:name="Medium List 1" w:semiHidden="0" w:uiPriority="65" w:unhideWhenUsed="0"/>
+    <w:lsdException w:name="Medium List 2" w:semiHidden="0" w:uiPriority="66" w:unhideWhenUsed="0"/>
+    <w:lsdException w:name="Medium Grid 1" w:semiHidden="0" w:uiPriority="67" w:unhideWhenUsed="0"/>
+    <w:lsdException w:name="Medium Grid 2" w:semiHidden="0" w:uiPriority="68" w:unhideWhenUsed="0"/>
+    <w:lsdException w:name="Medium Grid 3" w:semiHidden="0" w:uiPriority="69" w:unhideWhenUsed="0"/>
+    <w:lsdException w:name="Dark List" w:semiHidden="0" w:uiPriority="70" w:unhideWhenUsed="0"/>
+    <w:lsdException w:name="Colorful Shading" w:semiHidden="0" w:uiPriority="71" w:unhideWhenUsed="0"/>
+    <w:lsdException w:name="Colorful List" w:semiHidden="0" w:uiPriority="72" w:unhideWhenUsed="0"/>
+    <w:lsdException w:name="Colorful Grid" w:semiHidden="0" w:uiPriority="73" w:unhideWhenUsed="0"/>
+    <w:lsdException w:name="Light Shading Accent 1" w:semiHidden="0" w:uiPriority="60" w:unhideWhenUsed="0"/>
+    <w:lsdException w:name="Light List Accent 1" w:semiHidden="0" w:uiPriority="61" w:unhideWhenUsed="0"/>
+    <w:lsdException w:name="Light Grid Accent 1" w:semiHidden="0" w:uiPriority="62" w:unhideWhenUsed="0"/>
+    <w:lsdException w:name="Medium Shading 1 Accent 1" w:semiHidden="0" w:uiPriority="63" w:unhideWhenUsed="0"/>
+    <w:lsdException w:name="Medium Shading 2 Accent 1" w:semiHidden="0" w:uiPriority="64" w:unhideWhenUsed="0"/>
+    <w:lsdException w:name="Medium List 1 Accent 1" w:semiHidden="0" w:uiPriority="65" w:unhideWhenUsed="0"/>
+    <w:lsdException w:name="Revision" w:unhideWhenUsed="0"/>
+    <w:lsdException w:name="List Paragraph" w:semiHidden="0" w:uiPriority="34" w:unhideWhenUsed="0" w:qFormat="1"/>
+    <w:lsdException w:name="Quote" w:semiHidden="0" w:uiPriority="29" w:unhideWhenUsed="0" w:qFormat="1"/>
+    <w:lsdException w:name="Intense Quote" w:semiHidden="0" w:uiPriority="30" w:unhideWhenUsed="0" w:qFormat="1"/>
+    <w:lsdException w:name="Medium List 2 Accent 1" w:semiHidden="0" w:uiPriority="66" w:unhideWhenUsed="0"/>
+    <w:lsdException w:name="Medium Grid 1 Accent 1" w:semiHidden="0" w:uiPriority="67" w:unhideWhenUsed="0"/>
+    <w:lsdException w:name="Medium Grid 2 Accent 1" w:semiHidden="0" w:uiPriority="68" w:unhideWhenUsed="0"/>
+    <w:lsdException w:name="Medium Grid 3 Accent 1" w:semiHidden="0" w:uiPriority="69" w:unhideWhenUsed="0"/>
+    <w:lsdException w:name="Dark List Accent 1" w:semiHidden="0" w:uiPriority="70" w:unhideWhenUsed="0"/>
+    <w:lsdException w:name="Colorful Shading Accent 1" w:semiHidden="0" w:uiPriority="71" w:unhideWhenUsed="0"/>
+    <w:lsdException w:name="Colorful List Accent 1" w:semiHidden="0" w:uiPriority="72" w:unhideWhenUsed="0"/>
+    <w:lsdException w:name="Colorful Grid Accent 1" w:semiHidden="0" w:uiPriority="73" w:unhideWhenUsed="0"/>
+    <w:lsdException w:name="Light Shading Accent 2" w:semiHidden="0" w:uiPriority="60" w:unhideWhenUsed="0"/>
+    <w:lsdException w:name="Light List Accent 2" w:semiHidden="0" w:uiPriority="61" w:unhideWhenUsed="0"/>
+    <w:lsdException w:name="Light Grid Accent 2" w:semiHidden="0" w:uiPriority="62" w:unhideWhenUsed="0"/>
+    <w:lsdException w:name="Medium Shading 1 Accent 2" w:semiHidden="0" w:uiPriority="63" w:unhideWhenUsed="0"/>
+    <w:lsdException w:name="Medium Shading 2 Accent 2" w:semiHidden="0" w:uiPriority="64" w:unhideWhenUsed="0"/>
+    <w:lsdException w:name="Medium List 1 Accent 2" w:semiHidden="0" w:uiPriority="65" w:unhideWhenUsed="0"/>
+    <w:lsdException w:name="Medium List 2 Accent 2" w:semiHidden="0" w:uiPriority="66" w:unhideWhenUsed="0"/>
+    <w:lsdException w:name="Medium Grid 1 Accent 2" w:semiHidden="0" w:uiPriority="67" w:unhideWhenUsed="0"/>
+    <w:lsdException w:name="Medium Grid 2 Accent 2" w:semiHidden="0" w:uiPriority="68" w:unhideWhenUsed="0"/>
+    <w:lsdException w:name="Medium Grid 3 Accent 2" w:semiHidden="0" w:uiPriority="69" w:unhideWhenUsed="0"/>
+    <w:lsdException w:name="Dark List Accent 2" w:semiHidden="0" w:uiPriority="70" w:unhideWhenUsed="0"/>
+    <w:lsdException w:name="Colorful Shading Accent 2" w:semiHidden="0" w:uiPriority="71" w:unhideWhenUsed="0"/>
+    <w:lsdException w:name="Colorful List Accent 2" w:semiHidden="0" w:uiPriority="72" w:unhideWhenUsed="0"/>
+    <w:lsdException w:name="Colorful Grid Accent 2" w:semiHidden="0" w:uiPriority="73" w:unhideWhenUsed="0"/>
+    <w:lsdException w:name="Light Shading Accent 3" w:semiHidden="0" w:uiPriority="60" w:unhideWhenUsed="0"/>
+    <w:lsdException w:name="Light List Accent 3" w:semiHidden="0" w:uiPriority="61" w:unhideWhenUsed="0"/>
+    <w:lsdException w:name="Light Grid Accent 3" w:semiHidden="0" w:uiPriority="62" w:unhideWhenUsed="0"/>
+    <w:lsdException w:name="Medium Shading 1 Accent 3" w:semiHidden="0" w:uiPriority="63" w:unhideWhenUsed="0"/>
+    <w:lsdException w:name="Medium Shading 2 Accent 3" w:semiHidden="0" w:uiPriority="64" w:unhideWhenUsed="0"/>
+    <w:lsdException w:name="Medium List 1 Accent 3" w:semiHidden="0" w:uiPriority="65" w:unhideWhenUsed="0"/>
+    <w:lsdException w:name="Medium List 2 Accent 3" w:semiHidden="0" w:uiPriority="66" w:unhideWhenUsed="0"/>
+    <w:lsdException w:name="Medium Grid 1 Accent 3" w:semiHidden="0" w:uiPriority="67" w:unhideWhenUsed="0"/>
+    <w:lsdException w:name="Medium Grid 2 Accent 3" w:semiHidden="0" w:uiPriority="68" w:unhideWhenUsed="0"/>
+    <w:lsdException w:name="Medium Grid 3 Accent 3" w:semiHidden="0" w:uiPriority="69" w:unhideWhenUsed="0"/>
+    <w:lsdException w:name="Dark List Accent 3" w:semiHidden="0" w:uiPriority="70" w:unhideWhenUsed="0"/>
+    <w:lsdException w:name="Colorful Shading Accent 3" w:semiHidden="0" w:uiPriority="71" w:unhideWhenUsed="0"/>
+    <w:lsdException w:name="Colorful List Accent 3" w:semiHidden="0" w:uiPriority="72" w:unhideWhenUsed="0"/>
+    <w:lsdException w:name="Colorful Grid Accent 3" w:semiHidden="0" w:uiPriority="73" w:unhideWhenUsed="0"/>
+    <w:lsdException w:name="Light Shading Accent 4" w:semiHidden="0" w:uiPriority="60" w:unhideWhenUsed="0"/>
+    <w:lsdException w:name="Light List Accent 4" w:semiHidden="0" w:uiPriority="61" w:unhideWhenUsed="0"/>
+    <w:lsdException w:name="Light Grid Accent 4" w:semiHidden="0" w:uiPriority="62" w:unhideWhenUsed="0"/>
+    <w:lsdException w:name="Medium Shading 1 Accent 4" w:semiHidden="0" w:uiPriority="63" w:unhideWhenUsed="0"/>
+    <w:lsdException w:name="Medium Shading 2 Accent 4" w:semiHidden="0" w:uiPriority="64" w:unhideWhenUsed="0"/>
+    <w:lsdException w:name="Medium List 1 Accent 4" w:semiHidden="0" w:uiPriority="65" w:unhideWhenUsed="0"/>
+    <w:lsdException w:name="Medium List 2 Accent 4" w:semiHidden="0" w:uiPriority="66" w:unhideWhenUsed="0"/>
+    <w:lsdException w:name="Medium Grid 1 Accent 4" w:semiHidden="0" w:uiPriority="67" w:unhideWhenUsed="0"/>
+    <w:lsdException w:name="Medium Grid 2 Accent 4" w:semiHidden="0" w:uiPriority="68" w:unhideWhenUsed="0"/>
+    <w:lsdException w:name="Medium Grid 3 Accent 4" w:semiHidden="0" w:uiPriority="69" w:unhideWhenUsed="0"/>
+    <w:lsdException w:name="Dark List Accent 4" w:semiHidden="0" w:uiPriority="70" w:unhideWhenUsed="0"/>
+    <w:lsdException w:name="Colorful Shading Accent 4" w:semiHidden="0" w:uiPriority="71" w:unhideWhenUsed="0"/>
+    <w:lsdException w:name="Colorful List Accent 4" w:semiHidden="0" w:uiPriority="72" w:unhideWhenUsed="0"/>
+    <w:lsdException w:name="Colorful Grid Accent 4" w:semiHidden="0" w:uiPriority="73" w:unhideWhenUsed="0"/>
+    <w:lsdException w:name="Light Shading Accent 5" w:semiHidden="0" w:uiPriority="60" w:unhideWhenUsed="0"/>
+    <w:lsdException w:name="Light List Accent 5" w:semiHidden="0" w:uiPriority="61" w:unhideWhenUsed="0"/>
+    <w:lsdException w:name="Light Grid Accent 5" w:semiHidden="0" w:uiPriority="62" w:unhideWhenUsed="0"/>
+    <w:lsdException w:name="Medium Shading 1 Accent 5" w:semiHidden="0" w:uiPriority="63" w:unhideWhenUsed="0"/>
+    <w:lsdException w:name="Medium Shading 2 Accent 5" w:semiHidden="0" w:uiPriority="64" w:unhideWhenUsed="0"/>
+    <w:lsdException w:name="Medium List 1 Accent 5" w:semiHidden="0" w:uiPriority="65" w:unhideWhenUsed="0"/>
+    <w:lsdException w:name="Medium List 2 Accent 5" w:semiHidden="0" w:uiPriority="66" w:unhideWhenUsed="0"/>
+    <w:lsdException w:name="Medium Grid 1 Accent 5" w:semiHidden="0" w:uiPriority="67" w:unhideWhenUsed="0"/>
+    <w:lsdException w:name="Medium Grid 2 Accent 5" w:semiHidden="0" w:uiPriority="68" w:unhideWhenUsed="0"/>
+    <w:lsdException w:name="Medium Grid 3 Accent 5" w:semiHidden="0" w:uiPriority="69" w:unhideWhenUsed="0"/>
+    <w:lsdException w:name="Dark List Accent 5" w:semiHidden="0" w:uiPriority="70" w:unhideWhenUsed="0"/>
+    <w:lsdException w:name="Colorful Shading Accent 5" w:semiHidden="0" w:uiPriority="71" w:unhideWhenUsed="0"/>
+    <w:lsdException w:name="Colorful List Accent 5" w:semiHidden="0" w:uiPriority="72" w:unhideWhenUsed="0"/>
+    <w:lsdException w:name="Colorful Grid Accent 5" w:semiHidden="0" w:uiPriority="73" w:unhideWhenUsed="0"/>
+    <w:lsdException w:name="Light Shading Accent 6" w:semiHidden="0" w:uiPriority="60" w:unhideWhenUsed="0"/>
+    <w:lsdException w:name="Light List Accent 6" w:semiHidden="0" w:uiPriority="61" w:unhideWhenUsed="0"/>
+    <w:lsdException w:name="Light Grid Accent 6" w:semiHidden="0" w:uiPriority="62" w:unhideWhenUsed="0"/>
+    <w:lsdException w:name="Medium Shading 1 Accent 6" w:semiHidden="0" w:uiPriority="63" w:unhideWhenUsed="0"/>
+    <w:lsdException w:name="Medium Shading 2 Accent 6" w:semiHidden="0" w:uiPriority="64" w:unhideWhenUsed="0"/>
+    <w:lsdException w:name="Medium List 1 Accent 6" w:semiHidden="0" w:uiPriority="65" w:unhideWhenUsed="0"/>
+    <w:lsdException w:name="Medium List 2 Accent 6" w:semiHidden="0" w:uiPriority="66" w:unhideWhenUsed="0"/>
+    <w:lsdException w:name="Medium Grid 1 Accent 6" w:semiHidden="0" w:uiPriority="67" w:unhideWhenUsed="0"/>
+    <w:lsdException w:name="Medium Grid 2 Accent 6" w:semiHidden="0" w:uiPriority="68" w:unhideWhenUsed="0"/>
+    <w:lsdException w:name="Medium Grid 3 Accent 6" w:semiHidden="0" w:uiPriority="69" w:unhideWhenUsed="0"/>
+    <w:lsdException w:name="Dark List Accent 6" w:semiHidden="0" w:uiPriority="70" w:unhideWhenUsed="0"/>
+    <w:lsdException w:name="Colorful Shading Accent 6" w:semiHidden="0" w:uiPriority="71" w:unhideWhenUsed="0"/>
+    <w:lsdException w:name="Colorful List Accent 6" w:semiHidden="0" w:uiPriority="72" w:unhideWhenUsed="0"/>
+    <w:lsdException w:name="Colorful Grid Accent 6" w:semiHidden="0" w:uiPriority="73" w:unhideWhenUsed="0"/>
+    <w:lsdException w:name="Subtle Emphasis" w:semiHidden="0" w:uiPriority="19" w:unhideWhenUsed="0" w:qFormat="1"/>
+    <w:lsdException w:name="Intense Emphasis" w:semiHidden="0" w:uiPriority="21" w:unhideWhenUsed="0" w:qFormat="1"/>
+    <w:lsdException w:name="Subtle Reference" w:semiHidden="0" w:uiPriority="31" w:unhideWhenUsed="0" w:qFormat="1"/>
+    <w:lsdException w:name="Intense Reference" w:semiHidden="0" w:uiPriority="32" w:unhideWhenUsed="0" w:qFormat="1"/>
+    <w:lsdException w:name="Book Title" w:semiHidden="0" w:uiPriority="33" w:unhideWhenUsed="0" w:qFormat="1"/>
+    <w:lsdException w:name="Bibliography" w:uiPriority="37"/>
+    <w:lsdException w:name="TOC Heading" w:uiPriority="39" w:qFormat="1"/>
+  </w:latentStyles>
+  <w:style w:type="paragraph" w:default="1" w:styleId="Normal">
+    <w:name w:val="Normal"/>
+    <w:qFormat/>
+    <w:rsid w:val="000F239C"/>
+    <w:pPr>
+      <w:widowControl w:val="0"/>
+      <w:spacing w:line="240" w:lineRule="atLeast"/>
+    </w:pPr>
+    <w:rPr>
+      <w:lang w:val="en-US" w:eastAsia="en-US"/>
+    </w:rPr>
+  </w:style>
+  <w:style w:type="paragraph" w:styleId="Heading1">
+    <w:name w:val="heading 1"/>
+    <w:basedOn w:val="Normal"/>
+    <w:next w:val="Normal"/>
+    <w:qFormat/>
+    <w:rsid w:val="008A4D87"/>
+    <w:pPr>
+      <w:keepNext/>
+      <w:spacing w:before="120" w:after="60"/>
+      <w:outlineLvl w:val="0"/>
+    </w:pPr>
+    <w:rPr>
+      <w:rFonts w:ascii="Arial" w:hAnsi="Arial"/>
+      <w:b/>
+      <w:sz w:val="24"/>
+    </w:rPr>
+  </w:style>
+  <w:style w:type="paragraph" w:styleId="Heading2">
+    <w:name w:val="heading 2"/>
+    <w:basedOn w:val="Heading1"/>
+    <w:next w:val="Normal"/>
+    <w:qFormat/>
+    <w:rsid w:val="005F5C34"/>
+    <w:pPr>
+      <w:numPr>
+        <w:numId w:val="33"/>
+      </w:numPr>
+      <w:outlineLvl w:val="1"/>
+    </w:pPr>
+    <w:rPr>
+      <w:sz w:val="20"/>
+    </w:rPr>
+  </w:style>
+  <w:style w:type="paragraph" w:styleId="Heading3">
+    <w:name w:val="heading 3"/>
+    <w:basedOn w:val="Heading1"/>
+    <w:next w:val="Normal"/>
+    <w:qFormat/>
+    <w:pPr>
+      <w:numPr>
+        <w:ilvl w:val="2"/>
+        <w:numId w:val="1"/>
+      </w:numPr>
+      <w:outlineLvl w:val="2"/>
+    </w:pPr>
+    <w:rPr>
+      <w:b w:val="0"/>
+      <w:i/>
+      <w:sz w:val="20"/>
+    </w:rPr>
+  </w:style>
+  <w:style w:type="paragraph" w:styleId="Heading4">
+    <w:name w:val="heading 4"/>
+    <w:basedOn w:val="Heading1"/>
+    <w:next w:val="Normal"/>
+    <w:qFormat/>
+    <w:pPr>
+      <w:numPr>
+        <w:ilvl w:val="3"/>
+        <w:numId w:val="1"/>
+      </w:numPr>
+      <w:outlineLvl w:val="3"/>
+    </w:pPr>
+    <w:rPr>
+      <w:b w:val="0"/>
+      <w:sz w:val="20"/>
+    </w:rPr>
+  </w:style>
+  <w:style w:type="paragraph" w:styleId="Heading5">
+    <w:name w:val="heading 5"/>
+    <w:basedOn w:val="Normal"/>
+    <w:next w:val="Normal"/>
+    <w:qFormat/>
+    <w:pPr>
+      <w:numPr>
+        <w:ilvl w:val="4"/>
+        <w:numId w:val="1"/>
+      </w:numPr>
+      <w:spacing w:before="240" w:after="60"/>
+      <w:ind w:left="2880"/>
+      <w:outlineLvl w:val="4"/>
+    </w:pPr>
+    <w:rPr>
+      <w:sz w:val="22"/>
+    </w:rPr>
+  </w:style>
+  <w:style w:type="paragraph" w:styleId="Heading6">
+    <w:name w:val="heading 6"/>
+    <w:basedOn w:val="Normal"/>
+    <w:next w:val="Normal"/>
+    <w:qFormat/>
+    <w:pPr>
+      <w:numPr>
+        <w:ilvl w:val="5"/>
+        <w:numId w:val="1"/>
+      </w:numPr>
+      <w:spacing w:before="240" w:after="60"/>
+      <w:ind w:left="2880"/>
+      <w:outlineLvl w:val="5"/>
+    </w:pPr>
+    <w:rPr>
+      <w:i/>
+      <w:sz w:val="22"/>
+    </w:rPr>
+  </w:style>
+  <w:style w:type="paragraph" w:styleId="Heading7">
+    <w:name w:val="heading 7"/>
+    <w:basedOn w:val="Normal"/>
+    <w:next w:val="Normal"/>
+    <w:qFormat/>
+    <w:pPr>
+      <w:numPr>
+        <w:ilvl w:val="6"/>
+        <w:numId w:val="1"/>
+      </w:numPr>
+      <w:spacing w:before="240" w:after="60"/>
+      <w:ind w:left="2880"/>
+      <w:outlineLvl w:val="6"/>
+    </w:pPr>
+  </w:style>
+  <w:style w:type="paragraph" w:styleId="Heading8">
+    <w:name w:val="heading 8"/>
+    <w:basedOn w:val="Normal"/>
+    <w:next w:val="Normal"/>
+    <w:qFormat/>
+    <w:pPr>
+      <w:numPr>
+        <w:ilvl w:val="7"/>
+        <w:numId w:val="1"/>
+      </w:numPr>
+      <w:spacing w:before="240" w:after="60"/>
+      <w:ind w:left="2880"/>
+      <w:outlineLvl w:val="7"/>
+    </w:pPr>
+    <w:rPr>
+      <w:i/>
+    </w:rPr>
+  </w:style>
+  <w:style w:type="paragraph" w:styleId="Heading9">
+    <w:name w:val="heading 9"/>
+    <w:basedOn w:val="Normal"/>
+    <w:next w:val="Normal"/>
+    <w:qFormat/>
+    <w:pPr>
+      <w:numPr>
+        <w:ilvl w:val="8"/>
+        <w:numId w:val="1"/>
+      </w:numPr>
+      <w:spacing w:before="240" w:after="60"/>
+      <w:ind w:left="2880"/>
+      <w:outlineLvl w:val="8"/>
+    </w:pPr>
+    <w:rPr>
+      <w:b/>
+      <w:i/>
+      <w:sz w:val="18"/>
+    </w:rPr>
+  </w:style>
+  <w:style w:type="character" w:default="1" w:styleId="DefaultParagraphFont">
+    <w:name w:val="Default Paragraph Font"/>
+    <w:uiPriority w:val="1"/>
+    <w:semiHidden/>
+    <w:unhideWhenUsed/>
+  </w:style>
+  <w:style w:type="table" w:default="1" w:styleId="TableNormal">
+    <w:name w:val="Normal Table"/>
+    <w:uiPriority w:val="99"/>
+    <w:semiHidden/>
+    <w:unhideWhenUsed/>
+    <w:tblPr>
+      <w:tblInd w:w="0" w:type="dxa"/>
+      <w:tblCellMar>
+        <w:top w:w="0" w:type="dxa"/>
+        <w:left w:w="108" w:type="dxa"/>
+        <w:bottom w:w="0" w:type="dxa"/>
+        <w:right w:w="108" w:type="dxa"/>
+      </w:tblCellMar>
+    </w:tblPr>
+  </w:style>
+  <w:style w:type="numbering" w:default="1" w:styleId="NoList">
+    <w:name w:val="No List"/>
+    <w:uiPriority w:val="99"/>
+    <w:semiHidden/>
+    <w:unhideWhenUsed/>
+  </w:style>
+  <w:style w:type="paragraph" w:customStyle="1" w:styleId="Paragraph2">
+    <w:name w:val="Paragraph2"/>
+    <w:basedOn w:val="Normal"/>
+    <w:pPr>
+      <w:spacing w:before="80"/>
+      <w:ind w:left="720"/>
+      <w:jc w:val="both"/>
+    </w:pPr>
+    <w:rPr>
+      <w:color w:val="000000"/>
+      <w:lang w:val="en-AU"/>
+    </w:rPr>
+  </w:style>
+  <w:style w:type="paragraph" w:styleId="Title">
+    <w:name w:val="Title"/>
+    <w:basedOn w:val="Normal"/>
+    <w:next w:val="Normal"/>
+    <w:qFormat/>
+    <w:pPr>
+      <w:spacing w:line="240" w:lineRule="auto"/>
+      <w:jc w:val="center"/>
+    </w:pPr>
+    <w:rPr>
+      <w:rFonts w:ascii="Arial" w:hAnsi="Arial"/>
+      <w:b/>
+      <w:sz w:val="36"/>
+    </w:rPr>
+  </w:style>
+  <w:style w:type="paragraph" w:styleId="Subtitle">
+    <w:name w:val="Subtitle"/>
+    <w:basedOn w:val="Normal"/>
+    <w:qFormat/>
+    <w:pPr>
+      <w:spacing w:after="60"/>
+      <w:jc w:val="center"/>
+    </w:pPr>
+    <w:rPr>
+      <w:rFonts w:ascii="Arial" w:hAnsi="Arial"/>
+      <w:i/>
+      <w:sz w:val="36"/>
+      <w:lang w:val="en-AU"/>
+    </w:rPr>
+  </w:style>
+  <w:style w:type="paragraph" w:styleId="NormalIndent">
+    <w:name w:val="Normal Indent"/>
+    <w:basedOn w:val="Normal"/>
+    <w:pPr>
+      <w:ind w:left="900" w:hanging="900"/>
+    </w:pPr>
+  </w:style>
+  <w:style w:type="paragraph" w:styleId="TOC1">
+    <w:name w:val="toc 1"/>
+    <w:basedOn w:val="Normal"/>
+    <w:next w:val="Normal"/>
+    <w:semiHidden/>
+    <w:pPr>
+      <w:tabs>
+        <w:tab w:val="right" w:pos="9360"/>
+      </w:tabs>
+      <w:spacing w:before="240" w:after="60"/>
+      <w:ind w:right="720"/>
+    </w:pPr>
+  </w:style>
+  <w:style w:type="paragraph" w:styleId="TOC2">
+    <w:name w:val="toc 2"/>
+    <w:basedOn w:val="Normal"/>
+    <w:next w:val="Normal"/>
+    <w:semiHidden/>
+    <w:pPr>
+      <w:tabs>
+        <w:tab w:val="right" w:pos="9360"/>
+      </w:tabs>
+      <w:ind w:left="432" w:right="720"/>
+    </w:pPr>
+  </w:style>
+  <w:style w:type="paragraph" w:styleId="TOC3">
+    <w:name w:val="toc 3"/>
+    <w:basedOn w:val="Normal"/>
+    <w:next w:val="Normal"/>
+    <w:semiHidden/>
+    <w:pPr>
+      <w:tabs>
+        <w:tab w:val="left" w:pos="1440"/>
+        <w:tab w:val="right" w:pos="9360"/>
+      </w:tabs>
+      <w:ind w:left="864"/>
+    </w:pPr>
+  </w:style>
+  <w:style w:type="paragraph" w:styleId="Header">
+    <w:name w:val="header"/>
+    <w:basedOn w:val="Normal"/>
+    <w:pPr>
+      <w:tabs>
+        <w:tab w:val="center" w:pos="4320"/>
+        <w:tab w:val="right" w:pos="8640"/>
+      </w:tabs>
+    </w:pPr>
+  </w:style>
+  <w:style w:type="paragraph" w:styleId="Footer">
+    <w:name w:val="footer"/>
+    <w:basedOn w:val="Normal"/>
+    <w:pPr>
+      <w:tabs>
+        <w:tab w:val="center" w:pos="4320"/>
+        <w:tab w:val="right" w:pos="8640"/>
+      </w:tabs>
+    </w:pPr>
+  </w:style>
+  <w:style w:type="character" w:styleId="PageNumber">
+    <w:name w:val="page number"/>
+    <w:basedOn w:val="DefaultParagraphFont"/>
+  </w:style>
+  <w:style w:type="paragraph" w:customStyle="1" w:styleId="Bullet1">
+    <w:name w:val="Bullet1"/>
+    <w:basedOn w:val="Normal"/>
+    <w:pPr>
+      <w:ind w:left="720" w:hanging="432"/>
+    </w:pPr>
+  </w:style>
+  <w:style w:type="paragraph" w:customStyle="1" w:styleId="Bullet2">
+    <w:name w:val="Bullet2"/>
+    <w:basedOn w:val="Normal"/>
+    <w:pPr>
+      <w:ind w:left="1440" w:hanging="360"/>
+    </w:pPr>
+    <w:rPr>
+      <w:color w:val="000080"/>
+    </w:rPr>
+  </w:style>
+  <w:style w:type="paragraph" w:customStyle="1" w:styleId="Tabletext">
+    <w:name w:val="Tabletext"/>
+    <w:basedOn w:val="Normal"/>
+    <w:pPr>
+      <w:keepLines/>
+      <w:spacing w:after="120"/>
+    </w:pPr>
+  </w:style>
+  <w:style w:type="paragraph" w:styleId="BodyText">
+    <w:name w:val="Body Text"/>
+    <w:basedOn w:val="Normal"/>
+    <w:pPr>
+      <w:keepLines/>
+      <w:spacing w:after="120"/>
+      <w:ind w:left="720"/>
+    </w:pPr>
+  </w:style>
+  <w:style w:type="paragraph" w:styleId="DocumentMap">
+    <w:name w:val="Document Map"/>
+    <w:basedOn w:val="Normal"/>
+    <w:semiHidden/>
+    <w:pPr>
+      <w:shd w:val="clear" w:color="auto" w:fill="000080"/>
+    </w:pPr>
+    <w:rPr>
+      <w:rFonts w:ascii="Tahoma" w:hAnsi="Tahoma"/>
+    </w:rPr>
+  </w:style>
+  <w:style w:type="character" w:styleId="FootnoteReference">
+    <w:name w:val="footnote reference"/>
+    <w:basedOn w:val="DefaultParagraphFont"/>
+    <w:semiHidden/>
+    <w:rPr>
+      <w:sz w:val="20"/>
+      <w:vertAlign w:val="superscript"/>
+    </w:rPr>
+  </w:style>
+  <w:style w:type="paragraph" w:styleId="FootnoteText">
+    <w:name w:val="footnote text"/>
+    <w:basedOn w:val="Normal"/>
+    <w:semiHidden/>
+    <w:pPr>
+      <w:keepNext/>
+      <w:keepLines/>
+      <w:pBdr>
+        <w:bottom w:val="single" w:sz="6" w:space="0" w:color="000000"/>
+      </w:pBdr>
+      <w:spacing w:before="40" w:after="40"/>
+      <w:ind w:left="360" w:hanging="360"/>
+    </w:pPr>
+    <w:rPr>
+      <w:rFonts w:ascii="Helvetica" w:hAnsi="Helvetica"/>
+      <w:sz w:val="16"/>
+    </w:rPr>
+  </w:style>
+  <w:style w:type="paragraph" w:customStyle="1" w:styleId="MainTitle">
+    <w:name w:val="Main Title"/>
+    <w:basedOn w:val="Normal"/>
+    <w:pPr>
+      <w:spacing w:before="480" w:after="60" w:line="240" w:lineRule="auto"/>
+      <w:jc w:val="center"/>
+    </w:pPr>
+    <w:rPr>
+      <w:rFonts w:ascii="Arial" w:hAnsi="Arial"/>
+      <w:b/>
+      <w:kern w:val="28"/>
+      <w:sz w:val="32"/>
+    </w:rPr>
+  </w:style>
+  <w:style w:type="paragraph" w:customStyle="1" w:styleId="Paragraph1">
+    <w:name w:val="Paragraph1"/>
+    <w:basedOn w:val="Normal"/>
+    <w:pPr>
+      <w:spacing w:before="80" w:line="240" w:lineRule="auto"/>
+      <w:jc w:val="both"/>
+    </w:pPr>
+  </w:style>
+  <w:style w:type="paragraph" w:customStyle="1" w:styleId="Paragraph3">
+    <w:name w:val="Paragraph3"/>
+    <w:basedOn w:val="Normal"/>
+    <w:pPr>
+      <w:spacing w:before="80" w:line="240" w:lineRule="auto"/>
+      <w:ind w:left="1530"/>
+      <w:jc w:val="both"/>
+    </w:pPr>
+  </w:style>
+  <w:style w:type="paragraph" w:customStyle="1" w:styleId="Paragraph4">
+    <w:name w:val="Paragraph4"/>
+    <w:basedOn w:val="Normal"/>
+    <w:pPr>
+      <w:spacing w:before="80" w:line="240" w:lineRule="auto"/>
+      <w:ind w:left="2250"/>
+      <w:jc w:val="both"/>
+    </w:pPr>
+  </w:style>
+  <w:style w:type="paragraph" w:styleId="TOC4">
+    <w:name w:val="toc 4"/>
+    <w:basedOn w:val="Normal"/>
+    <w:next w:val="Normal"/>
+    <w:autoRedefine/>
+    <w:semiHidden/>
+    <w:pPr>
+      <w:ind w:left="600"/>
+    </w:pPr>
+  </w:style>
+  <w:style w:type="paragraph" w:styleId="TOC5">
+    <w:name w:val="toc 5"/>
+    <w:basedOn w:val="Normal"/>
+    <w:next w:val="Normal"/>
+    <w:autoRedefine/>
+    <w:semiHidden/>
+    <w:pPr>
+      <w:ind w:left="800"/>
+    </w:pPr>
+  </w:style>
+  <w:style w:type="paragraph" w:styleId="TOC6">
+    <w:name w:val="toc 6"/>
+    <w:basedOn w:val="Normal"/>
+    <w:next w:val="Normal"/>
+    <w:autoRedefine/>
+    <w:semiHidden/>
+    <w:pPr>
+      <w:ind w:left="1000"/>
+    </w:pPr>
+  </w:style>
+  <w:style w:type="paragraph" w:styleId="TOC7">
+    <w:name w:val="toc 7"/>
+    <w:basedOn w:val="Normal"/>
+    <w:next w:val="Normal"/>
+    <w:autoRedefine/>
+    <w:semiHidden/>
+    <w:pPr>
+      <w:ind w:left="1200"/>
+    </w:pPr>
+  </w:style>
+  <w:style w:type="paragraph" w:styleId="TOC8">
+    <w:name w:val="toc 8"/>
+    <w:basedOn w:val="Normal"/>
+    <w:next w:val="Normal"/>
+    <w:autoRedefine/>
+    <w:semiHidden/>
+    <w:pPr>
+      <w:ind w:left="1400"/>
+    </w:pPr>
+  </w:style>
+  <w:style w:type="paragraph" w:styleId="TOC9">
+    <w:name w:val="toc 9"/>
+    <w:basedOn w:val="Normal"/>
+    <w:next w:val="Normal"/>
+    <w:autoRedefine/>
+    <w:semiHidden/>
+    <w:pPr>
+      <w:ind w:left="1600"/>
+    </w:pPr>
+  </w:style>
+  <w:style w:type="paragraph" w:styleId="BodyText2">
+    <w:name w:val="Body Text 2"/>
+    <w:basedOn w:val="Normal"/>
+    <w:rPr>
+      <w:i/>
+      <w:color w:val="0000FF"/>
+    </w:rPr>
+  </w:style>
+  <w:style w:type="paragraph" w:styleId="BodyTextIndent">
+    <w:name w:val="Body Text Indent"/>
+    <w:basedOn w:val="Normal"/>
+    <w:pPr>
+      <w:ind w:left="720"/>
+    </w:pPr>
+    <w:rPr>
+      <w:i/>
+      <w:color w:val="0000FF"/>
+      <w:u w:val="single"/>
+    </w:rPr>
+  </w:style>
+  <w:style w:type="paragraph" w:customStyle="1" w:styleId="Body">
+    <w:name w:val="Body"/>
+    <w:basedOn w:val="Normal"/>
+    <w:pPr>
+      <w:widowControl/>
+      <w:spacing w:before="120" w:line="240" w:lineRule="auto"/>
+      <w:jc w:val="both"/>
+    </w:pPr>
+    <w:rPr>
+      <w:rFonts w:ascii="Book Antiqua" w:hAnsi="Book Antiqua"/>
+    </w:rPr>
+  </w:style>
+  <w:style w:type="paragraph" w:customStyle="1" w:styleId="Bullet">
+    <w:name w:val="Bullet"/>
+    <w:basedOn w:val="Normal"/>
+    <w:pPr>
+      <w:widowControl/>
+      <w:numPr>
+        <w:numId w:val="38"/>
+      </w:numPr>
+      <w:tabs>
+        <w:tab w:val="left" w:pos="720"/>
+      </w:tabs>
+      <w:spacing w:before="120" w:line="240" w:lineRule="auto"/>
+      <w:ind w:right="360"/>
+      <w:jc w:val="both"/>
+    </w:pPr>
+    <w:rPr>
+      <w:rFonts w:ascii="Book Antiqua" w:hAnsi="Book Antiqua"/>
+    </w:rPr>
+  </w:style>
+  <w:style w:type="paragraph" w:customStyle="1" w:styleId="InfoBlue">
+    <w:name w:val="InfoBlue"/>
+    <w:basedOn w:val="Normal"/>
+    <w:next w:val="BodyText"/>
+    <w:rsid w:val="00B7002B"/>
+    <w:pPr>
+      <w:spacing w:after="120"/>
+    </w:pPr>
+    <w:rPr>
+      <w:rFonts w:ascii="Times" w:hAnsi="Times"/>
+      <w:vanish/>
+      <w:color w:val="0000FF"/>
+    </w:rPr>
+  </w:style>
+  <w:style w:type="character" w:styleId="Hyperlink">
+    <w:name w:val="Hyperlink"/>
+    <w:basedOn w:val="DefaultParagraphFont"/>
+    <w:rPr>
+      <w:color w:val="0000FF"/>
+      <w:u w:val="single"/>
+    </w:rPr>
+  </w:style>
+  <w:style w:type="paragraph" w:customStyle="1" w:styleId="infoblue0">
+    <w:name w:val="infoblue"/>
+    <w:basedOn w:val="Normal"/>
+    <w:pPr>
+      <w:widowControl/>
+      <w:spacing w:after="120"/>
+      <w:ind w:left="720"/>
+    </w:pPr>
+    <w:rPr>
+      <w:i/>
+      <w:iCs/>
+      <w:color w:val="0000FF"/>
+    </w:rPr>
+  </w:style>
+  <w:style w:type="paragraph" w:styleId="BalloonText">
+    <w:name w:val="Balloon Text"/>
+    <w:basedOn w:val="Normal"/>
+    <w:semiHidden/>
+    <w:rsid w:val="009D6937"/>
+    <w:rPr>
+      <w:rFonts w:ascii="Tahoma" w:hAnsi="Tahoma" w:cs="Tahoma"/>
+      <w:sz w:val="16"/>
+      <w:szCs w:val="16"/>
+    </w:rPr>
+  </w:style>
+  <w:style w:type="character" w:styleId="CommentReference">
+    <w:name w:val="annotation reference"/>
+    <w:basedOn w:val="DefaultParagraphFont"/>
+    <w:semiHidden/>
+    <w:rsid w:val="009D6937"/>
+    <w:rPr>
+      <w:sz w:val="16"/>
+      <w:szCs w:val="16"/>
+    </w:rPr>
+  </w:style>
+  <w:style w:type="paragraph" w:styleId="CommentText">
+    <w:name w:val="annotation text"/>
+    <w:basedOn w:val="Normal"/>
+    <w:semiHidden/>
+    <w:rsid w:val="009D6937"/>
+  </w:style>
+  <w:style w:type="paragraph" w:styleId="CommentSubject">
+    <w:name w:val="annotation subject"/>
+    <w:basedOn w:val="CommentText"/>
+    <w:next w:val="CommentText"/>
+    <w:semiHidden/>
+    <w:rsid w:val="009D6937"/>
+    <w:rPr>
+      <w:b/>
+      <w:bCs/>
+    </w:rPr>
+  </w:style>
+  <w:style w:type="paragraph" w:customStyle="1" w:styleId="InfoBluelistitem">
+    <w:name w:val="InfoBlue list item"/>
+    <w:basedOn w:val="InfoBlue"/>
+    <w:rsid w:val="00B7002B"/>
+    <w:pPr>
+      <w:ind w:left="720"/>
+    </w:pPr>
+    <w:rPr>
+      <w:vanish w:val="0"/>
+    </w:rPr>
+  </w:style>
+  <w:style w:type="table" w:styleId="TableGrid">
+    <w:name w:val="Table Grid"/>
+    <w:basedOn w:val="TableNormal"/>
+    <w:rsid w:val="00D8366F"/>
+    <w:pPr>
+      <w:widowControl w:val="0"/>
+      <w:spacing w:line="240" w:lineRule="atLeast"/>
+    </w:pPr>
+    <w:tblPr>
+      <w:tblInd w:w="0" w:type="nil"/>
+      <w:tblBorders>
+        <w:top w:val="single" w:sz="4" w:space="0" w:color="auto"/>
+        <w:left w:val="single" w:sz="4" w:space="0" w:color="auto"/>
+        <w:bottom w:val="single" w:sz="4" w:space="0" w:color="auto"/>
+        <w:right w:val="single" w:sz="4" w:space="0" w:color="auto"/>
+        <w:insideH w:val="single" w:sz="4" w:space="0" w:color="auto"/>
+        <w:insideV w:val="single" w:sz="4" w:space="0" w:color="auto"/>
+      </w:tblBorders>
+    </w:tblPr>
+  </w:style>
+  <w:style w:type="paragraph" w:styleId="ListParagraph">
+    <w:name w:val="List Paragraph"/>
+    <w:basedOn w:val="Normal"/>
+    <w:uiPriority w:val="34"/>
+    <w:qFormat/>
+    <w:rsid w:val="00AE46FA"/>
+    <w:pPr>
+      <w:ind w:left="720"/>
+      <w:contextualSpacing/>
+    </w:pPr>
+  </w:style>
+</w:styles>
+</file>
+
+<file path=word/stylesWithEffects.xml><?xml version="1.0" encoding="utf-8"?>
+<w:styles xmlns:wpc="http://schemas.microsoft.com/office/word/2010/wordprocessingCanvas" xmlns:mc="http://schemas.openxmlformats.org/markup-compatibility/2006" xmlns:o="urn:schemas-microsoft-com:office:office" xmlns:r="http://schemas.openxmlformats.org/officeDocument/2006/relationships" xmlns:m="http://schemas.openxmlformats.org/officeDocument/2006/math" xmlns:v="urn:schemas-microsoft-com:vml" xmlns:wp14="http://schemas.microsoft.com/office/word/2010/wordprocessingDrawing" xmlns:wp="http://schemas.openxmlformats.org/drawingml/2006/wordprocessingDrawing" xmlns:w10="urn:schemas-microsoft-com:office:word" xmlns:w="http://schemas.openxmlformats.org/wordprocessingml/2006/main" xmlns:w14="http://schemas.microsoft.com/office/word/2010/wordml" xmlns:wpg="http://schemas.microsoft.com/office/word/2010/wordprocessingGroup" xmlns:wpi="http://schemas.microsoft.com/office/word/2010/wordprocessingInk" xmlns:wne="http://schemas.microsoft.com/office/word/2006/wordml" xmlns:wps="http://schemas.microsoft.com/office/word/2010/wordprocessingShape" mc:Ignorable="w14 wp14">
+  <w:docDefaults>
+    <w:rPrDefault>
+      <w:rPr>
+        <w:rFonts w:ascii="Times New Roman" w:eastAsia="Times New Roman" w:hAnsi="Times New Roman" w:cs="Times New Roman"/>
+        <w:lang w:val="en-AU" w:eastAsia="en-AU" w:bidi="ar-SA"/>
+      </w:rPr>
+    </w:rPrDefault>
+    <w:pPrDefault/>
+  </w:docDefaults>
+  <w:latentStyles w:defLockedState="0" w:defUIPriority="99" w:defSemiHidden="1" w:defUnhideWhenUsed="1" w:defQFormat="0" w:count="267">
+    <w:lsdException w:name="Normal" w:semiHidden="0" w:uiPriority="0" w:unhideWhenUsed="0" w:qFormat="1"/>
+    <w:lsdException w:name="heading 1" w:semiHidden="0" w:uiPriority="9" w:unhideWhenUsed="0" w:qFormat="1"/>
+    <w:lsdException w:name="heading 2" w:semiHidden="0" w:uiPriority="9" w:unhideWhenUsed="0" w:qFormat="1"/>
+    <w:lsdException w:name="heading 3" w:semiHidden="0" w:uiPriority="9" w:unhideWhenUsed="0" w:qFormat="1"/>
+    <w:lsdException w:name="heading 4" w:semiHidden="0" w:uiPriority="9" w:unhideWhenUsed="0" w:qFormat="1"/>
+    <w:lsdException w:name="heading 5" w:semiHidden="0" w:uiPriority="9" w:unhideWhenUsed="0" w:qFormat="1"/>
+    <w:lsdException w:name="heading 6" w:semiHidden="0" w:uiPriority="9" w:unhideWhenUsed="0" w:qFormat="1"/>
+    <w:lsdException w:name="heading 7" w:semiHidden="0" w:uiPriority="9" w:unhideWhenUsed="0" w:qFormat="1"/>
+    <w:lsdException w:name="heading 8" w:semiHidden="0" w:uiPriority="9" w:unhideWhenUsed="0" w:qFormat="1"/>
+    <w:lsdException w:name="heading 9" w:semiHidden="0" w:uiPriority="9" w:unhideWhenUsed="0" w:qFormat="1"/>
+    <w:lsdException w:name="toc 1" w:uiPriority="39"/>
+    <w:lsdException w:name="toc 2" w:uiPriority="39"/>
+    <w:lsdException w:name="toc 3" w:uiPriority="39"/>
+    <w:lsdException w:name="toc 4" w:uiPriority="39"/>
+    <w:lsdException w:name="toc 5" w:uiPriority="39"/>
+    <w:lsdException w:name="toc 6" w:uiPriority="39"/>
+    <w:lsdException w:name="toc 7" w:uiPriority="39"/>
+    <w:lsdException w:name="toc 8" w:uiPriority="39"/>
+    <w:lsdException w:name="toc 9" w:uiPriority="39"/>
+    <w:lsdException w:name="caption" w:uiPriority="35" w:qFormat="1"/>
+    <w:lsdException w:name="Title" w:semiHidden="0" w:uiPriority="10" w:unhideWhenUsed="0" w:qFormat="1"/>
+    <w:lsdException w:name="Default Paragraph Font" w:uiPriority="1"/>
+    <w:lsdException w:name="Subtitle" w:semiHidden="0" w:uiPriority="11" w:unhideWhenUsed="0" w:qFormat="1"/>
+    <w:lsdException w:name="Strong" w:semiHidden="0" w:uiPriority="22" w:unhideWhenUsed="0" w:qFormat="1"/>
+    <w:lsdException w:name="Emphasis" w:semiHidden="0" w:uiPriority="20" w:unhideWhenUsed="0" w:qFormat="1"/>
+    <w:lsdException w:name="Normal Table" w:semiHidden="0" w:unhideWhenUsed="0"/>
+    <w:lsdException w:name="Table Subtle 2" w:semiHidden="0" w:unhideWhenUsed="0"/>
+    <w:lsdException w:name="Table Web 3" w:semiHidden="0" w:unhideWhenUsed="0"/>
+    <w:lsdException w:name="Table Grid" w:semiHidden="0" w:uiPriority="39" w:unhideWhenUsed="0"/>
+    <w:lsdException w:name="Placeholder Text" w:unhideWhenUsed="0"/>
+    <w:lsdException w:name="No Spacing" w:semiHidden="0" w:uiPriority="1" w:unhideWhenUsed="0" w:qFormat="1"/>
+    <w:lsdException w:name="Light Shading" w:semiHidden="0" w:uiPriority="60" w:unhideWhenUsed="0"/>
+    <w:lsdException w:name="Light List" w:semiHidden="0" w:uiPriority="61" w:unhideWhenUsed="0"/>
+    <w:lsdException w:name="Light Grid" w:semiHidden="0" w:uiPriority="62" w:unhideWhenUsed="0"/>
+    <w:lsdException w:name="Medium Shading 1" w:semiHidden="0" w:uiPriority="63" w:unhideWhenUsed="0"/>
+    <w:lsdException w:name="Medium Shading 2" w:semiHidden="0" w:uiPriority="64" w:unhideWhenUsed="0"/>
+    <w:lsdException w:name="Medium List 1" w:semiHidden="0" w:uiPriority="65" w:unhideWhenUsed="0"/>
+    <w:lsdException w:name="Medium List 2" w:semiHidden="0" w:uiPriority="66" w:unhideWhenUsed="0"/>
+    <w:lsdException w:name="Medium Grid 1" w:semiHidden="0" w:uiPriority="67" w:unhideWhenUsed="0"/>
+    <w:lsdException w:name="Medium Grid 2" w:semiHidden="0" w:uiPriority="68" w:unhideWhenUsed="0"/>
+    <w:lsdException w:name="Medium Grid 3" w:semiHidden="0" w:uiPriority="69" w:unhideWhenUsed="0"/>
+    <w:lsdException w:name="Dark List" w:semiHidden="0" w:uiPriority="70" w:unhideWhenUsed="0"/>
+    <w:lsdException w:name="Colorful Shading" w:semiHidden="0" w:uiPriority="71" w:unhideWhenUsed="0"/>
+    <w:lsdException w:name="Colorful List" w:semiHidden="0" w:uiPriority="72" w:unhideWhenUsed="0"/>
+    <w:lsdException w:name="Colorful Grid" w:semiHidden="0" w:uiPriority="73" w:unhideWhenUsed="0"/>
+    <w:lsdException w:name="Light Shading Accent 1" w:semiHidden="0" w:uiPriority="60" w:unhideWhenUsed="0"/>
+    <w:lsdException w:name="Light List Accent 1" w:semiHidden="0" w:uiPriority="61" w:unhideWhenUsed="0"/>
+    <w:lsdException w:name="Light Grid Accent 1" w:semiHidden="0" w:uiPriority="62" w:unhideWhenUsed="0"/>
+    <w:lsdException w:name="Medium Shading 1 Accent 1" w:semiHidden="0" w:uiPriority="63" w:unhideWhenUsed="0"/>
+    <w:lsdException w:name="Medium Shading 2 Accent 1" w:semiHidden="0" w:uiPriority="64" w:unhideWhenUsed="0"/>
+    <w:lsdException w:name="Medium List 1 Accent 1" w:semiHidden="0" w:uiPriority="65" w:unhideWhenUsed="0"/>
+    <w:lsdException w:name="Revision" w:unhideWhenUsed="0"/>
+    <w:lsdException w:name="List Paragraph" w:semiHidden="0" w:uiPriority="34" w:unhideWhenUsed="0" w:qFormat="1"/>
+    <w:lsdException w:name="Quote" w:semiHidden="0" w:uiPriority="29" w:unhideWhenUsed="0" w:qFormat="1"/>
+    <w:lsdException w:name="Intense Quote" w:semiHidden="0" w:uiPriority="30" w:unhideWhenUsed="0" w:qFormat="1"/>
+    <w:lsdException w:name="Medium List 2 Accent 1" w:semiHidden="0" w:uiPriority="66" w:unhideWhenUsed="0"/>
+    <w:lsdException w:name="Medium Grid 1 Accent 1" w:semiHidden="0" w:uiPriority="67" w:unhideWhenUsed="0"/>
+    <w:lsdException w:name="Medium Grid 2 Accent 1" w:semiHidden="0" w:uiPriority="68" w:unhideWhenUsed="0"/>
+    <w:lsdException w:name="Medium Grid 3 Accent 1" w:semiHidden="0" w:uiPriority="69" w:unhideWhenUsed="0"/>
+    <w:lsdException w:name="Dark List Accent 1" w:semiHidden="0" w:uiPriority="70" w:unhideWhenUsed="0"/>
+    <w:lsdException w:name="Colorful Shading Accent 1" w:semiHidden="0" w:uiPriority="71" w:unhideWhenUsed="0"/>
+    <w:lsdException w:name="Colorful List Accent 1" w:semiHidden="0" w:uiPriority="72" w:unhideWhenUsed="0"/>
+    <w:lsdException w:name="Colorful Grid Accent 1" w:semiHidden="0" w:uiPriority="73" w:unhideWhenUsed="0"/>
+    <w:lsdException w:name="Light Shading Accent 2" w:semiHidden="0" w:uiPriority="60" w:unhideWhenUsed="0"/>
+    <w:lsdException w:name="Light List Accent 2" w:semiHidden="0" w:uiPriority="61" w:unhideWhenUsed="0"/>
+    <w:lsdException w:name="Light Grid Accent 2" w:semiHidden="0" w:uiPriority="62" w:unhideWhenUsed="0"/>
+    <w:lsdException w:name="Medium Shading 1 Accent 2" w:semiHidden="0" w:uiPriority="63" w:unhideWhenUsed="0"/>
+    <w:lsdException w:name="Medium Shading 2 Accent 2" w:semiHidden="0" w:uiPriority="64" w:unhideWhenUsed="0"/>
+    <w:lsdException w:name="Medium List 1 Accent 2" w:semiHidden="0" w:uiPriority="65" w:unhideWhenUsed="0"/>
+    <w:lsdException w:name="Medium List 2 Accent 2" w:semiHidden="0" w:uiPriority="66" w:unhideWhenUsed="0"/>
+    <w:lsdException w:name="Medium Grid 1 Accent 2" w:semiHidden="0" w:uiPriority="67" w:unhideWhenUsed="0"/>
+    <w:lsdException w:name="Medium Grid 2 Accent 2" w:semiHidden="0" w:uiPriority="68" w:unhideWhenUsed="0"/>
+    <w:lsdException w:name="Medium Grid 3 Accent 2" w:semiHidden="0" w:uiPriority="69" w:unhideWhenUsed="0"/>
+    <w:lsdException w:name="Dark List Accent 2" w:semiHidden="0" w:uiPriority="70" w:unhideWhenUsed="0"/>
+    <w:lsdException w:name="Colorful Shading Accent 2" w:semiHidden="0" w:uiPriority="71" w:unhideWhenUsed="0"/>
+    <w:lsdException w:name="Colorful List Accent 2" w:semiHidden="0" w:uiPriority="72" w:unhideWhenUsed="0"/>
+    <w:lsdException w:name="Colorful Grid Accent 2" w:semiHidden="0" w:uiPriority="73" w:unhideWhenUsed="0"/>
+    <w:lsdException w:name="Light Shading Accent 3" w:semiHidden="0" w:uiPriority="60" w:unhideWhenUsed="0"/>
+    <w:lsdException w:name="Light List Accent 3" w:semiHidden="0" w:uiPriority="61" w:unhideWhenUsed="0"/>
+    <w:lsdException w:name="Light Grid Accent 3" w:semiHidden="0" w:uiPriority="62" w:unhideWhenUsed="0"/>
+    <w:lsdException w:name="Medium Shading 1 Accent 3" w:semiHidden="0" w:uiPriority="63" w:unhideWhenUsed="0"/>
+    <w:lsdException w:name="Medium Shading 2 Accent 3" w:semiHidden="0" w:uiPriority="64" w:unhideWhenUsed="0"/>
+    <w:lsdException w:name="Medium List 1 Accent 3" w:semiHidden="0" w:uiPriority="65" w:unhideWhenUsed="0"/>
+    <w:lsdException w:name="Medium List 2 Accent 3" w:semiHidden="0" w:uiPriority="66" w:unhideWhenUsed="0"/>
+    <w:lsdException w:name="Medium Grid 1 Accent 3" w:semiHidden="0" w:uiPriority="67" w:unhideWhenUsed="0"/>
+    <w:lsdException w:name="Medium Grid 2 Accent 3" w:semiHidden="0" w:uiPriority="68" w:unhideWhenUsed="0"/>
+    <w:lsdException w:name="Medium Grid 3 Accent 3" w:semiHidden="0" w:uiPriority="69" w:unhideWhenUsed="0"/>
+    <w:lsdException w:name="Dark List Accent 3" w:semiHidden="0" w:uiPriority="70" w:unhideWhenUsed="0"/>
+    <w:lsdException w:name="Colorful Shading Accent 3" w:semiHidden="0" w:uiPriority="71" w:unhideWhenUsed="0"/>
+    <w:lsdException w:name="Colorful List Accent 3" w:semiHidden="0" w:uiPriority="72" w:unhideWhenUsed="0"/>
+    <w:lsdException w:name="Colorful Grid Accent 3" w:semiHidden="0" w:uiPriority="73" w:unhideWhenUsed="0"/>
+    <w:lsdException w:name="Light Shading Accent 4" w:semiHidden="0" w:uiPriority="60" w:unhideWhenUsed="0"/>
+    <w:lsdException w:name="Light List Accent 4" w:semiHidden="0" w:uiPriority="61" w:unhideWhenUsed="0"/>
+    <w:lsdException w:name="Light Grid Accent 4" w:semiHidden="0" w:uiPriority="62" w:unhideWhenUsed="0"/>
+    <w:lsdException w:name="Medium Shading 1 Accent 4" w:semiHidden="0" w:uiPriority="63" w:unhideWhenUsed="0"/>
+    <w:lsdException w:name="Medium Shading 2 Accent 4" w:semiHidden="0" w:uiPriority="64" w:unhideWhenUsed="0"/>
+    <w:lsdException w:name="Medium List 1 Accent 4" w:semiHidden="0" w:uiPriority="65" w:unhideWhenUsed="0"/>
+    <w:lsdException w:name="Medium List 2 Accent 4" w:semiHidden="0" w:uiPriority="66" w:unhideWhenUsed="0"/>
+    <w:lsdException w:name="Medium Grid 1 Accent 4" w:semiHidden="0" w:uiPriority="67" w:unhideWhenUsed="0"/>
+    <w:lsdException w:name="Medium Grid 2 Accent 4" w:semiHidden="0" w:uiPriority="68" w:unhideWhenUsed="0"/>
+    <w:lsdException w:name="Medium Grid 3 Accent 4" w:semiHidden="0" w:uiPriority="69" w:unhideWhenUsed="0"/>
+    <w:lsdException w:name="Dark List Accent 4" w:semiHidden="0" w:uiPriority="70" w:unhideWhenUsed="0"/>
+    <w:lsdException w:name="Colorful Shading Accent 4" w:semiHidden="0" w:uiPriority="71" w:unhideWhenUsed="0"/>
+    <w:lsdException w:name="Colorful List Accent 4" w:semiHidden="0" w:uiPriority="72" w:unhideWhenUsed="0"/>
+    <w:lsdException w:name="Colorful Grid Accent 4" w:semiHidden="0" w:uiPriority="73" w:unhideWhenUsed="0"/>
+    <w:lsdException w:name="Light Shading Accent 5" w:semiHidden="0" w:uiPriority="60" w:unhideWhenUsed="0"/>
+    <w:lsdException w:name="Light List Accent 5" w:semiHidden="0" w:uiPriority="61" w:unhideWhenUsed="0"/>
+    <w:lsdException w:name="Light Grid Accent 5" w:semiHidden="0" w:uiPriority="62" w:unhideWhenUsed="0"/>
+    <w:lsdException w:name="Medium Shading 1 Accent 5" w:semiHidden="0" w:uiPriority="63" w:unhideWhenUsed="0"/>
+    <w:lsdException w:name="Medium Shading 2 Accent 5" w:semiHidden="0" w:uiPriority="64" w:unhideWhenUsed="0"/>
+    <w:lsdException w:name="Medium List 1 Accent 5" w:semiHidden="0" w:uiPriority="65" w:unhideWhenUsed="0"/>
+    <w:lsdException w:name="Medium List 2 Accent 5" w:semiHidden="0" w:uiPriority="66" w:unhideWhenUsed="0"/>
+    <w:lsdException w:name="Medium Grid 1 Accent 5" w:semiHidden="0" w:uiPriority="67" w:unhideWhenUsed="0"/>
+    <w:lsdException w:name="Medium Grid 2 Accent 5" w:semiHidden="0" w:uiPriority="68" w:unhideWhenUsed="0"/>
+    <w:lsdException w:name="Medium Grid 3 Accent 5" w:semiHidden="0" w:uiPriority="69" w:unhideWhenUsed="0"/>
+    <w:lsdException w:name="Dark List Accent 5" w:semiHidden="0" w:uiPriority="70" w:unhideWhenUsed="0"/>
+    <w:lsdException w:name="Colorful Shading Accent 5" w:semiHidden="0" w:uiPriority="71" w:unhideWhenUsed="0"/>
+    <w:lsdException w:name="Colorful List Accent 5" w:semiHidden="0" w:uiPriority="72" w:unhideWhenUsed="0"/>
+    <w:lsdException w:name="Colorful Grid Accent 5" w:semiHidden="0" w:uiPriority="73" w:unhideWhenUsed="0"/>
+    <w:lsdException w:name="Light Shading Accent 6" w:semiHidden="0" w:uiPriority="60" w:unhideWhenUsed="0"/>
+    <w:lsdException w:name="Light List Accent 6" w:semiHidden="0" w:uiPriority="61" w:unhideWhenUsed="0"/>
+    <w:lsdException w:name="Light Grid Accent 6" w:semiHidden="0" w:uiPriority="62" w:unhideWhenUsed="0"/>
+    <w:lsdException w:name="Medium Shading 1 Accent 6" w:semiHidden="0" w:uiPriority="63" w:unhideWhenUsed="0"/>
+    <w:lsdException w:name="Medium Shading 2 Accent 6" w:semiHidden="0" w:uiPriority="64" w:unhideWhenUsed="0"/>
+    <w:lsdException w:name="Medium List 1 Accent 6" w:semiHidden="0" w:uiPriority="65" w:unhideWhenUsed="0"/>
+    <w:lsdException w:name="Medium List 2 Accent 6" w:semiHidden="0" w:uiPriority="66" w:unhideWhenUsed="0"/>
+    <w:lsdException w:name="Medium Grid 1 Accent 6" w:semiHidden="0" w:uiPriority="67" w:unhideWhenUsed="0"/>
+    <w:lsdException w:name="Medium Grid 2 Accent 6" w:semiHidden="0" w:uiPriority="68" w:unhideWhenUsed="0"/>
+    <w:lsdException w:name="Medium Grid 3 Accent 6" w:semiHidden="0" w:uiPriority="69" w:unhideWhenUsed="0"/>
+    <w:lsdException w:name="Dark List Accent 6" w:semiHidden="0" w:uiPriority="70" w:unhideWhenUsed="0"/>
+    <w:lsdException w:name="Colorful Shading Accent 6" w:semiHidden="0" w:uiPriority="71" w:unhideWhenUsed="0"/>
+    <w:lsdException w:name="Colorful List Accent 6" w:semiHidden="0" w:uiPriority="72" w:unhideWhenUsed="0"/>
+    <w:lsdException w:name="Colorful Grid Accent 6" w:semiHidden="0" w:uiPriority="73" w:unhideWhenUsed="0"/>
+    <w:lsdException w:name="Subtle Emphasis" w:semiHidden="0" w:uiPriority="19" w:unhideWhenUsed="0" w:qFormat="1"/>
+    <w:lsdException w:name="Intense Emphasis" w:semiHidden="0" w:uiPriority="21" w:unhideWhenUsed="0" w:qFormat="1"/>
+    <w:lsdException w:name="Subtle Reference" w:semiHidden="0" w:uiPriority="31" w:unhideWhenUsed="0" w:qFormat="1"/>
+    <w:lsdException w:name="Intense Reference" w:semiHidden="0" w:uiPriority="32" w:unhideWhenUsed="0" w:qFormat="1"/>
+    <w:lsdException w:name="Book Title" w:semiHidden="0" w:uiPriority="33" w:unhideWhenUsed="0" w:qFormat="1"/>
+    <w:lsdException w:name="Bibliography" w:uiPriority="37"/>
+    <w:lsdException w:name="TOC Heading" w:uiPriority="39" w:qFormat="1"/>
   </w:latentStyles>
   <w:style w:type="paragraph" w:default="1" w:styleId="Normal">
     <w:name w:val="Normal"/>
@@ -9004,7 +8537,7 @@
   <a:extraClrSchemeLst/>
   <a:extLst>
     <a:ext uri="{05A4C25C-085E-4340-85A3-A5531E510DB2}">
-      <thm15:themeFamily xmlns:thm15="http://schemas.microsoft.com/office/thememl/2012/main" name="Office Theme" id="{62F939B6-93AF-4DB8-9C6B-D6C7DFDC589F}" vid="{4A3C46E8-61CC-4603-A589-7422A47A8E4A}"/>
+      <thm15:themeFamily xmlns:thm15="http://schemas.microsoft.com/office/thememl/2012/main" xmlns="" name="Office Theme" id="{62F939B6-93AF-4DB8-9C6B-D6C7DFDC589F}" vid="{4A3C46E8-61CC-4603-A589-7422A47A8E4A}"/>
     </a:ext>
   </a:extLst>
 </a:theme>

</xml_diff>

<commit_message>
minor update to i3
</commit_message>
<xml_diff>
--- a/Iteration Plan 3.docx
+++ b/Iteration Plan 3.docx
@@ -1,6 +1,6 @@
 
 <file path=word/document.xml><?xml version="1.0" encoding="utf-8"?>
-<w:document xmlns:wpc="http://schemas.microsoft.com/office/word/2010/wordprocessingCanvas" xmlns:cx="http://schemas.microsoft.com/office/drawing/2014/chartex" xmlns:cx1="http://schemas.microsoft.com/office/drawing/2015/9/8/chartex" xmlns:mc="http://schemas.openxmlformats.org/markup-compatibility/2006" xmlns:o="urn:schemas-microsoft-com:office:office" xmlns:r="http://schemas.openxmlformats.org/officeDocument/2006/relationships" xmlns:m="http://schemas.openxmlformats.org/officeDocument/2006/math" xmlns:v="urn:schemas-microsoft-com:vml" xmlns:wp14="http://schemas.microsoft.com/office/word/2010/wordprocessingDrawing" xmlns:wp="http://schemas.openxmlformats.org/drawingml/2006/wordprocessingDrawing" xmlns:w10="urn:schemas-microsoft-com:office:word" xmlns:w="http://schemas.openxmlformats.org/wordprocessingml/2006/main" xmlns:w14="http://schemas.microsoft.com/office/word/2010/wordml" xmlns:w15="http://schemas.microsoft.com/office/word/2012/wordml" xmlns:w16se="http://schemas.microsoft.com/office/word/2015/wordml/symex" xmlns:wpg="http://schemas.microsoft.com/office/word/2010/wordprocessingGroup" xmlns:wpi="http://schemas.microsoft.com/office/word/2010/wordprocessingInk" xmlns:wne="http://schemas.microsoft.com/office/word/2006/wordml" xmlns:wps="http://schemas.microsoft.com/office/word/2010/wordprocessingShape" mc:Ignorable="w14 w15 w16se wp14">
+<w:document xmlns:wpc="http://schemas.microsoft.com/office/word/2010/wordprocessingCanvas" xmlns:mc="http://schemas.openxmlformats.org/markup-compatibility/2006" xmlns:o="urn:schemas-microsoft-com:office:office" xmlns:r="http://schemas.openxmlformats.org/officeDocument/2006/relationships" xmlns:m="http://schemas.openxmlformats.org/officeDocument/2006/math" xmlns:v="urn:schemas-microsoft-com:vml" xmlns:wp14="http://schemas.microsoft.com/office/word/2010/wordprocessingDrawing" xmlns:wp="http://schemas.openxmlformats.org/drawingml/2006/wordprocessingDrawing" xmlns:w10="urn:schemas-microsoft-com:office:word" xmlns:w="http://schemas.openxmlformats.org/wordprocessingml/2006/main" xmlns:w14="http://schemas.microsoft.com/office/word/2010/wordml" xmlns:wpg="http://schemas.microsoft.com/office/word/2010/wordprocessingGroup" xmlns:wpi="http://schemas.microsoft.com/office/word/2010/wordprocessingInk" xmlns:wne="http://schemas.microsoft.com/office/word/2006/wordml" xmlns:wps="http://schemas.microsoft.com/office/word/2010/wordprocessingShape" mc:Ignorable="w14 wp14">
   <w:body>
     <w:p>
       <w:pPr>
@@ -14,21 +14,11 @@
       <w:pPr>
         <w:pStyle w:val="Title"/>
       </w:pPr>
-      <w:r>
-        <w:fldChar w:fldCharType="begin"/>
-      </w:r>
-      <w:r>
-        <w:instrText xml:space="preserve"> TITLE  \* MERGEFORMAT </w:instrText>
-      </w:r>
-      <w:r>
-        <w:fldChar w:fldCharType="separate"/>
-      </w:r>
-      <w:r>
-        <w:t>Iteration Plan</w:t>
-      </w:r>
-      <w:r>
-        <w:fldChar w:fldCharType="end"/>
-      </w:r>
+      <w:fldSimple w:instr=" TITLE  \* MERGEFORMAT ">
+        <w:r>
+          <w:t>Iteration Plan</w:t>
+        </w:r>
+      </w:fldSimple>
       <w:r>
         <w:t xml:space="preserve"> </w:t>
       </w:r>
@@ -357,8 +347,17 @@
           <w:vanish w:val="0"/>
           <w:color w:val="auto"/>
         </w:rPr>
-        <w:t xml:space="preserve"> assigned tasks submitted to version control for reviewing by assigned reviewer.</w:t>
+        <w:t xml:space="preserve"> assigned tasks submitted to version control for reviewing by assigned </w:t>
       </w:r>
+      <w:proofErr w:type="gramStart"/>
+      <w:r>
+        <w:rPr>
+          <w:vanish w:val="0"/>
+          <w:color w:val="auto"/>
+        </w:rPr>
+        <w:t>reviewer.</w:t>
+      </w:r>
+      <w:proofErr w:type="gramEnd"/>
     </w:p>
     <w:p>
       <w:pPr>
@@ -408,8 +407,17 @@
           <w:vanish w:val="0"/>
           <w:color w:val="auto"/>
         </w:rPr>
-        <w:t xml:space="preserve"> assigned tasks submitted to version control for reviewing by assigned reviewer.</w:t>
+        <w:t xml:space="preserve"> assigned tasks submitted to version control for reviewing by assigned </w:t>
       </w:r>
+      <w:proofErr w:type="gramStart"/>
+      <w:r>
+        <w:rPr>
+          <w:vanish w:val="0"/>
+          <w:color w:val="auto"/>
+        </w:rPr>
+        <w:t>reviewer.</w:t>
+      </w:r>
+      <w:proofErr w:type="gramEnd"/>
     </w:p>
     <w:p>
       <w:pPr>
@@ -891,7 +899,21 @@
               <w:rPr>
                 <w:rFonts w:ascii="Arial" w:hAnsi="Arial" w:cs="Arial"/>
               </w:rPr>
-              <w:t>Col to set up database + sql tables and give other team members access</w:t>
+              <w:t xml:space="preserve">Col to set up database + </w:t>
+            </w:r>
+            <w:proofErr w:type="spellStart"/>
+            <w:r>
+              <w:rPr>
+                <w:rFonts w:ascii="Arial" w:hAnsi="Arial" w:cs="Arial"/>
+              </w:rPr>
+              <w:t>sql</w:t>
+            </w:r>
+            <w:proofErr w:type="spellEnd"/>
+            <w:r>
+              <w:rPr>
+                <w:rFonts w:ascii="Arial" w:hAnsi="Arial" w:cs="Arial"/>
+              </w:rPr>
+              <w:t xml:space="preserve"> tables and give other team members access</w:t>
             </w:r>
           </w:p>
           <w:p>
@@ -1185,6 +1207,7 @@
                 <w:lang w:eastAsia="ja-JP"/>
               </w:rPr>
             </w:pPr>
+            <w:proofErr w:type="spellStart"/>
             <w:r>
               <w:rPr>
                 <w:rFonts w:ascii="Arial" w:hAnsi="Arial" w:cs="Arial"/>
@@ -1192,6 +1215,7 @@
               </w:rPr>
               <w:t>Charnes</w:t>
             </w:r>
+            <w:proofErr w:type="spellEnd"/>
           </w:p>
         </w:tc>
         <w:tc>
@@ -1429,7 +1453,21 @@
               <w:rPr>
                 <w:rFonts w:ascii="Arial" w:hAnsi="Arial" w:cs="Arial"/>
               </w:rPr>
-              <w:t xml:space="preserve">On start up game to </w:t>
+              <w:t xml:space="preserve">On </w:t>
+            </w:r>
+            <w:proofErr w:type="spellStart"/>
+            <w:r>
+              <w:rPr>
+                <w:rFonts w:ascii="Arial" w:hAnsi="Arial" w:cs="Arial"/>
+              </w:rPr>
+              <w:t>start up</w:t>
+            </w:r>
+            <w:proofErr w:type="spellEnd"/>
+            <w:r>
+              <w:rPr>
+                <w:rFonts w:ascii="Arial" w:hAnsi="Arial" w:cs="Arial"/>
+              </w:rPr>
+              <w:t xml:space="preserve"> game to </w:t>
             </w:r>
             <w:r>
               <w:rPr>
@@ -1673,10 +1711,10 @@
             <w:r>
               <w:rPr>
                 <w:rFonts w:ascii="Arial" w:hAnsi="Arial" w:cs="Arial"/>
-                <w:color w:val="FF0000"/>
-                <w:lang w:eastAsia="ja-JP"/>
-              </w:rPr>
-              <w:t>In progress</w:t>
+                <w:color w:val="00B050"/>
+                <w:lang w:eastAsia="ja-JP"/>
+              </w:rPr>
+              <w:t>Complete</w:t>
             </w:r>
           </w:p>
         </w:tc>
@@ -1695,6 +1733,7 @@
                 <w:lang w:eastAsia="ja-JP"/>
               </w:rPr>
             </w:pPr>
+            <w:proofErr w:type="spellStart"/>
             <w:r>
               <w:rPr>
                 <w:rFonts w:ascii="Arial" w:hAnsi="Arial" w:cs="Arial"/>
@@ -1702,6 +1741,7 @@
               </w:rPr>
               <w:t>Charnes</w:t>
             </w:r>
+            <w:proofErr w:type="spellEnd"/>
           </w:p>
         </w:tc>
         <w:tc>
@@ -2189,10 +2229,10 @@
             <w:r>
               <w:rPr>
                 <w:rFonts w:ascii="Arial" w:hAnsi="Arial" w:cs="Arial"/>
-                <w:color w:val="FF0000"/>
-                <w:lang w:eastAsia="ja-JP"/>
-              </w:rPr>
-              <w:t>In Progress</w:t>
+                <w:color w:val="00B050"/>
+                <w:lang w:eastAsia="ja-JP"/>
+              </w:rPr>
+              <w:t>Complete</w:t>
             </w:r>
           </w:p>
         </w:tc>
@@ -2203,9 +2243,11 @@
             <w:noWrap/>
           </w:tcPr>
           <w:p>
+            <w:proofErr w:type="spellStart"/>
             <w:r>
               <w:t>Charnes</w:t>
             </w:r>
+            <w:proofErr w:type="spellEnd"/>
           </w:p>
         </w:tc>
         <w:tc>
@@ -2459,7 +2501,21 @@
               <w:rPr>
                 <w:rFonts w:ascii="Arial" w:hAnsi="Arial" w:cs="Arial"/>
               </w:rPr>
-              <w:t>Adjust req model and submit for first review</w:t>
+              <w:t xml:space="preserve">Adjust </w:t>
+            </w:r>
+            <w:proofErr w:type="spellStart"/>
+            <w:r>
+              <w:rPr>
+                <w:rFonts w:ascii="Arial" w:hAnsi="Arial" w:cs="Arial"/>
+              </w:rPr>
+              <w:t>req</w:t>
+            </w:r>
+            <w:proofErr w:type="spellEnd"/>
+            <w:r>
+              <w:rPr>
+                <w:rFonts w:ascii="Arial" w:hAnsi="Arial" w:cs="Arial"/>
+              </w:rPr>
+              <w:t xml:space="preserve"> model and submit for first review</w:t>
             </w:r>
           </w:p>
           <w:p>
@@ -2811,9 +2867,11 @@
             <w:noWrap/>
           </w:tcPr>
           <w:p>
+            <w:proofErr w:type="spellStart"/>
             <w:r>
               <w:t>Charnes</w:t>
             </w:r>
+            <w:proofErr w:type="spellEnd"/>
           </w:p>
         </w:tc>
         <w:tc>
@@ -2938,8 +2996,6 @@
               </w:rPr>
               <w:t>Ongoing task</w:t>
             </w:r>
-            <w:bookmarkStart w:id="1" w:name="_GoBack"/>
-            <w:bookmarkEnd w:id="1"/>
           </w:p>
         </w:tc>
         <w:tc>
@@ -3005,8 +3061,8 @@
     <w:p>
       <w:pPr>
         <w:sectPr>
-          <w:headerReference w:type="default" r:id="rId7"/>
-          <w:footerReference w:type="default" r:id="rId8"/>
+          <w:headerReference w:type="default" r:id="rId8"/>
+          <w:footerReference w:type="default" r:id="rId9"/>
           <w:pgSz w:w="12240" w:h="15840" w:code="1"/>
           <w:pgMar w:top="1440" w:right="1440" w:bottom="1440" w:left="1440" w:header="720" w:footer="720" w:gutter="0"/>
           <w:cols w:space="720"/>
@@ -3206,6 +3262,68 @@
             </w:pPr>
             <w:r>
               <w:t xml:space="preserve">Have contacted James Tulip 3 times via email, he has not replied. </w:t>
+            </w:r>
+          </w:p>
+        </w:tc>
+      </w:tr>
+      <w:tr>
+        <w:tc>
+          <w:tcPr>
+            <w:tcW w:w="3192" w:type="dxa"/>
+            <w:tcBorders>
+              <w:top w:val="single" w:sz="4" w:space="0" w:color="auto"/>
+              <w:left w:val="single" w:sz="4" w:space="0" w:color="auto"/>
+              <w:bottom w:val="single" w:sz="4" w:space="0" w:color="auto"/>
+              <w:right w:val="single" w:sz="4" w:space="0" w:color="auto"/>
+            </w:tcBorders>
+          </w:tcPr>
+          <w:p>
+            <w:pPr>
+              <w:pStyle w:val="BodyText"/>
+              <w:ind w:left="0"/>
+            </w:pPr>
+            <w:r>
+              <w:t>Multiple assignments due in other courses over the course of this iteration</w:t>
+            </w:r>
+          </w:p>
+        </w:tc>
+        <w:tc>
+          <w:tcPr>
+            <w:tcW w:w="1452" w:type="dxa"/>
+            <w:tcBorders>
+              <w:top w:val="single" w:sz="4" w:space="0" w:color="auto"/>
+              <w:left w:val="single" w:sz="4" w:space="0" w:color="auto"/>
+              <w:bottom w:val="single" w:sz="4" w:space="0" w:color="auto"/>
+              <w:right w:val="single" w:sz="4" w:space="0" w:color="auto"/>
+            </w:tcBorders>
+          </w:tcPr>
+          <w:p>
+            <w:pPr>
+              <w:pStyle w:val="BodyText"/>
+              <w:ind w:left="0"/>
+            </w:pPr>
+            <w:r>
+              <w:t>Resolved</w:t>
+            </w:r>
+          </w:p>
+        </w:tc>
+        <w:tc>
+          <w:tcPr>
+            <w:tcW w:w="4932" w:type="dxa"/>
+            <w:tcBorders>
+              <w:top w:val="single" w:sz="4" w:space="0" w:color="auto"/>
+              <w:left w:val="single" w:sz="4" w:space="0" w:color="auto"/>
+              <w:bottom w:val="single" w:sz="4" w:space="0" w:color="auto"/>
+              <w:right w:val="single" w:sz="4" w:space="0" w:color="auto"/>
+            </w:tcBorders>
+          </w:tcPr>
+          <w:p>
+            <w:pPr>
+              <w:pStyle w:val="BodyText"/>
+              <w:ind w:left="0"/>
+            </w:pPr>
+            <w:r>
+              <w:t>Progress is overall still acceptable. Noted that we cannot afford many more iterations where our goals are not met</w:t>
             </w:r>
           </w:p>
         </w:tc>
@@ -3423,6 +3541,29 @@
     </w:p>
     <w:p>
       <w:pPr>
+        <w:ind w:left="720"/>
+      </w:pPr>
+      <w:proofErr w:type="gramStart"/>
+      <w:r>
+        <w:t>Quite poor this it</w:t>
+      </w:r>
+      <w:bookmarkStart w:id="1" w:name="_GoBack"/>
+      <w:bookmarkEnd w:id="1"/>
+      <w:r>
+        <w:t>eration.</w:t>
+      </w:r>
+      <w:proofErr w:type="gramEnd"/>
+      <w:r>
+        <w:t xml:space="preserve"> </w:t>
+      </w:r>
+      <w:proofErr w:type="gramStart"/>
+      <w:r>
+        <w:t>Primary reason; commitment clashes with other courses.</w:t>
+      </w:r>
+      <w:proofErr w:type="gramEnd"/>
+    </w:p>
+    <w:p>
+      <w:pPr>
         <w:pStyle w:val="Heading2"/>
         <w:numPr>
           <w:ilvl w:val="0"/>
@@ -3478,7 +3619,7 @@
 </file>
 
 <file path=word/endnotes.xml><?xml version="1.0" encoding="utf-8"?>
-<w:endnotes xmlns:wpc="http://schemas.microsoft.com/office/word/2010/wordprocessingCanvas" xmlns:cx="http://schemas.microsoft.com/office/drawing/2014/chartex" xmlns:cx1="http://schemas.microsoft.com/office/drawing/2015/9/8/chartex" xmlns:mc="http://schemas.openxmlformats.org/markup-compatibility/2006" xmlns:o="urn:schemas-microsoft-com:office:office" xmlns:r="http://schemas.openxmlformats.org/officeDocument/2006/relationships" xmlns:m="http://schemas.openxmlformats.org/officeDocument/2006/math" xmlns:v="urn:schemas-microsoft-com:vml" xmlns:wp14="http://schemas.microsoft.com/office/word/2010/wordprocessingDrawing" xmlns:wp="http://schemas.openxmlformats.org/drawingml/2006/wordprocessingDrawing" xmlns:w10="urn:schemas-microsoft-com:office:word" xmlns:w="http://schemas.openxmlformats.org/wordprocessingml/2006/main" xmlns:w14="http://schemas.microsoft.com/office/word/2010/wordml" xmlns:w15="http://schemas.microsoft.com/office/word/2012/wordml" xmlns:w16se="http://schemas.microsoft.com/office/word/2015/wordml/symex" xmlns:wpg="http://schemas.microsoft.com/office/word/2010/wordprocessingGroup" xmlns:wpi="http://schemas.microsoft.com/office/word/2010/wordprocessingInk" xmlns:wne="http://schemas.microsoft.com/office/word/2006/wordml" xmlns:wps="http://schemas.microsoft.com/office/word/2010/wordprocessingShape" mc:Ignorable="w14 w15 w16se wp14">
+<w:endnotes xmlns:wpc="http://schemas.microsoft.com/office/word/2010/wordprocessingCanvas" xmlns:mc="http://schemas.openxmlformats.org/markup-compatibility/2006" xmlns:o="urn:schemas-microsoft-com:office:office" xmlns:r="http://schemas.openxmlformats.org/officeDocument/2006/relationships" xmlns:m="http://schemas.openxmlformats.org/officeDocument/2006/math" xmlns:v="urn:schemas-microsoft-com:vml" xmlns:wp14="http://schemas.microsoft.com/office/word/2010/wordprocessingDrawing" xmlns:wp="http://schemas.openxmlformats.org/drawingml/2006/wordprocessingDrawing" xmlns:w10="urn:schemas-microsoft-com:office:word" xmlns:w="http://schemas.openxmlformats.org/wordprocessingml/2006/main" xmlns:w14="http://schemas.microsoft.com/office/word/2010/wordml" xmlns:wpg="http://schemas.microsoft.com/office/word/2010/wordprocessingGroup" xmlns:wpi="http://schemas.microsoft.com/office/word/2010/wordprocessingInk" xmlns:wne="http://schemas.microsoft.com/office/word/2006/wordml" xmlns:wps="http://schemas.microsoft.com/office/word/2010/wordprocessingShape" mc:Ignorable="w14 wp14">
   <w:endnote w:type="separator" w:id="-1">
     <w:p>
       <w:r>
@@ -3497,7 +3638,7 @@
 </file>
 
 <file path=word/footer1.xml><?xml version="1.0" encoding="utf-8"?>
-<w:ftr xmlns:wpc="http://schemas.microsoft.com/office/word/2010/wordprocessingCanvas" xmlns:cx="http://schemas.microsoft.com/office/drawing/2014/chartex" xmlns:cx1="http://schemas.microsoft.com/office/drawing/2015/9/8/chartex" xmlns:mc="http://schemas.openxmlformats.org/markup-compatibility/2006" xmlns:o="urn:schemas-microsoft-com:office:office" xmlns:r="http://schemas.openxmlformats.org/officeDocument/2006/relationships" xmlns:m="http://schemas.openxmlformats.org/officeDocument/2006/math" xmlns:v="urn:schemas-microsoft-com:vml" xmlns:wp14="http://schemas.microsoft.com/office/word/2010/wordprocessingDrawing" xmlns:wp="http://schemas.openxmlformats.org/drawingml/2006/wordprocessingDrawing" xmlns:w10="urn:schemas-microsoft-com:office:word" xmlns:w="http://schemas.openxmlformats.org/wordprocessingml/2006/main" xmlns:w14="http://schemas.microsoft.com/office/word/2010/wordml" xmlns:w15="http://schemas.microsoft.com/office/word/2012/wordml" xmlns:w16se="http://schemas.microsoft.com/office/word/2015/wordml/symex" xmlns:wpg="http://schemas.microsoft.com/office/word/2010/wordprocessingGroup" xmlns:wpi="http://schemas.microsoft.com/office/word/2010/wordprocessingInk" xmlns:wne="http://schemas.microsoft.com/office/word/2006/wordml" xmlns:wps="http://schemas.microsoft.com/office/word/2010/wordprocessingShape" mc:Ignorable="w14 w15 w16se wp14">
+<w:ftr xmlns:wpc="http://schemas.microsoft.com/office/word/2010/wordprocessingCanvas" xmlns:mc="http://schemas.openxmlformats.org/markup-compatibility/2006" xmlns:o="urn:schemas-microsoft-com:office:office" xmlns:r="http://schemas.openxmlformats.org/officeDocument/2006/relationships" xmlns:m="http://schemas.openxmlformats.org/officeDocument/2006/math" xmlns:v="urn:schemas-microsoft-com:vml" xmlns:wp14="http://schemas.microsoft.com/office/word/2010/wordprocessingDrawing" xmlns:wp="http://schemas.openxmlformats.org/drawingml/2006/wordprocessingDrawing" xmlns:w10="urn:schemas-microsoft-com:office:word" xmlns:w="http://schemas.openxmlformats.org/wordprocessingml/2006/main" xmlns:w14="http://schemas.microsoft.com/office/word/2010/wordml" xmlns:wpg="http://schemas.microsoft.com/office/word/2010/wordprocessingGroup" xmlns:wpi="http://schemas.microsoft.com/office/word/2010/wordprocessingInk" xmlns:wne="http://schemas.microsoft.com/office/word/2006/wordml" xmlns:wps="http://schemas.microsoft.com/office/word/2010/wordprocessingShape" mc:Ignorable="w14 wp14">
   <w:tbl>
     <w:tblPr>
       <w:tblW w:w="0" w:type="auto"/>
@@ -3554,21 +3695,11 @@
           <w:r>
             <w:sym w:font="Symbol" w:char="F0D3"/>
           </w:r>
-          <w:r>
-            <w:fldChar w:fldCharType="begin"/>
-          </w:r>
-          <w:r>
-            <w:instrText xml:space="preserve"> DOCPROPERTY "Company"  \* MERGEFORMAT </w:instrText>
-          </w:r>
-          <w:r>
-            <w:fldChar w:fldCharType="separate"/>
-          </w:r>
-          <w:r>
-            <w:t>&lt;Company Name&gt;</w:t>
-          </w:r>
-          <w:r>
-            <w:fldChar w:fldCharType="end"/>
-          </w:r>
+          <w:fldSimple w:instr=" DOCPROPERTY &quot;Company&quot;  \* MERGEFORMAT ">
+            <w:r>
+              <w:t>&lt;Company Name&gt;</w:t>
+            </w:r>
+          </w:fldSimple>
           <w:r>
             <w:t xml:space="preserve">, </w:t>
           </w:r>
@@ -3690,7 +3821,7 @@
 </file>
 
 <file path=word/footnotes.xml><?xml version="1.0" encoding="utf-8"?>
-<w:footnotes xmlns:wpc="http://schemas.microsoft.com/office/word/2010/wordprocessingCanvas" xmlns:cx="http://schemas.microsoft.com/office/drawing/2014/chartex" xmlns:cx1="http://schemas.microsoft.com/office/drawing/2015/9/8/chartex" xmlns:mc="http://schemas.openxmlformats.org/markup-compatibility/2006" xmlns:o="urn:schemas-microsoft-com:office:office" xmlns:r="http://schemas.openxmlformats.org/officeDocument/2006/relationships" xmlns:m="http://schemas.openxmlformats.org/officeDocument/2006/math" xmlns:v="urn:schemas-microsoft-com:vml" xmlns:wp14="http://schemas.microsoft.com/office/word/2010/wordprocessingDrawing" xmlns:wp="http://schemas.openxmlformats.org/drawingml/2006/wordprocessingDrawing" xmlns:w10="urn:schemas-microsoft-com:office:word" xmlns:w="http://schemas.openxmlformats.org/wordprocessingml/2006/main" xmlns:w14="http://schemas.microsoft.com/office/word/2010/wordml" xmlns:w15="http://schemas.microsoft.com/office/word/2012/wordml" xmlns:w16se="http://schemas.microsoft.com/office/word/2015/wordml/symex" xmlns:wpg="http://schemas.microsoft.com/office/word/2010/wordprocessingGroup" xmlns:wpi="http://schemas.microsoft.com/office/word/2010/wordprocessingInk" xmlns:wne="http://schemas.microsoft.com/office/word/2006/wordml" xmlns:wps="http://schemas.microsoft.com/office/word/2010/wordprocessingShape" mc:Ignorable="w14 w15 w16se wp14">
+<w:footnotes xmlns:wpc="http://schemas.microsoft.com/office/word/2010/wordprocessingCanvas" xmlns:mc="http://schemas.openxmlformats.org/markup-compatibility/2006" xmlns:o="urn:schemas-microsoft-com:office:office" xmlns:r="http://schemas.openxmlformats.org/officeDocument/2006/relationships" xmlns:m="http://schemas.openxmlformats.org/officeDocument/2006/math" xmlns:v="urn:schemas-microsoft-com:vml" xmlns:wp14="http://schemas.microsoft.com/office/word/2010/wordprocessingDrawing" xmlns:wp="http://schemas.openxmlformats.org/drawingml/2006/wordprocessingDrawing" xmlns:w10="urn:schemas-microsoft-com:office:word" xmlns:w="http://schemas.openxmlformats.org/wordprocessingml/2006/main" xmlns:w14="http://schemas.microsoft.com/office/word/2010/wordml" xmlns:wpg="http://schemas.microsoft.com/office/word/2010/wordprocessingGroup" xmlns:wpi="http://schemas.microsoft.com/office/word/2010/wordprocessingInk" xmlns:wne="http://schemas.microsoft.com/office/word/2006/wordml" xmlns:wps="http://schemas.microsoft.com/office/word/2010/wordprocessingShape" mc:Ignorable="w14 wp14">
   <w:footnote w:type="separator" w:id="-1">
     <w:p>
       <w:r>
@@ -3709,7 +3840,7 @@
 </file>
 
 <file path=word/header1.xml><?xml version="1.0" encoding="utf-8"?>
-<w:hdr xmlns:wpc="http://schemas.microsoft.com/office/word/2010/wordprocessingCanvas" xmlns:cx="http://schemas.microsoft.com/office/drawing/2014/chartex" xmlns:cx1="http://schemas.microsoft.com/office/drawing/2015/9/8/chartex" xmlns:mc="http://schemas.openxmlformats.org/markup-compatibility/2006" xmlns:o="urn:schemas-microsoft-com:office:office" xmlns:r="http://schemas.openxmlformats.org/officeDocument/2006/relationships" xmlns:m="http://schemas.openxmlformats.org/officeDocument/2006/math" xmlns:v="urn:schemas-microsoft-com:vml" xmlns:wp14="http://schemas.microsoft.com/office/word/2010/wordprocessingDrawing" xmlns:wp="http://schemas.openxmlformats.org/drawingml/2006/wordprocessingDrawing" xmlns:w10="urn:schemas-microsoft-com:office:word" xmlns:w="http://schemas.openxmlformats.org/wordprocessingml/2006/main" xmlns:w14="http://schemas.microsoft.com/office/word/2010/wordml" xmlns:w15="http://schemas.microsoft.com/office/word/2012/wordml" xmlns:w16se="http://schemas.microsoft.com/office/word/2015/wordml/symex" xmlns:wpg="http://schemas.microsoft.com/office/word/2010/wordprocessingGroup" xmlns:wpi="http://schemas.microsoft.com/office/word/2010/wordprocessingInk" xmlns:wne="http://schemas.microsoft.com/office/word/2006/wordml" xmlns:wps="http://schemas.microsoft.com/office/word/2010/wordprocessingShape" mc:Ignorable="w14 w15 w16se wp14">
+<w:hdr xmlns:wpc="http://schemas.microsoft.com/office/word/2010/wordprocessingCanvas" xmlns:mc="http://schemas.openxmlformats.org/markup-compatibility/2006" xmlns:o="urn:schemas-microsoft-com:office:office" xmlns:r="http://schemas.openxmlformats.org/officeDocument/2006/relationships" xmlns:m="http://schemas.openxmlformats.org/officeDocument/2006/math" xmlns:v="urn:schemas-microsoft-com:vml" xmlns:wp14="http://schemas.microsoft.com/office/word/2010/wordprocessingDrawing" xmlns:wp="http://schemas.openxmlformats.org/drawingml/2006/wordprocessingDrawing" xmlns:w10="urn:schemas-microsoft-com:office:word" xmlns:w="http://schemas.openxmlformats.org/wordprocessingml/2006/main" xmlns:w14="http://schemas.microsoft.com/office/word/2010/wordml" xmlns:wpg="http://schemas.microsoft.com/office/word/2010/wordprocessingGroup" xmlns:wpi="http://schemas.microsoft.com/office/word/2010/wordprocessingInk" xmlns:wne="http://schemas.microsoft.com/office/word/2006/wordml" xmlns:wps="http://schemas.microsoft.com/office/word/2010/wordprocessingShape" mc:Ignorable="w14 wp14">
   <w:tbl>
     <w:tblPr>
       <w:tblW w:w="0" w:type="auto"/>
@@ -3767,21 +3898,11 @@
           <w:tcW w:w="6379" w:type="dxa"/>
         </w:tcPr>
         <w:p>
-          <w:r>
-            <w:fldChar w:fldCharType="begin"/>
-          </w:r>
-          <w:r>
-            <w:instrText xml:space="preserve"> TITLE  \* MERGEFORMAT </w:instrText>
-          </w:r>
-          <w:r>
-            <w:fldChar w:fldCharType="separate"/>
-          </w:r>
-          <w:r>
-            <w:t>Iteration Plan</w:t>
-          </w:r>
-          <w:r>
-            <w:fldChar w:fldCharType="end"/>
-          </w:r>
+          <w:fldSimple w:instr=" TITLE  \* MERGEFORMAT ">
+            <w:r>
+              <w:t>Iteration Plan</w:t>
+            </w:r>
+          </w:fldSimple>
         </w:p>
       </w:tc>
       <w:tc>
@@ -3817,8 +3938,8 @@
 </file>
 
 <file path=word/numbering.xml><?xml version="1.0" encoding="utf-8"?>
-<w:numbering xmlns:wpc="http://schemas.microsoft.com/office/word/2010/wordprocessingCanvas" xmlns:cx="http://schemas.microsoft.com/office/drawing/2014/chartex" xmlns:cx1="http://schemas.microsoft.com/office/drawing/2015/9/8/chartex" xmlns:mc="http://schemas.openxmlformats.org/markup-compatibility/2006" xmlns:o="urn:schemas-microsoft-com:office:office" xmlns:r="http://schemas.openxmlformats.org/officeDocument/2006/relationships" xmlns:m="http://schemas.openxmlformats.org/officeDocument/2006/math" xmlns:v="urn:schemas-microsoft-com:vml" xmlns:wp14="http://schemas.microsoft.com/office/word/2010/wordprocessingDrawing" xmlns:wp="http://schemas.openxmlformats.org/drawingml/2006/wordprocessingDrawing" xmlns:w10="urn:schemas-microsoft-com:office:word" xmlns:w="http://schemas.openxmlformats.org/wordprocessingml/2006/main" xmlns:w14="http://schemas.microsoft.com/office/word/2010/wordml" xmlns:w15="http://schemas.microsoft.com/office/word/2012/wordml" xmlns:w16se="http://schemas.microsoft.com/office/word/2015/wordml/symex" xmlns:wpg="http://schemas.microsoft.com/office/word/2010/wordprocessingGroup" xmlns:wpi="http://schemas.microsoft.com/office/word/2010/wordprocessingInk" xmlns:wne="http://schemas.microsoft.com/office/word/2006/wordml" xmlns:wps="http://schemas.microsoft.com/office/word/2010/wordprocessingShape" mc:Ignorable="w14 w15 w16se wp14">
-  <w:abstractNum w:abstractNumId="0" w15:restartNumberingAfterBreak="0">
+<w:numbering xmlns:wpc="http://schemas.microsoft.com/office/word/2010/wordprocessingCanvas" xmlns:mc="http://schemas.openxmlformats.org/markup-compatibility/2006" xmlns:o="urn:schemas-microsoft-com:office:office" xmlns:r="http://schemas.openxmlformats.org/officeDocument/2006/relationships" xmlns:m="http://schemas.openxmlformats.org/officeDocument/2006/math" xmlns:v="urn:schemas-microsoft-com:vml" xmlns:wp14="http://schemas.microsoft.com/office/word/2010/wordprocessingDrawing" xmlns:wp="http://schemas.openxmlformats.org/drawingml/2006/wordprocessingDrawing" xmlns:w10="urn:schemas-microsoft-com:office:word" xmlns:w="http://schemas.openxmlformats.org/wordprocessingml/2006/main" xmlns:w14="http://schemas.microsoft.com/office/word/2010/wordml" xmlns:wpg="http://schemas.microsoft.com/office/word/2010/wordprocessingGroup" xmlns:wpi="http://schemas.microsoft.com/office/word/2010/wordprocessingInk" xmlns:wne="http://schemas.microsoft.com/office/word/2006/wordml" xmlns:wps="http://schemas.microsoft.com/office/word/2010/wordprocessingShape" mc:Ignorable="w14 wp14">
+  <w:abstractNum w:abstractNumId="0">
     <w:nsid w:val="FFFFFFFB"/>
     <w:multiLevelType w:val="multilevel"/>
     <w:tmpl w:val="20FA7622"/>
@@ -3901,7 +4022,7 @@
       <w:lvlJc w:val="left"/>
     </w:lvl>
   </w:abstractNum>
-  <w:abstractNum w:abstractNumId="1" w15:restartNumberingAfterBreak="0">
+  <w:abstractNum w:abstractNumId="1">
     <w:nsid w:val="FFFFFFFE"/>
     <w:multiLevelType w:val="singleLevel"/>
     <w:tmpl w:val="FFFFFFFF"/>
@@ -3911,7 +4032,7 @@
       <w:lvlJc w:val="left"/>
     </w:lvl>
   </w:abstractNum>
-  <w:abstractNum w:abstractNumId="2" w15:restartNumberingAfterBreak="0">
+  <w:abstractNum w:abstractNumId="2">
     <w:nsid w:val="00224753"/>
     <w:multiLevelType w:val="singleLevel"/>
     <w:tmpl w:val="04090001"/>
@@ -3931,7 +4052,7 @@
       </w:rPr>
     </w:lvl>
   </w:abstractNum>
-  <w:abstractNum w:abstractNumId="3" w15:restartNumberingAfterBreak="0">
+  <w:abstractNum w:abstractNumId="3">
     <w:nsid w:val="0A117094"/>
     <w:multiLevelType w:val="singleLevel"/>
     <w:tmpl w:val="04090001"/>
@@ -3951,7 +4072,7 @@
       </w:rPr>
     </w:lvl>
   </w:abstractNum>
-  <w:abstractNum w:abstractNumId="4" w15:restartNumberingAfterBreak="0">
+  <w:abstractNum w:abstractNumId="4">
     <w:nsid w:val="0EE51B46"/>
     <w:multiLevelType w:val="hybridMultilevel"/>
     <w:tmpl w:val="14A8CA2E"/>
@@ -4064,7 +4185,7 @@
       </w:pPr>
     </w:lvl>
   </w:abstractNum>
-  <w:abstractNum w:abstractNumId="5" w15:restartNumberingAfterBreak="0">
+  <w:abstractNum w:abstractNumId="5">
     <w:nsid w:val="17CB6DC4"/>
     <w:multiLevelType w:val="singleLevel"/>
     <w:tmpl w:val="04090001"/>
@@ -4084,7 +4205,7 @@
       </w:rPr>
     </w:lvl>
   </w:abstractNum>
-  <w:abstractNum w:abstractNumId="6" w15:restartNumberingAfterBreak="0">
+  <w:abstractNum w:abstractNumId="6">
     <w:nsid w:val="1E71141D"/>
     <w:multiLevelType w:val="multilevel"/>
     <w:tmpl w:val="B9A6AD80"/>
@@ -4224,7 +4345,7 @@
       </w:rPr>
     </w:lvl>
   </w:abstractNum>
-  <w:abstractNum w:abstractNumId="7" w15:restartNumberingAfterBreak="0">
+  <w:abstractNum w:abstractNumId="7">
     <w:nsid w:val="1F437A8B"/>
     <w:multiLevelType w:val="multilevel"/>
     <w:tmpl w:val="EFAE96A8"/>
@@ -4338,7 +4459,7 @@
       </w:pPr>
     </w:lvl>
   </w:abstractNum>
-  <w:abstractNum w:abstractNumId="8" w15:restartNumberingAfterBreak="0">
+  <w:abstractNum w:abstractNumId="8">
     <w:nsid w:val="22443AC4"/>
     <w:multiLevelType w:val="singleLevel"/>
     <w:tmpl w:val="04090001"/>
@@ -4358,7 +4479,7 @@
       </w:rPr>
     </w:lvl>
   </w:abstractNum>
-  <w:abstractNum w:abstractNumId="9" w15:restartNumberingAfterBreak="0">
+  <w:abstractNum w:abstractNumId="9">
     <w:nsid w:val="25100F3A"/>
     <w:multiLevelType w:val="multilevel"/>
     <w:tmpl w:val="14A8CA2E"/>
@@ -4471,7 +4592,7 @@
       </w:pPr>
     </w:lvl>
   </w:abstractNum>
-  <w:abstractNum w:abstractNumId="10" w15:restartNumberingAfterBreak="0">
+  <w:abstractNum w:abstractNumId="10">
     <w:nsid w:val="2AA23E8F"/>
     <w:multiLevelType w:val="hybridMultilevel"/>
     <w:tmpl w:val="72186AFE"/>
@@ -4557,7 +4678,7 @@
       </w:pPr>
     </w:lvl>
   </w:abstractNum>
-  <w:abstractNum w:abstractNumId="11" w15:restartNumberingAfterBreak="0">
+  <w:abstractNum w:abstractNumId="11">
     <w:nsid w:val="2D4B634E"/>
     <w:multiLevelType w:val="singleLevel"/>
     <w:tmpl w:val="04090001"/>
@@ -4577,7 +4698,7 @@
       </w:rPr>
     </w:lvl>
   </w:abstractNum>
-  <w:abstractNum w:abstractNumId="12" w15:restartNumberingAfterBreak="0">
+  <w:abstractNum w:abstractNumId="12">
     <w:nsid w:val="31DD2C45"/>
     <w:multiLevelType w:val="singleLevel"/>
     <w:tmpl w:val="04090001"/>
@@ -4597,7 +4718,7 @@
       </w:rPr>
     </w:lvl>
   </w:abstractNum>
-  <w:abstractNum w:abstractNumId="13" w15:restartNumberingAfterBreak="0">
+  <w:abstractNum w:abstractNumId="13">
     <w:nsid w:val="32982B51"/>
     <w:multiLevelType w:val="singleLevel"/>
     <w:tmpl w:val="04090001"/>
@@ -4617,7 +4738,7 @@
       </w:rPr>
     </w:lvl>
   </w:abstractNum>
-  <w:abstractNum w:abstractNumId="14" w15:restartNumberingAfterBreak="0">
+  <w:abstractNum w:abstractNumId="14">
     <w:nsid w:val="3375481C"/>
     <w:multiLevelType w:val="singleLevel"/>
     <w:tmpl w:val="E6747DA6"/>
@@ -4637,7 +4758,7 @@
       </w:rPr>
     </w:lvl>
   </w:abstractNum>
-  <w:abstractNum w:abstractNumId="15" w15:restartNumberingAfterBreak="0">
+  <w:abstractNum w:abstractNumId="15">
     <w:nsid w:val="369D5471"/>
     <w:multiLevelType w:val="singleLevel"/>
     <w:tmpl w:val="04090001"/>
@@ -4657,7 +4778,7 @@
       </w:rPr>
     </w:lvl>
   </w:abstractNum>
-  <w:abstractNum w:abstractNumId="16" w15:restartNumberingAfterBreak="0">
+  <w:abstractNum w:abstractNumId="16">
     <w:nsid w:val="408B6535"/>
     <w:multiLevelType w:val="hybridMultilevel"/>
     <w:tmpl w:val="C0EEFC06"/>
@@ -4770,7 +4891,7 @@
       </w:pPr>
     </w:lvl>
   </w:abstractNum>
-  <w:abstractNum w:abstractNumId="17" w15:restartNumberingAfterBreak="0">
+  <w:abstractNum w:abstractNumId="17">
     <w:nsid w:val="42B97F7B"/>
     <w:multiLevelType w:val="singleLevel"/>
     <w:tmpl w:val="04090001"/>
@@ -4790,7 +4911,7 @@
       </w:rPr>
     </w:lvl>
   </w:abstractNum>
-  <w:abstractNum w:abstractNumId="18" w15:restartNumberingAfterBreak="0">
+  <w:abstractNum w:abstractNumId="18">
     <w:nsid w:val="42D059CF"/>
     <w:multiLevelType w:val="hybridMultilevel"/>
     <w:tmpl w:val="91FE3C82"/>
@@ -4931,7 +5052,7 @@
       </w:rPr>
     </w:lvl>
   </w:abstractNum>
-  <w:abstractNum w:abstractNumId="19" w15:restartNumberingAfterBreak="0">
+  <w:abstractNum w:abstractNumId="19">
     <w:nsid w:val="43A308E4"/>
     <w:multiLevelType w:val="hybridMultilevel"/>
     <w:tmpl w:val="8D407328"/>
@@ -5071,7 +5192,7 @@
       </w:rPr>
     </w:lvl>
   </w:abstractNum>
-  <w:abstractNum w:abstractNumId="20" w15:restartNumberingAfterBreak="0">
+  <w:abstractNum w:abstractNumId="20">
     <w:nsid w:val="43CC33B3"/>
     <w:multiLevelType w:val="hybridMultilevel"/>
     <w:tmpl w:val="158630C4"/>
@@ -5211,7 +5332,7 @@
       </w:rPr>
     </w:lvl>
   </w:abstractNum>
-  <w:abstractNum w:abstractNumId="21" w15:restartNumberingAfterBreak="0">
+  <w:abstractNum w:abstractNumId="21">
     <w:nsid w:val="49E170D0"/>
     <w:multiLevelType w:val="singleLevel"/>
     <w:tmpl w:val="04090001"/>
@@ -5231,7 +5352,7 @@
       </w:rPr>
     </w:lvl>
   </w:abstractNum>
-  <w:abstractNum w:abstractNumId="22" w15:restartNumberingAfterBreak="0">
+  <w:abstractNum w:abstractNumId="22">
     <w:nsid w:val="4D2972A7"/>
     <w:multiLevelType w:val="hybridMultilevel"/>
     <w:tmpl w:val="5BD68F8C"/>
@@ -5320,7 +5441,7 @@
       </w:pPr>
     </w:lvl>
   </w:abstractNum>
-  <w:abstractNum w:abstractNumId="23" w15:restartNumberingAfterBreak="0">
+  <w:abstractNum w:abstractNumId="23">
     <w:nsid w:val="4F094DAA"/>
     <w:multiLevelType w:val="multilevel"/>
     <w:tmpl w:val="158630C4"/>
@@ -5460,7 +5581,7 @@
       </w:rPr>
     </w:lvl>
   </w:abstractNum>
-  <w:abstractNum w:abstractNumId="24" w15:restartNumberingAfterBreak="0">
+  <w:abstractNum w:abstractNumId="24">
     <w:nsid w:val="4F64732B"/>
     <w:multiLevelType w:val="singleLevel"/>
     <w:tmpl w:val="04090001"/>
@@ -5480,7 +5601,7 @@
       </w:rPr>
     </w:lvl>
   </w:abstractNum>
-  <w:abstractNum w:abstractNumId="25" w15:restartNumberingAfterBreak="0">
+  <w:abstractNum w:abstractNumId="25">
     <w:nsid w:val="52C33F3E"/>
     <w:multiLevelType w:val="hybridMultilevel"/>
     <w:tmpl w:val="B9A6AD80"/>
@@ -5620,7 +5741,7 @@
       </w:rPr>
     </w:lvl>
   </w:abstractNum>
-  <w:abstractNum w:abstractNumId="26" w15:restartNumberingAfterBreak="0">
+  <w:abstractNum w:abstractNumId="26">
     <w:nsid w:val="52DF734E"/>
     <w:multiLevelType w:val="singleLevel"/>
     <w:tmpl w:val="04090001"/>
@@ -5640,7 +5761,7 @@
       </w:rPr>
     </w:lvl>
   </w:abstractNum>
-  <w:abstractNum w:abstractNumId="27" w15:restartNumberingAfterBreak="0">
+  <w:abstractNum w:abstractNumId="27">
     <w:nsid w:val="567642C0"/>
     <w:multiLevelType w:val="hybridMultilevel"/>
     <w:tmpl w:val="26167320"/>
@@ -5780,7 +5901,7 @@
       </w:rPr>
     </w:lvl>
   </w:abstractNum>
-  <w:abstractNum w:abstractNumId="28" w15:restartNumberingAfterBreak="0">
+  <w:abstractNum w:abstractNumId="28">
     <w:nsid w:val="5ADA38A2"/>
     <w:multiLevelType w:val="hybridMultilevel"/>
     <w:tmpl w:val="C7FED582"/>
@@ -5920,7 +6041,7 @@
       </w:rPr>
     </w:lvl>
   </w:abstractNum>
-  <w:abstractNum w:abstractNumId="29" w15:restartNumberingAfterBreak="0">
+  <w:abstractNum w:abstractNumId="29">
     <w:nsid w:val="5FD956DB"/>
     <w:multiLevelType w:val="hybridMultilevel"/>
     <w:tmpl w:val="AE465262"/>
@@ -6060,7 +6181,7 @@
       </w:rPr>
     </w:lvl>
   </w:abstractNum>
-  <w:abstractNum w:abstractNumId="30" w15:restartNumberingAfterBreak="0">
+  <w:abstractNum w:abstractNumId="30">
     <w:nsid w:val="6CB52233"/>
     <w:multiLevelType w:val="multilevel"/>
     <w:tmpl w:val="C0EEFC06"/>
@@ -6173,7 +6294,7 @@
       </w:pPr>
     </w:lvl>
   </w:abstractNum>
-  <w:abstractNum w:abstractNumId="31" w15:restartNumberingAfterBreak="0">
+  <w:abstractNum w:abstractNumId="31">
     <w:nsid w:val="6CF125AE"/>
     <w:multiLevelType w:val="hybridMultilevel"/>
     <w:tmpl w:val="6FFCAA48"/>
@@ -6313,7 +6434,7 @@
       </w:rPr>
     </w:lvl>
   </w:abstractNum>
-  <w:abstractNum w:abstractNumId="32" w15:restartNumberingAfterBreak="0">
+  <w:abstractNum w:abstractNumId="32">
     <w:nsid w:val="6D2F7D46"/>
     <w:multiLevelType w:val="singleLevel"/>
     <w:tmpl w:val="04090001"/>
@@ -6333,7 +6454,7 @@
       </w:rPr>
     </w:lvl>
   </w:abstractNum>
-  <w:abstractNum w:abstractNumId="33" w15:restartNumberingAfterBreak="0">
+  <w:abstractNum w:abstractNumId="33">
     <w:nsid w:val="71F21F2A"/>
     <w:multiLevelType w:val="singleLevel"/>
     <w:tmpl w:val="04090001"/>
@@ -6353,7 +6474,7 @@
       </w:rPr>
     </w:lvl>
   </w:abstractNum>
-  <w:abstractNum w:abstractNumId="34" w15:restartNumberingAfterBreak="0">
+  <w:abstractNum w:abstractNumId="34">
     <w:nsid w:val="743601FB"/>
     <w:multiLevelType w:val="singleLevel"/>
     <w:tmpl w:val="04090001"/>
@@ -6373,7 +6494,7 @@
       </w:rPr>
     </w:lvl>
   </w:abstractNum>
-  <w:abstractNum w:abstractNumId="35" w15:restartNumberingAfterBreak="0">
+  <w:abstractNum w:abstractNumId="35">
     <w:nsid w:val="756150CA"/>
     <w:multiLevelType w:val="singleLevel"/>
     <w:tmpl w:val="04090001"/>
@@ -6393,7 +6514,7 @@
       </w:rPr>
     </w:lvl>
   </w:abstractNum>
-  <w:abstractNum w:abstractNumId="36" w15:restartNumberingAfterBreak="0">
+  <w:abstractNum w:abstractNumId="36">
     <w:nsid w:val="7BE434D7"/>
     <w:multiLevelType w:val="singleLevel"/>
     <w:tmpl w:val="04090001"/>
@@ -6413,7 +6534,7 @@
       </w:rPr>
     </w:lvl>
   </w:abstractNum>
-  <w:abstractNum w:abstractNumId="37" w15:restartNumberingAfterBreak="0">
+  <w:abstractNum w:abstractNumId="37">
     <w:nsid w:val="7F407E83"/>
     <w:multiLevelType w:val="hybridMultilevel"/>
     <w:tmpl w:val="A5CC29B0"/>
@@ -6502,7 +6623,7 @@
       </w:pPr>
     </w:lvl>
   </w:abstractNum>
-  <w:abstractNum w:abstractNumId="38" w15:restartNumberingAfterBreak="0">
+  <w:abstractNum w:abstractNumId="38">
     <w:nsid w:val="7F5C4CFC"/>
     <w:multiLevelType w:val="hybridMultilevel"/>
     <w:tmpl w:val="6C0096DC"/>
@@ -6780,7 +6901,7 @@
 </file>
 
 <file path=word/styles.xml><?xml version="1.0" encoding="utf-8"?>
-<w:styles xmlns:mc="http://schemas.openxmlformats.org/markup-compatibility/2006" xmlns:r="http://schemas.openxmlformats.org/officeDocument/2006/relationships" xmlns:w="http://schemas.openxmlformats.org/wordprocessingml/2006/main" xmlns:w14="http://schemas.microsoft.com/office/word/2010/wordml" xmlns:w15="http://schemas.microsoft.com/office/word/2012/wordml" xmlns:w16se="http://schemas.microsoft.com/office/word/2015/wordml/symex" mc:Ignorable="w14 w15 w16se">
+<w:styles xmlns:mc="http://schemas.openxmlformats.org/markup-compatibility/2006" xmlns:r="http://schemas.openxmlformats.org/officeDocument/2006/relationships" xmlns:w="http://schemas.openxmlformats.org/wordprocessingml/2006/main" xmlns:w14="http://schemas.microsoft.com/office/word/2010/wordml" mc:Ignorable="w14">
   <w:docDefaults>
     <w:rPrDefault>
       <w:rPr>
@@ -6790,378 +6911,945 @@
     </w:rPrDefault>
     <w:pPrDefault/>
   </w:docDefaults>
-  <w:latentStyles w:defLockedState="0" w:defUIPriority="99" w:defSemiHidden="0" w:defUnhideWhenUsed="0" w:defQFormat="0" w:count="371">
-    <w:lsdException w:name="Normal" w:uiPriority="0" w:qFormat="1"/>
-    <w:lsdException w:name="heading 1" w:uiPriority="9" w:qFormat="1"/>
-    <w:lsdException w:name="heading 2" w:uiPriority="9" w:qFormat="1"/>
-    <w:lsdException w:name="heading 3" w:uiPriority="9" w:qFormat="1"/>
-    <w:lsdException w:name="heading 4" w:uiPriority="9" w:qFormat="1"/>
-    <w:lsdException w:name="heading 5" w:uiPriority="9" w:qFormat="1"/>
-    <w:lsdException w:name="heading 6" w:uiPriority="9" w:qFormat="1"/>
-    <w:lsdException w:name="heading 7" w:uiPriority="9" w:qFormat="1"/>
-    <w:lsdException w:name="heading 8" w:uiPriority="9" w:qFormat="1"/>
-    <w:lsdException w:name="heading 9" w:uiPriority="9" w:qFormat="1"/>
-    <w:lsdException w:name="index 1" w:semiHidden="1" w:unhideWhenUsed="1"/>
-    <w:lsdException w:name="index 2" w:semiHidden="1" w:unhideWhenUsed="1"/>
-    <w:lsdException w:name="index 3" w:semiHidden="1" w:unhideWhenUsed="1"/>
-    <w:lsdException w:name="index 4" w:semiHidden="1" w:unhideWhenUsed="1"/>
-    <w:lsdException w:name="index 5" w:semiHidden="1" w:unhideWhenUsed="1"/>
-    <w:lsdException w:name="index 6" w:semiHidden="1" w:unhideWhenUsed="1"/>
-    <w:lsdException w:name="index 7" w:semiHidden="1" w:unhideWhenUsed="1"/>
-    <w:lsdException w:name="index 8" w:semiHidden="1" w:unhideWhenUsed="1"/>
-    <w:lsdException w:name="index 9" w:semiHidden="1" w:unhideWhenUsed="1"/>
-    <w:lsdException w:name="toc 1" w:semiHidden="1" w:uiPriority="39" w:unhideWhenUsed="1"/>
-    <w:lsdException w:name="toc 2" w:semiHidden="1" w:uiPriority="39" w:unhideWhenUsed="1"/>
-    <w:lsdException w:name="toc 3" w:semiHidden="1" w:uiPriority="39" w:unhideWhenUsed="1"/>
-    <w:lsdException w:name="toc 4" w:semiHidden="1" w:uiPriority="39" w:unhideWhenUsed="1"/>
-    <w:lsdException w:name="toc 5" w:semiHidden="1" w:uiPriority="39" w:unhideWhenUsed="1"/>
-    <w:lsdException w:name="toc 6" w:semiHidden="1" w:uiPriority="39" w:unhideWhenUsed="1"/>
-    <w:lsdException w:name="toc 7" w:semiHidden="1" w:uiPriority="39" w:unhideWhenUsed="1"/>
-    <w:lsdException w:name="toc 8" w:semiHidden="1" w:uiPriority="39" w:unhideWhenUsed="1"/>
-    <w:lsdException w:name="toc 9" w:semiHidden="1" w:uiPriority="39" w:unhideWhenUsed="1"/>
-    <w:lsdException w:name="Normal Indent" w:semiHidden="1" w:unhideWhenUsed="1"/>
-    <w:lsdException w:name="footnote text" w:semiHidden="1" w:unhideWhenUsed="1"/>
-    <w:lsdException w:name="annotation text" w:semiHidden="1" w:unhideWhenUsed="1"/>
-    <w:lsdException w:name="header" w:semiHidden="1" w:unhideWhenUsed="1"/>
-    <w:lsdException w:name="footer" w:semiHidden="1" w:unhideWhenUsed="1"/>
-    <w:lsdException w:name="index heading" w:semiHidden="1" w:unhideWhenUsed="1"/>
-    <w:lsdException w:name="caption" w:semiHidden="1" w:uiPriority="35" w:unhideWhenUsed="1" w:qFormat="1"/>
-    <w:lsdException w:name="table of figures" w:semiHidden="1" w:unhideWhenUsed="1"/>
-    <w:lsdException w:name="envelope address" w:semiHidden="1" w:unhideWhenUsed="1"/>
-    <w:lsdException w:name="envelope return" w:semiHidden="1" w:unhideWhenUsed="1"/>
-    <w:lsdException w:name="footnote reference" w:semiHidden="1" w:unhideWhenUsed="1"/>
-    <w:lsdException w:name="annotation reference" w:semiHidden="1" w:unhideWhenUsed="1"/>
-    <w:lsdException w:name="line number" w:semiHidden="1" w:unhideWhenUsed="1"/>
-    <w:lsdException w:name="page number" w:semiHidden="1" w:unhideWhenUsed="1"/>
-    <w:lsdException w:name="endnote reference" w:semiHidden="1" w:unhideWhenUsed="1"/>
-    <w:lsdException w:name="endnote text" w:semiHidden="1" w:unhideWhenUsed="1"/>
-    <w:lsdException w:name="table of authorities" w:semiHidden="1" w:unhideWhenUsed="1"/>
-    <w:lsdException w:name="macro" w:semiHidden="1" w:unhideWhenUsed="1"/>
-    <w:lsdException w:name="toa heading" w:semiHidden="1" w:unhideWhenUsed="1"/>
-    <w:lsdException w:name="List" w:semiHidden="1" w:unhideWhenUsed="1"/>
-    <w:lsdException w:name="List Bullet" w:semiHidden="1" w:unhideWhenUsed="1"/>
-    <w:lsdException w:name="List Number" w:semiHidden="1" w:unhideWhenUsed="1"/>
-    <w:lsdException w:name="List 2" w:semiHidden="1" w:unhideWhenUsed="1"/>
-    <w:lsdException w:name="List 3" w:semiHidden="1" w:unhideWhenUsed="1"/>
-    <w:lsdException w:name="List 4" w:semiHidden="1" w:unhideWhenUsed="1"/>
-    <w:lsdException w:name="List 5" w:semiHidden="1" w:unhideWhenUsed="1"/>
-    <w:lsdException w:name="List Bullet 2" w:semiHidden="1" w:unhideWhenUsed="1"/>
-    <w:lsdException w:name="List Bullet 3" w:semiHidden="1" w:unhideWhenUsed="1"/>
-    <w:lsdException w:name="List Bullet 4" w:semiHidden="1" w:unhideWhenUsed="1"/>
-    <w:lsdException w:name="List Bullet 5" w:semiHidden="1" w:unhideWhenUsed="1"/>
-    <w:lsdException w:name="List Number 2" w:semiHidden="1" w:unhideWhenUsed="1"/>
-    <w:lsdException w:name="List Number 3" w:semiHidden="1" w:unhideWhenUsed="1"/>
-    <w:lsdException w:name="List Number 4" w:semiHidden="1" w:unhideWhenUsed="1"/>
-    <w:lsdException w:name="List Number 5" w:semiHidden="1" w:unhideWhenUsed="1"/>
-    <w:lsdException w:name="Title" w:uiPriority="10" w:qFormat="1"/>
-    <w:lsdException w:name="Closing" w:semiHidden="1" w:unhideWhenUsed="1"/>
-    <w:lsdException w:name="Signature" w:semiHidden="1" w:unhideWhenUsed="1"/>
-    <w:lsdException w:name="Default Paragraph Font" w:semiHidden="1" w:uiPriority="1" w:unhideWhenUsed="1"/>
-    <w:lsdException w:name="Body Text" w:semiHidden="1" w:unhideWhenUsed="1"/>
-    <w:lsdException w:name="Body Text Indent" w:semiHidden="1" w:unhideWhenUsed="1"/>
-    <w:lsdException w:name="List Continue" w:semiHidden="1" w:unhideWhenUsed="1"/>
-    <w:lsdException w:name="List Continue 2" w:semiHidden="1" w:unhideWhenUsed="1"/>
-    <w:lsdException w:name="List Continue 3" w:semiHidden="1" w:unhideWhenUsed="1"/>
-    <w:lsdException w:name="List Continue 4" w:semiHidden="1" w:unhideWhenUsed="1"/>
-    <w:lsdException w:name="List Continue 5" w:semiHidden="1" w:unhideWhenUsed="1"/>
-    <w:lsdException w:name="Message Header" w:semiHidden="1" w:unhideWhenUsed="1"/>
-    <w:lsdException w:name="Subtitle" w:uiPriority="11" w:qFormat="1"/>
-    <w:lsdException w:name="Salutation" w:semiHidden="1" w:unhideWhenUsed="1"/>
-    <w:lsdException w:name="Date" w:semiHidden="1" w:unhideWhenUsed="1"/>
-    <w:lsdException w:name="Body Text First Indent" w:semiHidden="1" w:unhideWhenUsed="1"/>
-    <w:lsdException w:name="Body Text First Indent 2" w:semiHidden="1" w:unhideWhenUsed="1"/>
-    <w:lsdException w:name="Note Heading" w:semiHidden="1" w:unhideWhenUsed="1"/>
-    <w:lsdException w:name="Body Text 2" w:semiHidden="1" w:unhideWhenUsed="1"/>
-    <w:lsdException w:name="Body Text 3" w:semiHidden="1" w:unhideWhenUsed="1"/>
-    <w:lsdException w:name="Body Text Indent 2" w:semiHidden="1" w:unhideWhenUsed="1"/>
-    <w:lsdException w:name="Body Text Indent 3" w:semiHidden="1" w:unhideWhenUsed="1"/>
-    <w:lsdException w:name="Block Text" w:semiHidden="1" w:unhideWhenUsed="1"/>
-    <w:lsdException w:name="Hyperlink" w:semiHidden="1" w:unhideWhenUsed="1"/>
-    <w:lsdException w:name="FollowedHyperlink" w:semiHidden="1" w:unhideWhenUsed="1"/>
-    <w:lsdException w:name="Strong" w:uiPriority="22" w:qFormat="1"/>
-    <w:lsdException w:name="Emphasis" w:uiPriority="20" w:qFormat="1"/>
-    <w:lsdException w:name="Document Map" w:semiHidden="1" w:unhideWhenUsed="1"/>
-    <w:lsdException w:name="Plain Text" w:semiHidden="1" w:unhideWhenUsed="1"/>
-    <w:lsdException w:name="E-mail Signature" w:semiHidden="1" w:unhideWhenUsed="1"/>
-    <w:lsdException w:name="HTML Top of Form" w:semiHidden="1" w:unhideWhenUsed="1"/>
-    <w:lsdException w:name="HTML Bottom of Form" w:semiHidden="1" w:unhideWhenUsed="1"/>
-    <w:lsdException w:name="Normal (Web)" w:semiHidden="1" w:unhideWhenUsed="1"/>
-    <w:lsdException w:name="HTML Acronym" w:semiHidden="1" w:unhideWhenUsed="1"/>
-    <w:lsdException w:name="HTML Address" w:semiHidden="1" w:unhideWhenUsed="1"/>
-    <w:lsdException w:name="HTML Cite" w:semiHidden="1" w:unhideWhenUsed="1"/>
-    <w:lsdException w:name="HTML Code" w:semiHidden="1" w:unhideWhenUsed="1"/>
-    <w:lsdException w:name="HTML Definition" w:semiHidden="1" w:unhideWhenUsed="1"/>
-    <w:lsdException w:name="HTML Keyboard" w:semiHidden="1" w:unhideWhenUsed="1"/>
-    <w:lsdException w:name="HTML Preformatted" w:semiHidden="1" w:unhideWhenUsed="1"/>
-    <w:lsdException w:name="HTML Sample" w:semiHidden="1" w:unhideWhenUsed="1"/>
-    <w:lsdException w:name="HTML Typewriter" w:semiHidden="1" w:unhideWhenUsed="1"/>
-    <w:lsdException w:name="HTML Variable" w:semiHidden="1" w:unhideWhenUsed="1"/>
-    <w:lsdException w:name="Normal Table" w:semiHidden="1" w:unhideWhenUsed="1"/>
-    <w:lsdException w:name="annotation subject" w:semiHidden="1" w:unhideWhenUsed="1"/>
-    <w:lsdException w:name="No List" w:semiHidden="1" w:unhideWhenUsed="1"/>
-    <w:lsdException w:name="Outline List 1" w:semiHidden="1" w:unhideWhenUsed="1"/>
-    <w:lsdException w:name="Outline List 2" w:semiHidden="1" w:unhideWhenUsed="1"/>
-    <w:lsdException w:name="Outline List 3" w:semiHidden="1" w:unhideWhenUsed="1"/>
-    <w:lsdException w:name="Table Simple 1" w:semiHidden="1" w:unhideWhenUsed="1"/>
-    <w:lsdException w:name="Table Simple 2" w:semiHidden="1" w:unhideWhenUsed="1"/>
-    <w:lsdException w:name="Table Simple 3" w:semiHidden="1" w:unhideWhenUsed="1"/>
-    <w:lsdException w:name="Table Classic 1" w:semiHidden="1" w:unhideWhenUsed="1"/>
-    <w:lsdException w:name="Table Classic 2" w:semiHidden="1" w:unhideWhenUsed="1"/>
-    <w:lsdException w:name="Table Classic 3" w:semiHidden="1" w:unhideWhenUsed="1"/>
-    <w:lsdException w:name="Table Classic 4" w:semiHidden="1" w:unhideWhenUsed="1"/>
-    <w:lsdException w:name="Table Colorful 1" w:semiHidden="1" w:unhideWhenUsed="1"/>
-    <w:lsdException w:name="Table Colorful 2" w:semiHidden="1" w:unhideWhenUsed="1"/>
-    <w:lsdException w:name="Table Colorful 3" w:semiHidden="1" w:unhideWhenUsed="1"/>
-    <w:lsdException w:name="Table Columns 1" w:semiHidden="1" w:unhideWhenUsed="1"/>
-    <w:lsdException w:name="Table Columns 2" w:semiHidden="1" w:unhideWhenUsed="1"/>
-    <w:lsdException w:name="Table Columns 3" w:semiHidden="1" w:unhideWhenUsed="1"/>
-    <w:lsdException w:name="Table Columns 4" w:semiHidden="1" w:unhideWhenUsed="1"/>
-    <w:lsdException w:name="Table Columns 5" w:semiHidden="1" w:unhideWhenUsed="1"/>
-    <w:lsdException w:name="Table Grid 1" w:semiHidden="1" w:unhideWhenUsed="1"/>
-    <w:lsdException w:name="Table Grid 2" w:semiHidden="1" w:unhideWhenUsed="1"/>
-    <w:lsdException w:name="Table Grid 3" w:semiHidden="1" w:unhideWhenUsed="1"/>
-    <w:lsdException w:name="Table Grid 4" w:semiHidden="1" w:unhideWhenUsed="1"/>
-    <w:lsdException w:name="Table Grid 5" w:semiHidden="1" w:unhideWhenUsed="1"/>
-    <w:lsdException w:name="Table Grid 6" w:semiHidden="1" w:unhideWhenUsed="1"/>
-    <w:lsdException w:name="Table Grid 7" w:semiHidden="1" w:unhideWhenUsed="1"/>
-    <w:lsdException w:name="Table Grid 8" w:semiHidden="1" w:unhideWhenUsed="1"/>
-    <w:lsdException w:name="Table List 1" w:semiHidden="1" w:unhideWhenUsed="1"/>
-    <w:lsdException w:name="Table List 2" w:semiHidden="1" w:unhideWhenUsed="1"/>
-    <w:lsdException w:name="Table List 3" w:semiHidden="1" w:unhideWhenUsed="1"/>
-    <w:lsdException w:name="Table List 4" w:semiHidden="1" w:unhideWhenUsed="1"/>
-    <w:lsdException w:name="Table List 5" w:semiHidden="1" w:unhideWhenUsed="1"/>
-    <w:lsdException w:name="Table List 6" w:semiHidden="1" w:unhideWhenUsed="1"/>
-    <w:lsdException w:name="Table List 7" w:semiHidden="1" w:unhideWhenUsed="1"/>
-    <w:lsdException w:name="Table List 8" w:semiHidden="1" w:unhideWhenUsed="1"/>
-    <w:lsdException w:name="Table 3D effects 1" w:semiHidden="1" w:unhideWhenUsed="1"/>
-    <w:lsdException w:name="Table 3D effects 2" w:semiHidden="1" w:unhideWhenUsed="1"/>
-    <w:lsdException w:name="Table 3D effects 3" w:semiHidden="1" w:unhideWhenUsed="1"/>
-    <w:lsdException w:name="Table Contemporary" w:semiHidden="1" w:unhideWhenUsed="1"/>
-    <w:lsdException w:name="Table Elegant" w:semiHidden="1" w:unhideWhenUsed="1"/>
-    <w:lsdException w:name="Table Professional" w:semiHidden="1" w:unhideWhenUsed="1"/>
-    <w:lsdException w:name="Table Subtle 1" w:semiHidden="1" w:unhideWhenUsed="1"/>
-    <w:lsdException w:name="Table Subtle 2" w:semiHidden="1" w:unhideWhenUsed="1"/>
-    <w:lsdException w:name="Table Web 1" w:semiHidden="1" w:unhideWhenUsed="1"/>
-    <w:lsdException w:name="Table Web 2" w:semiHidden="1" w:unhideWhenUsed="1"/>
-    <w:lsdException w:name="Table Web 3" w:semiHidden="1" w:unhideWhenUsed="1"/>
-    <w:lsdException w:name="Balloon Text" w:semiHidden="1" w:unhideWhenUsed="1"/>
-    <w:lsdException w:name="Table Grid" w:uiPriority="39"/>
-    <w:lsdException w:name="Table Theme" w:semiHidden="1" w:unhideWhenUsed="1"/>
-    <w:lsdException w:name="Placeholder Text" w:semiHidden="1"/>
-    <w:lsdException w:name="No Spacing" w:uiPriority="1" w:qFormat="1"/>
-    <w:lsdException w:name="Light Shading" w:uiPriority="60"/>
-    <w:lsdException w:name="Light List" w:uiPriority="61"/>
-    <w:lsdException w:name="Light Grid" w:uiPriority="62"/>
-    <w:lsdException w:name="Medium Shading 1" w:uiPriority="63"/>
-    <w:lsdException w:name="Medium Shading 2" w:uiPriority="64"/>
-    <w:lsdException w:name="Medium List 1" w:uiPriority="65"/>
-    <w:lsdException w:name="Medium List 2" w:uiPriority="66"/>
-    <w:lsdException w:name="Medium Grid 1" w:uiPriority="67"/>
-    <w:lsdException w:name="Medium Grid 2" w:uiPriority="68"/>
-    <w:lsdException w:name="Medium Grid 3" w:uiPriority="69"/>
-    <w:lsdException w:name="Dark List" w:uiPriority="70"/>
-    <w:lsdException w:name="Colorful Shading" w:uiPriority="71"/>
-    <w:lsdException w:name="Colorful List" w:uiPriority="72"/>
-    <w:lsdException w:name="Colorful Grid" w:uiPriority="73"/>
-    <w:lsdException w:name="Light Shading Accent 1" w:uiPriority="60"/>
-    <w:lsdException w:name="Light List Accent 1" w:uiPriority="61"/>
-    <w:lsdException w:name="Light Grid Accent 1" w:uiPriority="62"/>
-    <w:lsdException w:name="Medium Shading 1 Accent 1" w:uiPriority="63"/>
-    <w:lsdException w:name="Medium Shading 2 Accent 1" w:uiPriority="64"/>
-    <w:lsdException w:name="Medium List 1 Accent 1" w:uiPriority="65"/>
-    <w:lsdException w:name="Revision" w:semiHidden="1"/>
-    <w:lsdException w:name="List Paragraph" w:uiPriority="34" w:qFormat="1"/>
-    <w:lsdException w:name="Quote" w:uiPriority="29" w:qFormat="1"/>
-    <w:lsdException w:name="Intense Quote" w:uiPriority="30" w:qFormat="1"/>
-    <w:lsdException w:name="Medium List 2 Accent 1" w:uiPriority="66"/>
-    <w:lsdException w:name="Medium Grid 1 Accent 1" w:uiPriority="67"/>
-    <w:lsdException w:name="Medium Grid 2 Accent 1" w:uiPriority="68"/>
-    <w:lsdException w:name="Medium Grid 3 Accent 1" w:uiPriority="69"/>
-    <w:lsdException w:name="Dark List Accent 1" w:uiPriority="70"/>
-    <w:lsdException w:name="Colorful Shading Accent 1" w:uiPriority="71"/>
-    <w:lsdException w:name="Colorful List Accent 1" w:uiPriority="72"/>
-    <w:lsdException w:name="Colorful Grid Accent 1" w:uiPriority="73"/>
-    <w:lsdException w:name="Light Shading Accent 2" w:uiPriority="60"/>
-    <w:lsdException w:name="Light List Accent 2" w:uiPriority="61"/>
-    <w:lsdException w:name="Light Grid Accent 2" w:uiPriority="62"/>
-    <w:lsdException w:name="Medium Shading 1 Accent 2" w:uiPriority="63"/>
-    <w:lsdException w:name="Medium Shading 2 Accent 2" w:uiPriority="64"/>
-    <w:lsdException w:name="Medium List 1 Accent 2" w:uiPriority="65"/>
-    <w:lsdException w:name="Medium List 2 Accent 2" w:uiPriority="66"/>
-    <w:lsdException w:name="Medium Grid 1 Accent 2" w:uiPriority="67"/>
-    <w:lsdException w:name="Medium Grid 2 Accent 2" w:uiPriority="68"/>
-    <w:lsdException w:name="Medium Grid 3 Accent 2" w:uiPriority="69"/>
-    <w:lsdException w:name="Dark List Accent 2" w:uiPriority="70"/>
-    <w:lsdException w:name="Colorful Shading Accent 2" w:uiPriority="71"/>
-    <w:lsdException w:name="Colorful List Accent 2" w:uiPriority="72"/>
-    <w:lsdException w:name="Colorful Grid Accent 2" w:uiPriority="73"/>
-    <w:lsdException w:name="Light Shading Accent 3" w:uiPriority="60"/>
-    <w:lsdException w:name="Light List Accent 3" w:uiPriority="61"/>
-    <w:lsdException w:name="Light Grid Accent 3" w:uiPriority="62"/>
-    <w:lsdException w:name="Medium Shading 1 Accent 3" w:uiPriority="63"/>
-    <w:lsdException w:name="Medium Shading 2 Accent 3" w:uiPriority="64"/>
-    <w:lsdException w:name="Medium List 1 Accent 3" w:uiPriority="65"/>
-    <w:lsdException w:name="Medium List 2 Accent 3" w:uiPriority="66"/>
-    <w:lsdException w:name="Medium Grid 1 Accent 3" w:uiPriority="67"/>
-    <w:lsdException w:name="Medium Grid 2 Accent 3" w:uiPriority="68"/>
-    <w:lsdException w:name="Medium Grid 3 Accent 3" w:uiPriority="69"/>
-    <w:lsdException w:name="Dark List Accent 3" w:uiPriority="70"/>
-    <w:lsdException w:name="Colorful Shading Accent 3" w:uiPriority="71"/>
-    <w:lsdException w:name="Colorful List Accent 3" w:uiPriority="72"/>
-    <w:lsdException w:name="Colorful Grid Accent 3" w:uiPriority="73"/>
-    <w:lsdException w:name="Light Shading Accent 4" w:uiPriority="60"/>
-    <w:lsdException w:name="Light List Accent 4" w:uiPriority="61"/>
-    <w:lsdException w:name="Light Grid Accent 4" w:uiPriority="62"/>
-    <w:lsdException w:name="Medium Shading 1 Accent 4" w:uiPriority="63"/>
-    <w:lsdException w:name="Medium Shading 2 Accent 4" w:uiPriority="64"/>
-    <w:lsdException w:name="Medium List 1 Accent 4" w:uiPriority="65"/>
-    <w:lsdException w:name="Medium List 2 Accent 4" w:uiPriority="66"/>
-    <w:lsdException w:name="Medium Grid 1 Accent 4" w:uiPriority="67"/>
-    <w:lsdException w:name="Medium Grid 2 Accent 4" w:uiPriority="68"/>
-    <w:lsdException w:name="Medium Grid 3 Accent 4" w:uiPriority="69"/>
-    <w:lsdException w:name="Dark List Accent 4" w:uiPriority="70"/>
-    <w:lsdException w:name="Colorful Shading Accent 4" w:uiPriority="71"/>
-    <w:lsdException w:name="Colorful List Accent 4" w:uiPriority="72"/>
-    <w:lsdException w:name="Colorful Grid Accent 4" w:uiPriority="73"/>
-    <w:lsdException w:name="Light Shading Accent 5" w:uiPriority="60"/>
-    <w:lsdException w:name="Light List Accent 5" w:uiPriority="61"/>
-    <w:lsdException w:name="Light Grid Accent 5" w:uiPriority="62"/>
-    <w:lsdException w:name="Medium Shading 1 Accent 5" w:uiPriority="63"/>
-    <w:lsdException w:name="Medium Shading 2 Accent 5" w:uiPriority="64"/>
-    <w:lsdException w:name="Medium List 1 Accent 5" w:uiPriority="65"/>
-    <w:lsdException w:name="Medium List 2 Accent 5" w:uiPriority="66"/>
-    <w:lsdException w:name="Medium Grid 1 Accent 5" w:uiPriority="67"/>
-    <w:lsdException w:name="Medium Grid 2 Accent 5" w:uiPriority="68"/>
-    <w:lsdException w:name="Medium Grid 3 Accent 5" w:uiPriority="69"/>
-    <w:lsdException w:name="Dark List Accent 5" w:uiPriority="70"/>
-    <w:lsdException w:name="Colorful Shading Accent 5" w:uiPriority="71"/>
-    <w:lsdException w:name="Colorful List Accent 5" w:uiPriority="72"/>
-    <w:lsdException w:name="Colorful Grid Accent 5" w:uiPriority="73"/>
-    <w:lsdException w:name="Light Shading Accent 6" w:uiPriority="60"/>
-    <w:lsdException w:name="Light List Accent 6" w:uiPriority="61"/>
-    <w:lsdException w:name="Light Grid Accent 6" w:uiPriority="62"/>
-    <w:lsdException w:name="Medium Shading 1 Accent 6" w:uiPriority="63"/>
-    <w:lsdException w:name="Medium Shading 2 Accent 6" w:uiPriority="64"/>
-    <w:lsdException w:name="Medium List 1 Accent 6" w:uiPriority="65"/>
-    <w:lsdException w:name="Medium List 2 Accent 6" w:uiPriority="66"/>
-    <w:lsdException w:name="Medium Grid 1 Accent 6" w:uiPriority="67"/>
-    <w:lsdException w:name="Medium Grid 2 Accent 6" w:uiPriority="68"/>
-    <w:lsdException w:name="Medium Grid 3 Accent 6" w:uiPriority="69"/>
-    <w:lsdException w:name="Dark List Accent 6" w:uiPriority="70"/>
-    <w:lsdException w:name="Colorful Shading Accent 6" w:uiPriority="71"/>
-    <w:lsdException w:name="Colorful List Accent 6" w:uiPriority="72"/>
-    <w:lsdException w:name="Colorful Grid Accent 6" w:uiPriority="73"/>
-    <w:lsdException w:name="Subtle Emphasis" w:uiPriority="19" w:qFormat="1"/>
-    <w:lsdException w:name="Intense Emphasis" w:uiPriority="21" w:qFormat="1"/>
-    <w:lsdException w:name="Subtle Reference" w:uiPriority="31" w:qFormat="1"/>
-    <w:lsdException w:name="Intense Reference" w:uiPriority="32" w:qFormat="1"/>
-    <w:lsdException w:name="Book Title" w:uiPriority="33" w:qFormat="1"/>
-    <w:lsdException w:name="Bibliography" w:semiHidden="1" w:uiPriority="37" w:unhideWhenUsed="1"/>
-    <w:lsdException w:name="TOC Heading" w:semiHidden="1" w:uiPriority="39" w:unhideWhenUsed="1" w:qFormat="1"/>
-    <w:lsdException w:name="Plain Table 1" w:uiPriority="41"/>
-    <w:lsdException w:name="Plain Table 2" w:uiPriority="42"/>
-    <w:lsdException w:name="Plain Table 3" w:uiPriority="43"/>
-    <w:lsdException w:name="Plain Table 4" w:uiPriority="44"/>
-    <w:lsdException w:name="Plain Table 5" w:uiPriority="45"/>
-    <w:lsdException w:name="Grid Table Light" w:uiPriority="40"/>
-    <w:lsdException w:name="Grid Table 1 Light" w:uiPriority="46"/>
-    <w:lsdException w:name="Grid Table 2" w:uiPriority="47"/>
-    <w:lsdException w:name="Grid Table 3" w:uiPriority="48"/>
-    <w:lsdException w:name="Grid Table 4" w:uiPriority="49"/>
-    <w:lsdException w:name="Grid Table 5 Dark" w:uiPriority="50"/>
-    <w:lsdException w:name="Grid Table 6 Colorful" w:uiPriority="51"/>
-    <w:lsdException w:name="Grid Table 7 Colorful" w:uiPriority="52"/>
-    <w:lsdException w:name="Grid Table 1 Light Accent 1" w:uiPriority="46"/>
-    <w:lsdException w:name="Grid Table 2 Accent 1" w:uiPriority="47"/>
-    <w:lsdException w:name="Grid Table 3 Accent 1" w:uiPriority="48"/>
-    <w:lsdException w:name="Grid Table 4 Accent 1" w:uiPriority="49"/>
-    <w:lsdException w:name="Grid Table 5 Dark Accent 1" w:uiPriority="50"/>
-    <w:lsdException w:name="Grid Table 6 Colorful Accent 1" w:uiPriority="51"/>
-    <w:lsdException w:name="Grid Table 7 Colorful Accent 1" w:uiPriority="52"/>
-    <w:lsdException w:name="Grid Table 1 Light Accent 2" w:uiPriority="46"/>
-    <w:lsdException w:name="Grid Table 2 Accent 2" w:uiPriority="47"/>
-    <w:lsdException w:name="Grid Table 3 Accent 2" w:uiPriority="48"/>
-    <w:lsdException w:name="Grid Table 4 Accent 2" w:uiPriority="49"/>
-    <w:lsdException w:name="Grid Table 5 Dark Accent 2" w:uiPriority="50"/>
-    <w:lsdException w:name="Grid Table 6 Colorful Accent 2" w:uiPriority="51"/>
-    <w:lsdException w:name="Grid Table 7 Colorful Accent 2" w:uiPriority="52"/>
-    <w:lsdException w:name="Grid Table 1 Light Accent 3" w:uiPriority="46"/>
-    <w:lsdException w:name="Grid Table 2 Accent 3" w:uiPriority="47"/>
-    <w:lsdException w:name="Grid Table 3 Accent 3" w:uiPriority="48"/>
-    <w:lsdException w:name="Grid Table 4 Accent 3" w:uiPriority="49"/>
-    <w:lsdException w:name="Grid Table 5 Dark Accent 3" w:uiPriority="50"/>
-    <w:lsdException w:name="Grid Table 6 Colorful Accent 3" w:uiPriority="51"/>
-    <w:lsdException w:name="Grid Table 7 Colorful Accent 3" w:uiPriority="52"/>
-    <w:lsdException w:name="Grid Table 1 Light Accent 4" w:uiPriority="46"/>
-    <w:lsdException w:name="Grid Table 2 Accent 4" w:uiPriority="47"/>
-    <w:lsdException w:name="Grid Table 3 Accent 4" w:uiPriority="48"/>
-    <w:lsdException w:name="Grid Table 4 Accent 4" w:uiPriority="49"/>
-    <w:lsdException w:name="Grid Table 5 Dark Accent 4" w:uiPriority="50"/>
-    <w:lsdException w:name="Grid Table 6 Colorful Accent 4" w:uiPriority="51"/>
-    <w:lsdException w:name="Grid Table 7 Colorful Accent 4" w:uiPriority="52"/>
-    <w:lsdException w:name="Grid Table 1 Light Accent 5" w:uiPriority="46"/>
-    <w:lsdException w:name="Grid Table 2 Accent 5" w:uiPriority="47"/>
-    <w:lsdException w:name="Grid Table 3 Accent 5" w:uiPriority="48"/>
-    <w:lsdException w:name="Grid Table 4 Accent 5" w:uiPriority="49"/>
-    <w:lsdException w:name="Grid Table 5 Dark Accent 5" w:uiPriority="50"/>
-    <w:lsdException w:name="Grid Table 6 Colorful Accent 5" w:uiPriority="51"/>
-    <w:lsdException w:name="Grid Table 7 Colorful Accent 5" w:uiPriority="52"/>
-    <w:lsdException w:name="Grid Table 1 Light Accent 6" w:uiPriority="46"/>
-    <w:lsdException w:name="Grid Table 2 Accent 6" w:uiPriority="47"/>
-    <w:lsdException w:name="Grid Table 3 Accent 6" w:uiPriority="48"/>
-    <w:lsdException w:name="Grid Table 4 Accent 6" w:uiPriority="49"/>
-    <w:lsdException w:name="Grid Table 5 Dark Accent 6" w:uiPriority="50"/>
-    <w:lsdException w:name="Grid Table 6 Colorful Accent 6" w:uiPriority="51"/>
-    <w:lsdException w:name="Grid Table 7 Colorful Accent 6" w:uiPriority="52"/>
-    <w:lsdException w:name="List Table 1 Light" w:uiPriority="46"/>
-    <w:lsdException w:name="List Table 2" w:uiPriority="47"/>
-    <w:lsdException w:name="List Table 3" w:uiPriority="48"/>
-    <w:lsdException w:name="List Table 4" w:uiPriority="49"/>
-    <w:lsdException w:name="List Table 5 Dark" w:uiPriority="50"/>
-    <w:lsdException w:name="List Table 6 Colorful" w:uiPriority="51"/>
-    <w:lsdException w:name="List Table 7 Colorful" w:uiPriority="52"/>
-    <w:lsdException w:name="List Table 1 Light Accent 1" w:uiPriority="46"/>
-    <w:lsdException w:name="List Table 2 Accent 1" w:uiPriority="47"/>
-    <w:lsdException w:name="List Table 3 Accent 1" w:uiPriority="48"/>
-    <w:lsdException w:name="List Table 4 Accent 1" w:uiPriority="49"/>
-    <w:lsdException w:name="List Table 5 Dark Accent 1" w:uiPriority="50"/>
-    <w:lsdException w:name="List Table 6 Colorful Accent 1" w:uiPriority="51"/>
-    <w:lsdException w:name="List Table 7 Colorful Accent 1" w:uiPriority="52"/>
-    <w:lsdException w:name="List Table 1 Light Accent 2" w:uiPriority="46"/>
-    <w:lsdException w:name="List Table 2 Accent 2" w:uiPriority="47"/>
-    <w:lsdException w:name="List Table 3 Accent 2" w:uiPriority="48"/>
-    <w:lsdException w:name="List Table 4 Accent 2" w:uiPriority="49"/>
-    <w:lsdException w:name="List Table 5 Dark Accent 2" w:uiPriority="50"/>
-    <w:lsdException w:name="List Table 6 Colorful Accent 2" w:uiPriority="51"/>
-    <w:lsdException w:name="List Table 7 Colorful Accent 2" w:uiPriority="52"/>
-    <w:lsdException w:name="List Table 1 Light Accent 3" w:uiPriority="46"/>
-    <w:lsdException w:name="List Table 2 Accent 3" w:uiPriority="47"/>
-    <w:lsdException w:name="List Table 3 Accent 3" w:uiPriority="48"/>
-    <w:lsdException w:name="List Table 4 Accent 3" w:uiPriority="49"/>
-    <w:lsdException w:name="List Table 5 Dark Accent 3" w:uiPriority="50"/>
-    <w:lsdException w:name="List Table 6 Colorful Accent 3" w:uiPriority="51"/>
-    <w:lsdException w:name="List Table 7 Colorful Accent 3" w:uiPriority="52"/>
-    <w:lsdException w:name="List Table 1 Light Accent 4" w:uiPriority="46"/>
-    <w:lsdException w:name="List Table 2 Accent 4" w:uiPriority="47"/>
-    <w:lsdException w:name="List Table 3 Accent 4" w:uiPriority="48"/>
-    <w:lsdException w:name="List Table 4 Accent 4" w:uiPriority="49"/>
-    <w:lsdException w:name="List Table 5 Dark Accent 4" w:uiPriority="50"/>
-    <w:lsdException w:name="List Table 6 Colorful Accent 4" w:uiPriority="51"/>
-    <w:lsdException w:name="List Table 7 Colorful Accent 4" w:uiPriority="52"/>
-    <w:lsdException w:name="List Table 1 Light Accent 5" w:uiPriority="46"/>
-    <w:lsdException w:name="List Table 2 Accent 5" w:uiPriority="47"/>
-    <w:lsdException w:name="List Table 3 Accent 5" w:uiPriority="48"/>
-    <w:lsdException w:name="List Table 4 Accent 5" w:uiPriority="49"/>
-    <w:lsdException w:name="List Table 5 Dark Accent 5" w:uiPriority="50"/>
-    <w:lsdException w:name="List Table 6 Colorful Accent 5" w:uiPriority="51"/>
-    <w:lsdException w:name="List Table 7 Colorful Accent 5" w:uiPriority="52"/>
-    <w:lsdException w:name="List Table 1 Light Accent 6" w:uiPriority="46"/>
-    <w:lsdException w:name="List Table 2 Accent 6" w:uiPriority="47"/>
-    <w:lsdException w:name="List Table 3 Accent 6" w:uiPriority="48"/>
-    <w:lsdException w:name="List Table 4 Accent 6" w:uiPriority="49"/>
-    <w:lsdException w:name="List Table 5 Dark Accent 6" w:uiPriority="50"/>
-    <w:lsdException w:name="List Table 6 Colorful Accent 6" w:uiPriority="51"/>
-    <w:lsdException w:name="List Table 7 Colorful Accent 6" w:uiPriority="52"/>
+  <w:latentStyles w:defLockedState="0" w:defUIPriority="99" w:defSemiHidden="1" w:defUnhideWhenUsed="1" w:defQFormat="0" w:count="267">
+    <w:lsdException w:name="Normal" w:semiHidden="0" w:uiPriority="0" w:unhideWhenUsed="0" w:qFormat="1"/>
+    <w:lsdException w:name="heading 1" w:semiHidden="0" w:uiPriority="9" w:unhideWhenUsed="0" w:qFormat="1"/>
+    <w:lsdException w:name="heading 2" w:semiHidden="0" w:uiPriority="9" w:unhideWhenUsed="0" w:qFormat="1"/>
+    <w:lsdException w:name="heading 3" w:semiHidden="0" w:uiPriority="9" w:unhideWhenUsed="0" w:qFormat="1"/>
+    <w:lsdException w:name="heading 4" w:semiHidden="0" w:uiPriority="9" w:unhideWhenUsed="0" w:qFormat="1"/>
+    <w:lsdException w:name="heading 5" w:semiHidden="0" w:uiPriority="9" w:unhideWhenUsed="0" w:qFormat="1"/>
+    <w:lsdException w:name="heading 6" w:semiHidden="0" w:uiPriority="9" w:unhideWhenUsed="0" w:qFormat="1"/>
+    <w:lsdException w:name="heading 7" w:semiHidden="0" w:uiPriority="9" w:unhideWhenUsed="0" w:qFormat="1"/>
+    <w:lsdException w:name="heading 8" w:semiHidden="0" w:uiPriority="9" w:unhideWhenUsed="0" w:qFormat="1"/>
+    <w:lsdException w:name="heading 9" w:semiHidden="0" w:uiPriority="9" w:unhideWhenUsed="0" w:qFormat="1"/>
+    <w:lsdException w:name="toc 1" w:uiPriority="39"/>
+    <w:lsdException w:name="toc 2" w:uiPriority="39"/>
+    <w:lsdException w:name="toc 3" w:uiPriority="39"/>
+    <w:lsdException w:name="toc 4" w:uiPriority="39"/>
+    <w:lsdException w:name="toc 5" w:uiPriority="39"/>
+    <w:lsdException w:name="toc 6" w:uiPriority="39"/>
+    <w:lsdException w:name="toc 7" w:uiPriority="39"/>
+    <w:lsdException w:name="toc 8" w:uiPriority="39"/>
+    <w:lsdException w:name="toc 9" w:uiPriority="39"/>
+    <w:lsdException w:name="caption" w:uiPriority="35" w:qFormat="1"/>
+    <w:lsdException w:name="Title" w:semiHidden="0" w:uiPriority="10" w:unhideWhenUsed="0" w:qFormat="1"/>
+    <w:lsdException w:name="Default Paragraph Font" w:uiPriority="1"/>
+    <w:lsdException w:name="Subtitle" w:semiHidden="0" w:uiPriority="11" w:unhideWhenUsed="0" w:qFormat="1"/>
+    <w:lsdException w:name="Strong" w:semiHidden="0" w:uiPriority="22" w:unhideWhenUsed="0" w:qFormat="1"/>
+    <w:lsdException w:name="Emphasis" w:semiHidden="0" w:uiPriority="20" w:unhideWhenUsed="0" w:qFormat="1"/>
+    <w:lsdException w:name="Table Grid" w:semiHidden="0" w:uiPriority="39" w:unhideWhenUsed="0"/>
+    <w:lsdException w:name="Placeholder Text" w:unhideWhenUsed="0"/>
+    <w:lsdException w:name="No Spacing" w:semiHidden="0" w:uiPriority="1" w:unhideWhenUsed="0" w:qFormat="1"/>
+    <w:lsdException w:name="Light Shading" w:semiHidden="0" w:uiPriority="60" w:unhideWhenUsed="0"/>
+    <w:lsdException w:name="Light List" w:semiHidden="0" w:uiPriority="61" w:unhideWhenUsed="0"/>
+    <w:lsdException w:name="Light Grid" w:semiHidden="0" w:uiPriority="62" w:unhideWhenUsed="0"/>
+    <w:lsdException w:name="Medium Shading 1" w:semiHidden="0" w:uiPriority="63" w:unhideWhenUsed="0"/>
+    <w:lsdException w:name="Medium Shading 2" w:semiHidden="0" w:uiPriority="64" w:unhideWhenUsed="0"/>
+    <w:lsdException w:name="Medium List 1" w:semiHidden="0" w:uiPriority="65" w:unhideWhenUsed="0"/>
+    <w:lsdException w:name="Medium List 2" w:semiHidden="0" w:uiPriority="66" w:unhideWhenUsed="0"/>
+    <w:lsdException w:name="Medium Grid 1" w:semiHidden="0" w:uiPriority="67" w:unhideWhenUsed="0"/>
+    <w:lsdException w:name="Medium Grid 2" w:semiHidden="0" w:uiPriority="68" w:unhideWhenUsed="0"/>
+    <w:lsdException w:name="Medium Grid 3" w:semiHidden="0" w:uiPriority="69" w:unhideWhenUsed="0"/>
+    <w:lsdException w:name="Dark List" w:semiHidden="0" w:uiPriority="70" w:unhideWhenUsed="0"/>
+    <w:lsdException w:name="Colorful Shading" w:semiHidden="0" w:uiPriority="71" w:unhideWhenUsed="0"/>
+    <w:lsdException w:name="Colorful List" w:semiHidden="0" w:uiPriority="72" w:unhideWhenUsed="0"/>
+    <w:lsdException w:name="Colorful Grid" w:semiHidden="0" w:uiPriority="73" w:unhideWhenUsed="0"/>
+    <w:lsdException w:name="Light Shading Accent 1" w:semiHidden="0" w:uiPriority="60" w:unhideWhenUsed="0"/>
+    <w:lsdException w:name="Light List Accent 1" w:semiHidden="0" w:uiPriority="61" w:unhideWhenUsed="0"/>
+    <w:lsdException w:name="Light Grid Accent 1" w:semiHidden="0" w:uiPriority="62" w:unhideWhenUsed="0"/>
+    <w:lsdException w:name="Medium Shading 1 Accent 1" w:semiHidden="0" w:uiPriority="63" w:unhideWhenUsed="0"/>
+    <w:lsdException w:name="Medium Shading 2 Accent 1" w:semiHidden="0" w:uiPriority="64" w:unhideWhenUsed="0"/>
+    <w:lsdException w:name="Medium List 1 Accent 1" w:semiHidden="0" w:uiPriority="65" w:unhideWhenUsed="0"/>
+    <w:lsdException w:name="Revision" w:unhideWhenUsed="0"/>
+    <w:lsdException w:name="List Paragraph" w:semiHidden="0" w:uiPriority="34" w:unhideWhenUsed="0" w:qFormat="1"/>
+    <w:lsdException w:name="Quote" w:semiHidden="0" w:uiPriority="29" w:unhideWhenUsed="0" w:qFormat="1"/>
+    <w:lsdException w:name="Intense Quote" w:semiHidden="0" w:uiPriority="30" w:unhideWhenUsed="0" w:qFormat="1"/>
+    <w:lsdException w:name="Medium List 2 Accent 1" w:semiHidden="0" w:uiPriority="66" w:unhideWhenUsed="0"/>
+    <w:lsdException w:name="Medium Grid 1 Accent 1" w:semiHidden="0" w:uiPriority="67" w:unhideWhenUsed="0"/>
+    <w:lsdException w:name="Medium Grid 2 Accent 1" w:semiHidden="0" w:uiPriority="68" w:unhideWhenUsed="0"/>
+    <w:lsdException w:name="Medium Grid 3 Accent 1" w:semiHidden="0" w:uiPriority="69" w:unhideWhenUsed="0"/>
+    <w:lsdException w:name="Dark List Accent 1" w:semiHidden="0" w:uiPriority="70" w:unhideWhenUsed="0"/>
+    <w:lsdException w:name="Colorful Shading Accent 1" w:semiHidden="0" w:uiPriority="71" w:unhideWhenUsed="0"/>
+    <w:lsdException w:name="Colorful List Accent 1" w:semiHidden="0" w:uiPriority="72" w:unhideWhenUsed="0"/>
+    <w:lsdException w:name="Colorful Grid Accent 1" w:semiHidden="0" w:uiPriority="73" w:unhideWhenUsed="0"/>
+    <w:lsdException w:name="Light Shading Accent 2" w:semiHidden="0" w:uiPriority="60" w:unhideWhenUsed="0"/>
+    <w:lsdException w:name="Light List Accent 2" w:semiHidden="0" w:uiPriority="61" w:unhideWhenUsed="0"/>
+    <w:lsdException w:name="Light Grid Accent 2" w:semiHidden="0" w:uiPriority="62" w:unhideWhenUsed="0"/>
+    <w:lsdException w:name="Medium Shading 1 Accent 2" w:semiHidden="0" w:uiPriority="63" w:unhideWhenUsed="0"/>
+    <w:lsdException w:name="Medium Shading 2 Accent 2" w:semiHidden="0" w:uiPriority="64" w:unhideWhenUsed="0"/>
+    <w:lsdException w:name="Medium List 1 Accent 2" w:semiHidden="0" w:uiPriority="65" w:unhideWhenUsed="0"/>
+    <w:lsdException w:name="Medium List 2 Accent 2" w:semiHidden="0" w:uiPriority="66" w:unhideWhenUsed="0"/>
+    <w:lsdException w:name="Medium Grid 1 Accent 2" w:semiHidden="0" w:uiPriority="67" w:unhideWhenUsed="0"/>
+    <w:lsdException w:name="Medium Grid 2 Accent 2" w:semiHidden="0" w:uiPriority="68" w:unhideWhenUsed="0"/>
+    <w:lsdException w:name="Medium Grid 3 Accent 2" w:semiHidden="0" w:uiPriority="69" w:unhideWhenUsed="0"/>
+    <w:lsdException w:name="Dark List Accent 2" w:semiHidden="0" w:uiPriority="70" w:unhideWhenUsed="0"/>
+    <w:lsdException w:name="Colorful Shading Accent 2" w:semiHidden="0" w:uiPriority="71" w:unhideWhenUsed="0"/>
+    <w:lsdException w:name="Colorful List Accent 2" w:semiHidden="0" w:uiPriority="72" w:unhideWhenUsed="0"/>
+    <w:lsdException w:name="Colorful Grid Accent 2" w:semiHidden="0" w:uiPriority="73" w:unhideWhenUsed="0"/>
+    <w:lsdException w:name="Light Shading Accent 3" w:semiHidden="0" w:uiPriority="60" w:unhideWhenUsed="0"/>
+    <w:lsdException w:name="Light List Accent 3" w:semiHidden="0" w:uiPriority="61" w:unhideWhenUsed="0"/>
+    <w:lsdException w:name="Light Grid Accent 3" w:semiHidden="0" w:uiPriority="62" w:unhideWhenUsed="0"/>
+    <w:lsdException w:name="Medium Shading 1 Accent 3" w:semiHidden="0" w:uiPriority="63" w:unhideWhenUsed="0"/>
+    <w:lsdException w:name="Medium Shading 2 Accent 3" w:semiHidden="0" w:uiPriority="64" w:unhideWhenUsed="0"/>
+    <w:lsdException w:name="Medium List 1 Accent 3" w:semiHidden="0" w:uiPriority="65" w:unhideWhenUsed="0"/>
+    <w:lsdException w:name="Medium List 2 Accent 3" w:semiHidden="0" w:uiPriority="66" w:unhideWhenUsed="0"/>
+    <w:lsdException w:name="Medium Grid 1 Accent 3" w:semiHidden="0" w:uiPriority="67" w:unhideWhenUsed="0"/>
+    <w:lsdException w:name="Medium Grid 2 Accent 3" w:semiHidden="0" w:uiPriority="68" w:unhideWhenUsed="0"/>
+    <w:lsdException w:name="Medium Grid 3 Accent 3" w:semiHidden="0" w:uiPriority="69" w:unhideWhenUsed="0"/>
+    <w:lsdException w:name="Dark List Accent 3" w:semiHidden="0" w:uiPriority="70" w:unhideWhenUsed="0"/>
+    <w:lsdException w:name="Colorful Shading Accent 3" w:semiHidden="0" w:uiPriority="71" w:unhideWhenUsed="0"/>
+    <w:lsdException w:name="Colorful List Accent 3" w:semiHidden="0" w:uiPriority="72" w:unhideWhenUsed="0"/>
+    <w:lsdException w:name="Colorful Grid Accent 3" w:semiHidden="0" w:uiPriority="73" w:unhideWhenUsed="0"/>
+    <w:lsdException w:name="Light Shading Accent 4" w:semiHidden="0" w:uiPriority="60" w:unhideWhenUsed="0"/>
+    <w:lsdException w:name="Light List Accent 4" w:semiHidden="0" w:uiPriority="61" w:unhideWhenUsed="0"/>
+    <w:lsdException w:name="Light Grid Accent 4" w:semiHidden="0" w:uiPriority="62" w:unhideWhenUsed="0"/>
+    <w:lsdException w:name="Medium Shading 1 Accent 4" w:semiHidden="0" w:uiPriority="63" w:unhideWhenUsed="0"/>
+    <w:lsdException w:name="Medium Shading 2 Accent 4" w:semiHidden="0" w:uiPriority="64" w:unhideWhenUsed="0"/>
+    <w:lsdException w:name="Medium List 1 Accent 4" w:semiHidden="0" w:uiPriority="65" w:unhideWhenUsed="0"/>
+    <w:lsdException w:name="Medium List 2 Accent 4" w:semiHidden="0" w:uiPriority="66" w:unhideWhenUsed="0"/>
+    <w:lsdException w:name="Medium Grid 1 Accent 4" w:semiHidden="0" w:uiPriority="67" w:unhideWhenUsed="0"/>
+    <w:lsdException w:name="Medium Grid 2 Accent 4" w:semiHidden="0" w:uiPriority="68" w:unhideWhenUsed="0"/>
+    <w:lsdException w:name="Medium Grid 3 Accent 4" w:semiHidden="0" w:uiPriority="69" w:unhideWhenUsed="0"/>
+    <w:lsdException w:name="Dark List Accent 4" w:semiHidden="0" w:uiPriority="70" w:unhideWhenUsed="0"/>
+    <w:lsdException w:name="Colorful Shading Accent 4" w:semiHidden="0" w:uiPriority="71" w:unhideWhenUsed="0"/>
+    <w:lsdException w:name="Colorful List Accent 4" w:semiHidden="0" w:uiPriority="72" w:unhideWhenUsed="0"/>
+    <w:lsdException w:name="Colorful Grid Accent 4" w:semiHidden="0" w:uiPriority="73" w:unhideWhenUsed="0"/>
+    <w:lsdException w:name="Light Shading Accent 5" w:semiHidden="0" w:uiPriority="60" w:unhideWhenUsed="0"/>
+    <w:lsdException w:name="Light List Accent 5" w:semiHidden="0" w:uiPriority="61" w:unhideWhenUsed="0"/>
+    <w:lsdException w:name="Light Grid Accent 5" w:semiHidden="0" w:uiPriority="62" w:unhideWhenUsed="0"/>
+    <w:lsdException w:name="Medium Shading 1 Accent 5" w:semiHidden="0" w:uiPriority="63" w:unhideWhenUsed="0"/>
+    <w:lsdException w:name="Medium Shading 2 Accent 5" w:semiHidden="0" w:uiPriority="64" w:unhideWhenUsed="0"/>
+    <w:lsdException w:name="Medium List 1 Accent 5" w:semiHidden="0" w:uiPriority="65" w:unhideWhenUsed="0"/>
+    <w:lsdException w:name="Medium List 2 Accent 5" w:semiHidden="0" w:uiPriority="66" w:unhideWhenUsed="0"/>
+    <w:lsdException w:name="Medium Grid 1 Accent 5" w:semiHidden="0" w:uiPriority="67" w:unhideWhenUsed="0"/>
+    <w:lsdException w:name="Medium Grid 2 Accent 5" w:semiHidden="0" w:uiPriority="68" w:unhideWhenUsed="0"/>
+    <w:lsdException w:name="Medium Grid 3 Accent 5" w:semiHidden="0" w:uiPriority="69" w:unhideWhenUsed="0"/>
+    <w:lsdException w:name="Dark List Accent 5" w:semiHidden="0" w:uiPriority="70" w:unhideWhenUsed="0"/>
+    <w:lsdException w:name="Colorful Shading Accent 5" w:semiHidden="0" w:uiPriority="71" w:unhideWhenUsed="0"/>
+    <w:lsdException w:name="Colorful List Accent 5" w:semiHidden="0" w:uiPriority="72" w:unhideWhenUsed="0"/>
+    <w:lsdException w:name="Colorful Grid Accent 5" w:semiHidden="0" w:uiPriority="73" w:unhideWhenUsed="0"/>
+    <w:lsdException w:name="Light Shading Accent 6" w:semiHidden="0" w:uiPriority="60" w:unhideWhenUsed="0"/>
+    <w:lsdException w:name="Light List Accent 6" w:semiHidden="0" w:uiPriority="61" w:unhideWhenUsed="0"/>
+    <w:lsdException w:name="Light Grid Accent 6" w:semiHidden="0" w:uiPriority="62" w:unhideWhenUsed="0"/>
+    <w:lsdException w:name="Medium Shading 1 Accent 6" w:semiHidden="0" w:uiPriority="63" w:unhideWhenUsed="0"/>
+    <w:lsdException w:name="Medium Shading 2 Accent 6" w:semiHidden="0" w:uiPriority="64" w:unhideWhenUsed="0"/>
+    <w:lsdException w:name="Medium List 1 Accent 6" w:semiHidden="0" w:uiPriority="65" w:unhideWhenUsed="0"/>
+    <w:lsdException w:name="Medium List 2 Accent 6" w:semiHidden="0" w:uiPriority="66" w:unhideWhenUsed="0"/>
+    <w:lsdException w:name="Medium Grid 1 Accent 6" w:semiHidden="0" w:uiPriority="67" w:unhideWhenUsed="0"/>
+    <w:lsdException w:name="Medium Grid 2 Accent 6" w:semiHidden="0" w:uiPriority="68" w:unhideWhenUsed="0"/>
+    <w:lsdException w:name="Medium Grid 3 Accent 6" w:semiHidden="0" w:uiPriority="69" w:unhideWhenUsed="0"/>
+    <w:lsdException w:name="Dark List Accent 6" w:semiHidden="0" w:uiPriority="70" w:unhideWhenUsed="0"/>
+    <w:lsdException w:name="Colorful Shading Accent 6" w:semiHidden="0" w:uiPriority="71" w:unhideWhenUsed="0"/>
+    <w:lsdException w:name="Colorful List Accent 6" w:semiHidden="0" w:uiPriority="72" w:unhideWhenUsed="0"/>
+    <w:lsdException w:name="Colorful Grid Accent 6" w:semiHidden="0" w:uiPriority="73" w:unhideWhenUsed="0"/>
+    <w:lsdException w:name="Subtle Emphasis" w:semiHidden="0" w:uiPriority="19" w:unhideWhenUsed="0" w:qFormat="1"/>
+    <w:lsdException w:name="Intense Emphasis" w:semiHidden="0" w:uiPriority="21" w:unhideWhenUsed="0" w:qFormat="1"/>
+    <w:lsdException w:name="Subtle Reference" w:semiHidden="0" w:uiPriority="31" w:unhideWhenUsed="0" w:qFormat="1"/>
+    <w:lsdException w:name="Intense Reference" w:semiHidden="0" w:uiPriority="32" w:unhideWhenUsed="0" w:qFormat="1"/>
+    <w:lsdException w:name="Book Title" w:semiHidden="0" w:uiPriority="33" w:unhideWhenUsed="0" w:qFormat="1"/>
+    <w:lsdException w:name="Bibliography" w:uiPriority="37"/>
+    <w:lsdException w:name="TOC Heading" w:uiPriority="39" w:qFormat="1"/>
+  </w:latentStyles>
+  <w:style w:type="paragraph" w:default="1" w:styleId="Normal">
+    <w:name w:val="Normal"/>
+    <w:qFormat/>
+    <w:rsid w:val="000F239C"/>
+    <w:pPr>
+      <w:widowControl w:val="0"/>
+      <w:spacing w:line="240" w:lineRule="atLeast"/>
+    </w:pPr>
+    <w:rPr>
+      <w:lang w:val="en-US" w:eastAsia="en-US"/>
+    </w:rPr>
+  </w:style>
+  <w:style w:type="paragraph" w:styleId="Heading1">
+    <w:name w:val="heading 1"/>
+    <w:basedOn w:val="Normal"/>
+    <w:next w:val="Normal"/>
+    <w:qFormat/>
+    <w:rsid w:val="008A4D87"/>
+    <w:pPr>
+      <w:keepNext/>
+      <w:spacing w:before="120" w:after="60"/>
+      <w:outlineLvl w:val="0"/>
+    </w:pPr>
+    <w:rPr>
+      <w:rFonts w:ascii="Arial" w:hAnsi="Arial"/>
+      <w:b/>
+      <w:sz w:val="24"/>
+    </w:rPr>
+  </w:style>
+  <w:style w:type="paragraph" w:styleId="Heading2">
+    <w:name w:val="heading 2"/>
+    <w:basedOn w:val="Heading1"/>
+    <w:next w:val="Normal"/>
+    <w:qFormat/>
+    <w:rsid w:val="005F5C34"/>
+    <w:pPr>
+      <w:numPr>
+        <w:numId w:val="33"/>
+      </w:numPr>
+      <w:outlineLvl w:val="1"/>
+    </w:pPr>
+    <w:rPr>
+      <w:sz w:val="20"/>
+    </w:rPr>
+  </w:style>
+  <w:style w:type="paragraph" w:styleId="Heading3">
+    <w:name w:val="heading 3"/>
+    <w:basedOn w:val="Heading1"/>
+    <w:next w:val="Normal"/>
+    <w:qFormat/>
+    <w:pPr>
+      <w:numPr>
+        <w:ilvl w:val="2"/>
+        <w:numId w:val="1"/>
+      </w:numPr>
+      <w:outlineLvl w:val="2"/>
+    </w:pPr>
+    <w:rPr>
+      <w:b w:val="0"/>
+      <w:i/>
+      <w:sz w:val="20"/>
+    </w:rPr>
+  </w:style>
+  <w:style w:type="paragraph" w:styleId="Heading4">
+    <w:name w:val="heading 4"/>
+    <w:basedOn w:val="Heading1"/>
+    <w:next w:val="Normal"/>
+    <w:qFormat/>
+    <w:pPr>
+      <w:numPr>
+        <w:ilvl w:val="3"/>
+        <w:numId w:val="1"/>
+      </w:numPr>
+      <w:outlineLvl w:val="3"/>
+    </w:pPr>
+    <w:rPr>
+      <w:b w:val="0"/>
+      <w:sz w:val="20"/>
+    </w:rPr>
+  </w:style>
+  <w:style w:type="paragraph" w:styleId="Heading5">
+    <w:name w:val="heading 5"/>
+    <w:basedOn w:val="Normal"/>
+    <w:next w:val="Normal"/>
+    <w:qFormat/>
+    <w:pPr>
+      <w:numPr>
+        <w:ilvl w:val="4"/>
+        <w:numId w:val="1"/>
+      </w:numPr>
+      <w:spacing w:before="240" w:after="60"/>
+      <w:ind w:left="2880"/>
+      <w:outlineLvl w:val="4"/>
+    </w:pPr>
+    <w:rPr>
+      <w:sz w:val="22"/>
+    </w:rPr>
+  </w:style>
+  <w:style w:type="paragraph" w:styleId="Heading6">
+    <w:name w:val="heading 6"/>
+    <w:basedOn w:val="Normal"/>
+    <w:next w:val="Normal"/>
+    <w:qFormat/>
+    <w:pPr>
+      <w:numPr>
+        <w:ilvl w:val="5"/>
+        <w:numId w:val="1"/>
+      </w:numPr>
+      <w:spacing w:before="240" w:after="60"/>
+      <w:ind w:left="2880"/>
+      <w:outlineLvl w:val="5"/>
+    </w:pPr>
+    <w:rPr>
+      <w:i/>
+      <w:sz w:val="22"/>
+    </w:rPr>
+  </w:style>
+  <w:style w:type="paragraph" w:styleId="Heading7">
+    <w:name w:val="heading 7"/>
+    <w:basedOn w:val="Normal"/>
+    <w:next w:val="Normal"/>
+    <w:qFormat/>
+    <w:pPr>
+      <w:numPr>
+        <w:ilvl w:val="6"/>
+        <w:numId w:val="1"/>
+      </w:numPr>
+      <w:spacing w:before="240" w:after="60"/>
+      <w:ind w:left="2880"/>
+      <w:outlineLvl w:val="6"/>
+    </w:pPr>
+  </w:style>
+  <w:style w:type="paragraph" w:styleId="Heading8">
+    <w:name w:val="heading 8"/>
+    <w:basedOn w:val="Normal"/>
+    <w:next w:val="Normal"/>
+    <w:qFormat/>
+    <w:pPr>
+      <w:numPr>
+        <w:ilvl w:val="7"/>
+        <w:numId w:val="1"/>
+      </w:numPr>
+      <w:spacing w:before="240" w:after="60"/>
+      <w:ind w:left="2880"/>
+      <w:outlineLvl w:val="7"/>
+    </w:pPr>
+    <w:rPr>
+      <w:i/>
+    </w:rPr>
+  </w:style>
+  <w:style w:type="paragraph" w:styleId="Heading9">
+    <w:name w:val="heading 9"/>
+    <w:basedOn w:val="Normal"/>
+    <w:next w:val="Normal"/>
+    <w:qFormat/>
+    <w:pPr>
+      <w:numPr>
+        <w:ilvl w:val="8"/>
+        <w:numId w:val="1"/>
+      </w:numPr>
+      <w:spacing w:before="240" w:after="60"/>
+      <w:ind w:left="2880"/>
+      <w:outlineLvl w:val="8"/>
+    </w:pPr>
+    <w:rPr>
+      <w:b/>
+      <w:i/>
+      <w:sz w:val="18"/>
+    </w:rPr>
+  </w:style>
+  <w:style w:type="character" w:default="1" w:styleId="DefaultParagraphFont">
+    <w:name w:val="Default Paragraph Font"/>
+    <w:uiPriority w:val="1"/>
+    <w:semiHidden/>
+    <w:unhideWhenUsed/>
+  </w:style>
+  <w:style w:type="table" w:default="1" w:styleId="TableNormal">
+    <w:name w:val="Normal Table"/>
+    <w:uiPriority w:val="99"/>
+    <w:semiHidden/>
+    <w:unhideWhenUsed/>
+    <w:tblPr>
+      <w:tblInd w:w="0" w:type="dxa"/>
+      <w:tblCellMar>
+        <w:top w:w="0" w:type="dxa"/>
+        <w:left w:w="108" w:type="dxa"/>
+        <w:bottom w:w="0" w:type="dxa"/>
+        <w:right w:w="108" w:type="dxa"/>
+      </w:tblCellMar>
+    </w:tblPr>
+  </w:style>
+  <w:style w:type="numbering" w:default="1" w:styleId="NoList">
+    <w:name w:val="No List"/>
+    <w:uiPriority w:val="99"/>
+    <w:semiHidden/>
+    <w:unhideWhenUsed/>
+  </w:style>
+  <w:style w:type="paragraph" w:customStyle="1" w:styleId="Paragraph2">
+    <w:name w:val="Paragraph2"/>
+    <w:basedOn w:val="Normal"/>
+    <w:pPr>
+      <w:spacing w:before="80"/>
+      <w:ind w:left="720"/>
+      <w:jc w:val="both"/>
+    </w:pPr>
+    <w:rPr>
+      <w:color w:val="000000"/>
+      <w:lang w:val="en-AU"/>
+    </w:rPr>
+  </w:style>
+  <w:style w:type="paragraph" w:styleId="Title">
+    <w:name w:val="Title"/>
+    <w:basedOn w:val="Normal"/>
+    <w:next w:val="Normal"/>
+    <w:qFormat/>
+    <w:pPr>
+      <w:spacing w:line="240" w:lineRule="auto"/>
+      <w:jc w:val="center"/>
+    </w:pPr>
+    <w:rPr>
+      <w:rFonts w:ascii="Arial" w:hAnsi="Arial"/>
+      <w:b/>
+      <w:sz w:val="36"/>
+    </w:rPr>
+  </w:style>
+  <w:style w:type="paragraph" w:styleId="Subtitle">
+    <w:name w:val="Subtitle"/>
+    <w:basedOn w:val="Normal"/>
+    <w:qFormat/>
+    <w:pPr>
+      <w:spacing w:after="60"/>
+      <w:jc w:val="center"/>
+    </w:pPr>
+    <w:rPr>
+      <w:rFonts w:ascii="Arial" w:hAnsi="Arial"/>
+      <w:i/>
+      <w:sz w:val="36"/>
+      <w:lang w:val="en-AU"/>
+    </w:rPr>
+  </w:style>
+  <w:style w:type="paragraph" w:styleId="NormalIndent">
+    <w:name w:val="Normal Indent"/>
+    <w:basedOn w:val="Normal"/>
+    <w:pPr>
+      <w:ind w:left="900" w:hanging="900"/>
+    </w:pPr>
+  </w:style>
+  <w:style w:type="paragraph" w:styleId="TOC1">
+    <w:name w:val="toc 1"/>
+    <w:basedOn w:val="Normal"/>
+    <w:next w:val="Normal"/>
+    <w:semiHidden/>
+    <w:pPr>
+      <w:tabs>
+        <w:tab w:val="right" w:pos="9360"/>
+      </w:tabs>
+      <w:spacing w:before="240" w:after="60"/>
+      <w:ind w:right="720"/>
+    </w:pPr>
+  </w:style>
+  <w:style w:type="paragraph" w:styleId="TOC2">
+    <w:name w:val="toc 2"/>
+    <w:basedOn w:val="Normal"/>
+    <w:next w:val="Normal"/>
+    <w:semiHidden/>
+    <w:pPr>
+      <w:tabs>
+        <w:tab w:val="right" w:pos="9360"/>
+      </w:tabs>
+      <w:ind w:left="432" w:right="720"/>
+    </w:pPr>
+  </w:style>
+  <w:style w:type="paragraph" w:styleId="TOC3">
+    <w:name w:val="toc 3"/>
+    <w:basedOn w:val="Normal"/>
+    <w:next w:val="Normal"/>
+    <w:semiHidden/>
+    <w:pPr>
+      <w:tabs>
+        <w:tab w:val="left" w:pos="1440"/>
+        <w:tab w:val="right" w:pos="9360"/>
+      </w:tabs>
+      <w:ind w:left="864"/>
+    </w:pPr>
+  </w:style>
+  <w:style w:type="paragraph" w:styleId="Header">
+    <w:name w:val="header"/>
+    <w:basedOn w:val="Normal"/>
+    <w:pPr>
+      <w:tabs>
+        <w:tab w:val="center" w:pos="4320"/>
+        <w:tab w:val="right" w:pos="8640"/>
+      </w:tabs>
+    </w:pPr>
+  </w:style>
+  <w:style w:type="paragraph" w:styleId="Footer">
+    <w:name w:val="footer"/>
+    <w:basedOn w:val="Normal"/>
+    <w:pPr>
+      <w:tabs>
+        <w:tab w:val="center" w:pos="4320"/>
+        <w:tab w:val="right" w:pos="8640"/>
+      </w:tabs>
+    </w:pPr>
+  </w:style>
+  <w:style w:type="character" w:styleId="PageNumber">
+    <w:name w:val="page number"/>
+    <w:basedOn w:val="DefaultParagraphFont"/>
+  </w:style>
+  <w:style w:type="paragraph" w:customStyle="1" w:styleId="Bullet1">
+    <w:name w:val="Bullet1"/>
+    <w:basedOn w:val="Normal"/>
+    <w:pPr>
+      <w:ind w:left="720" w:hanging="432"/>
+    </w:pPr>
+  </w:style>
+  <w:style w:type="paragraph" w:customStyle="1" w:styleId="Bullet2">
+    <w:name w:val="Bullet2"/>
+    <w:basedOn w:val="Normal"/>
+    <w:pPr>
+      <w:ind w:left="1440" w:hanging="360"/>
+    </w:pPr>
+    <w:rPr>
+      <w:color w:val="000080"/>
+    </w:rPr>
+  </w:style>
+  <w:style w:type="paragraph" w:customStyle="1" w:styleId="Tabletext">
+    <w:name w:val="Tabletext"/>
+    <w:basedOn w:val="Normal"/>
+    <w:pPr>
+      <w:keepLines/>
+      <w:spacing w:after="120"/>
+    </w:pPr>
+  </w:style>
+  <w:style w:type="paragraph" w:styleId="BodyText">
+    <w:name w:val="Body Text"/>
+    <w:basedOn w:val="Normal"/>
+    <w:pPr>
+      <w:keepLines/>
+      <w:spacing w:after="120"/>
+      <w:ind w:left="720"/>
+    </w:pPr>
+  </w:style>
+  <w:style w:type="paragraph" w:styleId="DocumentMap">
+    <w:name w:val="Document Map"/>
+    <w:basedOn w:val="Normal"/>
+    <w:semiHidden/>
+    <w:pPr>
+      <w:shd w:val="clear" w:color="auto" w:fill="000080"/>
+    </w:pPr>
+    <w:rPr>
+      <w:rFonts w:ascii="Tahoma" w:hAnsi="Tahoma"/>
+    </w:rPr>
+  </w:style>
+  <w:style w:type="character" w:styleId="FootnoteReference">
+    <w:name w:val="footnote reference"/>
+    <w:basedOn w:val="DefaultParagraphFont"/>
+    <w:semiHidden/>
+    <w:rPr>
+      <w:sz w:val="20"/>
+      <w:vertAlign w:val="superscript"/>
+    </w:rPr>
+  </w:style>
+  <w:style w:type="paragraph" w:styleId="FootnoteText">
+    <w:name w:val="footnote text"/>
+    <w:basedOn w:val="Normal"/>
+    <w:semiHidden/>
+    <w:pPr>
+      <w:keepNext/>
+      <w:keepLines/>
+      <w:pBdr>
+        <w:bottom w:val="single" w:sz="6" w:space="0" w:color="000000"/>
+      </w:pBdr>
+      <w:spacing w:before="40" w:after="40"/>
+      <w:ind w:left="360" w:hanging="360"/>
+    </w:pPr>
+    <w:rPr>
+      <w:rFonts w:ascii="Helvetica" w:hAnsi="Helvetica"/>
+      <w:sz w:val="16"/>
+    </w:rPr>
+  </w:style>
+  <w:style w:type="paragraph" w:customStyle="1" w:styleId="MainTitle">
+    <w:name w:val="Main Title"/>
+    <w:basedOn w:val="Normal"/>
+    <w:pPr>
+      <w:spacing w:before="480" w:after="60" w:line="240" w:lineRule="auto"/>
+      <w:jc w:val="center"/>
+    </w:pPr>
+    <w:rPr>
+      <w:rFonts w:ascii="Arial" w:hAnsi="Arial"/>
+      <w:b/>
+      <w:kern w:val="28"/>
+      <w:sz w:val="32"/>
+    </w:rPr>
+  </w:style>
+  <w:style w:type="paragraph" w:customStyle="1" w:styleId="Paragraph1">
+    <w:name w:val="Paragraph1"/>
+    <w:basedOn w:val="Normal"/>
+    <w:pPr>
+      <w:spacing w:before="80" w:line="240" w:lineRule="auto"/>
+      <w:jc w:val="both"/>
+    </w:pPr>
+  </w:style>
+  <w:style w:type="paragraph" w:customStyle="1" w:styleId="Paragraph3">
+    <w:name w:val="Paragraph3"/>
+    <w:basedOn w:val="Normal"/>
+    <w:pPr>
+      <w:spacing w:before="80" w:line="240" w:lineRule="auto"/>
+      <w:ind w:left="1530"/>
+      <w:jc w:val="both"/>
+    </w:pPr>
+  </w:style>
+  <w:style w:type="paragraph" w:customStyle="1" w:styleId="Paragraph4">
+    <w:name w:val="Paragraph4"/>
+    <w:basedOn w:val="Normal"/>
+    <w:pPr>
+      <w:spacing w:before="80" w:line="240" w:lineRule="auto"/>
+      <w:ind w:left="2250"/>
+      <w:jc w:val="both"/>
+    </w:pPr>
+  </w:style>
+  <w:style w:type="paragraph" w:styleId="TOC4">
+    <w:name w:val="toc 4"/>
+    <w:basedOn w:val="Normal"/>
+    <w:next w:val="Normal"/>
+    <w:autoRedefine/>
+    <w:semiHidden/>
+    <w:pPr>
+      <w:ind w:left="600"/>
+    </w:pPr>
+  </w:style>
+  <w:style w:type="paragraph" w:styleId="TOC5">
+    <w:name w:val="toc 5"/>
+    <w:basedOn w:val="Normal"/>
+    <w:next w:val="Normal"/>
+    <w:autoRedefine/>
+    <w:semiHidden/>
+    <w:pPr>
+      <w:ind w:left="800"/>
+    </w:pPr>
+  </w:style>
+  <w:style w:type="paragraph" w:styleId="TOC6">
+    <w:name w:val="toc 6"/>
+    <w:basedOn w:val="Normal"/>
+    <w:next w:val="Normal"/>
+    <w:autoRedefine/>
+    <w:semiHidden/>
+    <w:pPr>
+      <w:ind w:left="1000"/>
+    </w:pPr>
+  </w:style>
+  <w:style w:type="paragraph" w:styleId="TOC7">
+    <w:name w:val="toc 7"/>
+    <w:basedOn w:val="Normal"/>
+    <w:next w:val="Normal"/>
+    <w:autoRedefine/>
+    <w:semiHidden/>
+    <w:pPr>
+      <w:ind w:left="1200"/>
+    </w:pPr>
+  </w:style>
+  <w:style w:type="paragraph" w:styleId="TOC8">
+    <w:name w:val="toc 8"/>
+    <w:basedOn w:val="Normal"/>
+    <w:next w:val="Normal"/>
+    <w:autoRedefine/>
+    <w:semiHidden/>
+    <w:pPr>
+      <w:ind w:left="1400"/>
+    </w:pPr>
+  </w:style>
+  <w:style w:type="paragraph" w:styleId="TOC9">
+    <w:name w:val="toc 9"/>
+    <w:basedOn w:val="Normal"/>
+    <w:next w:val="Normal"/>
+    <w:autoRedefine/>
+    <w:semiHidden/>
+    <w:pPr>
+      <w:ind w:left="1600"/>
+    </w:pPr>
+  </w:style>
+  <w:style w:type="paragraph" w:styleId="BodyText2">
+    <w:name w:val="Body Text 2"/>
+    <w:basedOn w:val="Normal"/>
+    <w:rPr>
+      <w:i/>
+      <w:color w:val="0000FF"/>
+    </w:rPr>
+  </w:style>
+  <w:style w:type="paragraph" w:styleId="BodyTextIndent">
+    <w:name w:val="Body Text Indent"/>
+    <w:basedOn w:val="Normal"/>
+    <w:pPr>
+      <w:ind w:left="720"/>
+    </w:pPr>
+    <w:rPr>
+      <w:i/>
+      <w:color w:val="0000FF"/>
+      <w:u w:val="single"/>
+    </w:rPr>
+  </w:style>
+  <w:style w:type="paragraph" w:customStyle="1" w:styleId="Body">
+    <w:name w:val="Body"/>
+    <w:basedOn w:val="Normal"/>
+    <w:pPr>
+      <w:widowControl/>
+      <w:spacing w:before="120" w:line="240" w:lineRule="auto"/>
+      <w:jc w:val="both"/>
+    </w:pPr>
+    <w:rPr>
+      <w:rFonts w:ascii="Book Antiqua" w:hAnsi="Book Antiqua"/>
+    </w:rPr>
+  </w:style>
+  <w:style w:type="paragraph" w:customStyle="1" w:styleId="Bullet">
+    <w:name w:val="Bullet"/>
+    <w:basedOn w:val="Normal"/>
+    <w:pPr>
+      <w:widowControl/>
+      <w:numPr>
+        <w:numId w:val="38"/>
+      </w:numPr>
+      <w:tabs>
+        <w:tab w:val="left" w:pos="720"/>
+      </w:tabs>
+      <w:spacing w:before="120" w:line="240" w:lineRule="auto"/>
+      <w:ind w:right="360"/>
+      <w:jc w:val="both"/>
+    </w:pPr>
+    <w:rPr>
+      <w:rFonts w:ascii="Book Antiqua" w:hAnsi="Book Antiqua"/>
+    </w:rPr>
+  </w:style>
+  <w:style w:type="paragraph" w:customStyle="1" w:styleId="InfoBlue">
+    <w:name w:val="InfoBlue"/>
+    <w:basedOn w:val="Normal"/>
+    <w:next w:val="BodyText"/>
+    <w:rsid w:val="00B7002B"/>
+    <w:pPr>
+      <w:spacing w:after="120"/>
+    </w:pPr>
+    <w:rPr>
+      <w:rFonts w:ascii="Times" w:hAnsi="Times"/>
+      <w:vanish/>
+      <w:color w:val="0000FF"/>
+    </w:rPr>
+  </w:style>
+  <w:style w:type="character" w:styleId="Hyperlink">
+    <w:name w:val="Hyperlink"/>
+    <w:basedOn w:val="DefaultParagraphFont"/>
+    <w:rPr>
+      <w:color w:val="0000FF"/>
+      <w:u w:val="single"/>
+    </w:rPr>
+  </w:style>
+  <w:style w:type="paragraph" w:customStyle="1" w:styleId="infoblue0">
+    <w:name w:val="infoblue"/>
+    <w:basedOn w:val="Normal"/>
+    <w:pPr>
+      <w:widowControl/>
+      <w:spacing w:after="120"/>
+      <w:ind w:left="720"/>
+    </w:pPr>
+    <w:rPr>
+      <w:i/>
+      <w:iCs/>
+      <w:color w:val="0000FF"/>
+    </w:rPr>
+  </w:style>
+  <w:style w:type="paragraph" w:styleId="BalloonText">
+    <w:name w:val="Balloon Text"/>
+    <w:basedOn w:val="Normal"/>
+    <w:semiHidden/>
+    <w:rsid w:val="009D6937"/>
+    <w:rPr>
+      <w:rFonts w:ascii="Tahoma" w:hAnsi="Tahoma" w:cs="Tahoma"/>
+      <w:sz w:val="16"/>
+      <w:szCs w:val="16"/>
+    </w:rPr>
+  </w:style>
+  <w:style w:type="character" w:styleId="CommentReference">
+    <w:name w:val="annotation reference"/>
+    <w:basedOn w:val="DefaultParagraphFont"/>
+    <w:semiHidden/>
+    <w:rsid w:val="009D6937"/>
+    <w:rPr>
+      <w:sz w:val="16"/>
+      <w:szCs w:val="16"/>
+    </w:rPr>
+  </w:style>
+  <w:style w:type="paragraph" w:styleId="CommentText">
+    <w:name w:val="annotation text"/>
+    <w:basedOn w:val="Normal"/>
+    <w:semiHidden/>
+    <w:rsid w:val="009D6937"/>
+  </w:style>
+  <w:style w:type="paragraph" w:styleId="CommentSubject">
+    <w:name w:val="annotation subject"/>
+    <w:basedOn w:val="CommentText"/>
+    <w:next w:val="CommentText"/>
+    <w:semiHidden/>
+    <w:rsid w:val="009D6937"/>
+    <w:rPr>
+      <w:b/>
+      <w:bCs/>
+    </w:rPr>
+  </w:style>
+  <w:style w:type="paragraph" w:customStyle="1" w:styleId="InfoBluelistitem">
+    <w:name w:val="InfoBlue list item"/>
+    <w:basedOn w:val="InfoBlue"/>
+    <w:rsid w:val="00B7002B"/>
+    <w:pPr>
+      <w:ind w:left="720"/>
+    </w:pPr>
+    <w:rPr>
+      <w:vanish w:val="0"/>
+    </w:rPr>
+  </w:style>
+  <w:style w:type="table" w:styleId="TableGrid">
+    <w:name w:val="Table Grid"/>
+    <w:basedOn w:val="TableNormal"/>
+    <w:rsid w:val="00D8366F"/>
+    <w:pPr>
+      <w:widowControl w:val="0"/>
+      <w:spacing w:line="240" w:lineRule="atLeast"/>
+    </w:pPr>
+    <w:tblPr>
+      <w:tblInd w:w="0" w:type="nil"/>
+      <w:tblBorders>
+        <w:top w:val="single" w:sz="4" w:space="0" w:color="auto"/>
+        <w:left w:val="single" w:sz="4" w:space="0" w:color="auto"/>
+        <w:bottom w:val="single" w:sz="4" w:space="0" w:color="auto"/>
+        <w:right w:val="single" w:sz="4" w:space="0" w:color="auto"/>
+        <w:insideH w:val="single" w:sz="4" w:space="0" w:color="auto"/>
+        <w:insideV w:val="single" w:sz="4" w:space="0" w:color="auto"/>
+      </w:tblBorders>
+    </w:tblPr>
+  </w:style>
+  <w:style w:type="paragraph" w:styleId="ListParagraph">
+    <w:name w:val="List Paragraph"/>
+    <w:basedOn w:val="Normal"/>
+    <w:uiPriority w:val="34"/>
+    <w:qFormat/>
+    <w:rsid w:val="00AE46FA"/>
+    <w:pPr>
+      <w:ind w:left="720"/>
+      <w:contextualSpacing/>
+    </w:pPr>
+  </w:style>
+</w:styles>
+</file>
+
+<file path=word/stylesWithEffects.xml><?xml version="1.0" encoding="utf-8"?>
+<w:styles xmlns:wpc="http://schemas.microsoft.com/office/word/2010/wordprocessingCanvas" xmlns:mc="http://schemas.openxmlformats.org/markup-compatibility/2006" xmlns:o="urn:schemas-microsoft-com:office:office" xmlns:r="http://schemas.openxmlformats.org/officeDocument/2006/relationships" xmlns:m="http://schemas.openxmlformats.org/officeDocument/2006/math" xmlns:v="urn:schemas-microsoft-com:vml" xmlns:wp14="http://schemas.microsoft.com/office/word/2010/wordprocessingDrawing" xmlns:wp="http://schemas.openxmlformats.org/drawingml/2006/wordprocessingDrawing" xmlns:w10="urn:schemas-microsoft-com:office:word" xmlns:w="http://schemas.openxmlformats.org/wordprocessingml/2006/main" xmlns:w14="http://schemas.microsoft.com/office/word/2010/wordml" xmlns:wpg="http://schemas.microsoft.com/office/word/2010/wordprocessingGroup" xmlns:wpi="http://schemas.microsoft.com/office/word/2010/wordprocessingInk" xmlns:wne="http://schemas.microsoft.com/office/word/2006/wordml" xmlns:wps="http://schemas.microsoft.com/office/word/2010/wordprocessingShape" mc:Ignorable="w14 wp14">
+  <w:docDefaults>
+    <w:rPrDefault>
+      <w:rPr>
+        <w:rFonts w:ascii="Times New Roman" w:eastAsia="Times New Roman" w:hAnsi="Times New Roman" w:cs="Times New Roman"/>
+        <w:lang w:val="en-AU" w:eastAsia="en-AU" w:bidi="ar-SA"/>
+      </w:rPr>
+    </w:rPrDefault>
+    <w:pPrDefault/>
+  </w:docDefaults>
+  <w:latentStyles w:defLockedState="0" w:defUIPriority="99" w:defSemiHidden="1" w:defUnhideWhenUsed="1" w:defQFormat="0" w:count="267">
+    <w:lsdException w:name="Normal" w:semiHidden="0" w:uiPriority="0" w:unhideWhenUsed="0" w:qFormat="1"/>
+    <w:lsdException w:name="heading 1" w:semiHidden="0" w:uiPriority="9" w:unhideWhenUsed="0" w:qFormat="1"/>
+    <w:lsdException w:name="heading 2" w:semiHidden="0" w:uiPriority="9" w:unhideWhenUsed="0" w:qFormat="1"/>
+    <w:lsdException w:name="heading 3" w:semiHidden="0" w:uiPriority="9" w:unhideWhenUsed="0" w:qFormat="1"/>
+    <w:lsdException w:name="heading 4" w:semiHidden="0" w:uiPriority="9" w:unhideWhenUsed="0" w:qFormat="1"/>
+    <w:lsdException w:name="heading 5" w:semiHidden="0" w:uiPriority="9" w:unhideWhenUsed="0" w:qFormat="1"/>
+    <w:lsdException w:name="heading 6" w:semiHidden="0" w:uiPriority="9" w:unhideWhenUsed="0" w:qFormat="1"/>
+    <w:lsdException w:name="heading 7" w:semiHidden="0" w:uiPriority="9" w:unhideWhenUsed="0" w:qFormat="1"/>
+    <w:lsdException w:name="heading 8" w:semiHidden="0" w:uiPriority="9" w:unhideWhenUsed="0" w:qFormat="1"/>
+    <w:lsdException w:name="heading 9" w:semiHidden="0" w:uiPriority="9" w:unhideWhenUsed="0" w:qFormat="1"/>
+    <w:lsdException w:name="toc 1" w:uiPriority="39"/>
+    <w:lsdException w:name="toc 2" w:uiPriority="39"/>
+    <w:lsdException w:name="toc 3" w:uiPriority="39"/>
+    <w:lsdException w:name="toc 4" w:uiPriority="39"/>
+    <w:lsdException w:name="toc 5" w:uiPriority="39"/>
+    <w:lsdException w:name="toc 6" w:uiPriority="39"/>
+    <w:lsdException w:name="toc 7" w:uiPriority="39"/>
+    <w:lsdException w:name="toc 8" w:uiPriority="39"/>
+    <w:lsdException w:name="toc 9" w:uiPriority="39"/>
+    <w:lsdException w:name="caption" w:uiPriority="35" w:qFormat="1"/>
+    <w:lsdException w:name="Title" w:semiHidden="0" w:uiPriority="10" w:unhideWhenUsed="0" w:qFormat="1"/>
+    <w:lsdException w:name="Default Paragraph Font" w:uiPriority="1"/>
+    <w:lsdException w:name="Subtitle" w:semiHidden="0" w:uiPriority="11" w:unhideWhenUsed="0" w:qFormat="1"/>
+    <w:lsdException w:name="Strong" w:semiHidden="0" w:uiPriority="22" w:unhideWhenUsed="0" w:qFormat="1"/>
+    <w:lsdException w:name="Emphasis" w:semiHidden="0" w:uiPriority="20" w:unhideWhenUsed="0" w:qFormat="1"/>
+    <w:lsdException w:name="Table Grid" w:semiHidden="0" w:uiPriority="39" w:unhideWhenUsed="0"/>
+    <w:lsdException w:name="Placeholder Text" w:unhideWhenUsed="0"/>
+    <w:lsdException w:name="No Spacing" w:semiHidden="0" w:uiPriority="1" w:unhideWhenUsed="0" w:qFormat="1"/>
+    <w:lsdException w:name="Light Shading" w:semiHidden="0" w:uiPriority="60" w:unhideWhenUsed="0"/>
+    <w:lsdException w:name="Light List" w:semiHidden="0" w:uiPriority="61" w:unhideWhenUsed="0"/>
+    <w:lsdException w:name="Light Grid" w:semiHidden="0" w:uiPriority="62" w:unhideWhenUsed="0"/>
+    <w:lsdException w:name="Medium Shading 1" w:semiHidden="0" w:uiPriority="63" w:unhideWhenUsed="0"/>
+    <w:lsdException w:name="Medium Shading 2" w:semiHidden="0" w:uiPriority="64" w:unhideWhenUsed="0"/>
+    <w:lsdException w:name="Medium List 1" w:semiHidden="0" w:uiPriority="65" w:unhideWhenUsed="0"/>
+    <w:lsdException w:name="Medium List 2" w:semiHidden="0" w:uiPriority="66" w:unhideWhenUsed="0"/>
+    <w:lsdException w:name="Medium Grid 1" w:semiHidden="0" w:uiPriority="67" w:unhideWhenUsed="0"/>
+    <w:lsdException w:name="Medium Grid 2" w:semiHidden="0" w:uiPriority="68" w:unhideWhenUsed="0"/>
+    <w:lsdException w:name="Medium Grid 3" w:semiHidden="0" w:uiPriority="69" w:unhideWhenUsed="0"/>
+    <w:lsdException w:name="Dark List" w:semiHidden="0" w:uiPriority="70" w:unhideWhenUsed="0"/>
+    <w:lsdException w:name="Colorful Shading" w:semiHidden="0" w:uiPriority="71" w:unhideWhenUsed="0"/>
+    <w:lsdException w:name="Colorful List" w:semiHidden="0" w:uiPriority="72" w:unhideWhenUsed="0"/>
+    <w:lsdException w:name="Colorful Grid" w:semiHidden="0" w:uiPriority="73" w:unhideWhenUsed="0"/>
+    <w:lsdException w:name="Light Shading Accent 1" w:semiHidden="0" w:uiPriority="60" w:unhideWhenUsed="0"/>
+    <w:lsdException w:name="Light List Accent 1" w:semiHidden="0" w:uiPriority="61" w:unhideWhenUsed="0"/>
+    <w:lsdException w:name="Light Grid Accent 1" w:semiHidden="0" w:uiPriority="62" w:unhideWhenUsed="0"/>
+    <w:lsdException w:name="Medium Shading 1 Accent 1" w:semiHidden="0" w:uiPriority="63" w:unhideWhenUsed="0"/>
+    <w:lsdException w:name="Medium Shading 2 Accent 1" w:semiHidden="0" w:uiPriority="64" w:unhideWhenUsed="0"/>
+    <w:lsdException w:name="Medium List 1 Accent 1" w:semiHidden="0" w:uiPriority="65" w:unhideWhenUsed="0"/>
+    <w:lsdException w:name="Revision" w:unhideWhenUsed="0"/>
+    <w:lsdException w:name="List Paragraph" w:semiHidden="0" w:uiPriority="34" w:unhideWhenUsed="0" w:qFormat="1"/>
+    <w:lsdException w:name="Quote" w:semiHidden="0" w:uiPriority="29" w:unhideWhenUsed="0" w:qFormat="1"/>
+    <w:lsdException w:name="Intense Quote" w:semiHidden="0" w:uiPriority="30" w:unhideWhenUsed="0" w:qFormat="1"/>
+    <w:lsdException w:name="Medium List 2 Accent 1" w:semiHidden="0" w:uiPriority="66" w:unhideWhenUsed="0"/>
+    <w:lsdException w:name="Medium Grid 1 Accent 1" w:semiHidden="0" w:uiPriority="67" w:unhideWhenUsed="0"/>
+    <w:lsdException w:name="Medium Grid 2 Accent 1" w:semiHidden="0" w:uiPriority="68" w:unhideWhenUsed="0"/>
+    <w:lsdException w:name="Medium Grid 3 Accent 1" w:semiHidden="0" w:uiPriority="69" w:unhideWhenUsed="0"/>
+    <w:lsdException w:name="Dark List Accent 1" w:semiHidden="0" w:uiPriority="70" w:unhideWhenUsed="0"/>
+    <w:lsdException w:name="Colorful Shading Accent 1" w:semiHidden="0" w:uiPriority="71" w:unhideWhenUsed="0"/>
+    <w:lsdException w:name="Colorful List Accent 1" w:semiHidden="0" w:uiPriority="72" w:unhideWhenUsed="0"/>
+    <w:lsdException w:name="Colorful Grid Accent 1" w:semiHidden="0" w:uiPriority="73" w:unhideWhenUsed="0"/>
+    <w:lsdException w:name="Light Shading Accent 2" w:semiHidden="0" w:uiPriority="60" w:unhideWhenUsed="0"/>
+    <w:lsdException w:name="Light List Accent 2" w:semiHidden="0" w:uiPriority="61" w:unhideWhenUsed="0"/>
+    <w:lsdException w:name="Light Grid Accent 2" w:semiHidden="0" w:uiPriority="62" w:unhideWhenUsed="0"/>
+    <w:lsdException w:name="Medium Shading 1 Accent 2" w:semiHidden="0" w:uiPriority="63" w:unhideWhenUsed="0"/>
+    <w:lsdException w:name="Medium Shading 2 Accent 2" w:semiHidden="0" w:uiPriority="64" w:unhideWhenUsed="0"/>
+    <w:lsdException w:name="Medium List 1 Accent 2" w:semiHidden="0" w:uiPriority="65" w:unhideWhenUsed="0"/>
+    <w:lsdException w:name="Medium List 2 Accent 2" w:semiHidden="0" w:uiPriority="66" w:unhideWhenUsed="0"/>
+    <w:lsdException w:name="Medium Grid 1 Accent 2" w:semiHidden="0" w:uiPriority="67" w:unhideWhenUsed="0"/>
+    <w:lsdException w:name="Medium Grid 2 Accent 2" w:semiHidden="0" w:uiPriority="68" w:unhideWhenUsed="0"/>
+    <w:lsdException w:name="Medium Grid 3 Accent 2" w:semiHidden="0" w:uiPriority="69" w:unhideWhenUsed="0"/>
+    <w:lsdException w:name="Dark List Accent 2" w:semiHidden="0" w:uiPriority="70" w:unhideWhenUsed="0"/>
+    <w:lsdException w:name="Colorful Shading Accent 2" w:semiHidden="0" w:uiPriority="71" w:unhideWhenUsed="0"/>
+    <w:lsdException w:name="Colorful List Accent 2" w:semiHidden="0" w:uiPriority="72" w:unhideWhenUsed="0"/>
+    <w:lsdException w:name="Colorful Grid Accent 2" w:semiHidden="0" w:uiPriority="73" w:unhideWhenUsed="0"/>
+    <w:lsdException w:name="Light Shading Accent 3" w:semiHidden="0" w:uiPriority="60" w:unhideWhenUsed="0"/>
+    <w:lsdException w:name="Light List Accent 3" w:semiHidden="0" w:uiPriority="61" w:unhideWhenUsed="0"/>
+    <w:lsdException w:name="Light Grid Accent 3" w:semiHidden="0" w:uiPriority="62" w:unhideWhenUsed="0"/>
+    <w:lsdException w:name="Medium Shading 1 Accent 3" w:semiHidden="0" w:uiPriority="63" w:unhideWhenUsed="0"/>
+    <w:lsdException w:name="Medium Shading 2 Accent 3" w:semiHidden="0" w:uiPriority="64" w:unhideWhenUsed="0"/>
+    <w:lsdException w:name="Medium List 1 Accent 3" w:semiHidden="0" w:uiPriority="65" w:unhideWhenUsed="0"/>
+    <w:lsdException w:name="Medium List 2 Accent 3" w:semiHidden="0" w:uiPriority="66" w:unhideWhenUsed="0"/>
+    <w:lsdException w:name="Medium Grid 1 Accent 3" w:semiHidden="0" w:uiPriority="67" w:unhideWhenUsed="0"/>
+    <w:lsdException w:name="Medium Grid 2 Accent 3" w:semiHidden="0" w:uiPriority="68" w:unhideWhenUsed="0"/>
+    <w:lsdException w:name="Medium Grid 3 Accent 3" w:semiHidden="0" w:uiPriority="69" w:unhideWhenUsed="0"/>
+    <w:lsdException w:name="Dark List Accent 3" w:semiHidden="0" w:uiPriority="70" w:unhideWhenUsed="0"/>
+    <w:lsdException w:name="Colorful Shading Accent 3" w:semiHidden="0" w:uiPriority="71" w:unhideWhenUsed="0"/>
+    <w:lsdException w:name="Colorful List Accent 3" w:semiHidden="0" w:uiPriority="72" w:unhideWhenUsed="0"/>
+    <w:lsdException w:name="Colorful Grid Accent 3" w:semiHidden="0" w:uiPriority="73" w:unhideWhenUsed="0"/>
+    <w:lsdException w:name="Light Shading Accent 4" w:semiHidden="0" w:uiPriority="60" w:unhideWhenUsed="0"/>
+    <w:lsdException w:name="Light List Accent 4" w:semiHidden="0" w:uiPriority="61" w:unhideWhenUsed="0"/>
+    <w:lsdException w:name="Light Grid Accent 4" w:semiHidden="0" w:uiPriority="62" w:unhideWhenUsed="0"/>
+    <w:lsdException w:name="Medium Shading 1 Accent 4" w:semiHidden="0" w:uiPriority="63" w:unhideWhenUsed="0"/>
+    <w:lsdException w:name="Medium Shading 2 Accent 4" w:semiHidden="0" w:uiPriority="64" w:unhideWhenUsed="0"/>
+    <w:lsdException w:name="Medium List 1 Accent 4" w:semiHidden="0" w:uiPriority="65" w:unhideWhenUsed="0"/>
+    <w:lsdException w:name="Medium List 2 Accent 4" w:semiHidden="0" w:uiPriority="66" w:unhideWhenUsed="0"/>
+    <w:lsdException w:name="Medium Grid 1 Accent 4" w:semiHidden="0" w:uiPriority="67" w:unhideWhenUsed="0"/>
+    <w:lsdException w:name="Medium Grid 2 Accent 4" w:semiHidden="0" w:uiPriority="68" w:unhideWhenUsed="0"/>
+    <w:lsdException w:name="Medium Grid 3 Accent 4" w:semiHidden="0" w:uiPriority="69" w:unhideWhenUsed="0"/>
+    <w:lsdException w:name="Dark List Accent 4" w:semiHidden="0" w:uiPriority="70" w:unhideWhenUsed="0"/>
+    <w:lsdException w:name="Colorful Shading Accent 4" w:semiHidden="0" w:uiPriority="71" w:unhideWhenUsed="0"/>
+    <w:lsdException w:name="Colorful List Accent 4" w:semiHidden="0" w:uiPriority="72" w:unhideWhenUsed="0"/>
+    <w:lsdException w:name="Colorful Grid Accent 4" w:semiHidden="0" w:uiPriority="73" w:unhideWhenUsed="0"/>
+    <w:lsdException w:name="Light Shading Accent 5" w:semiHidden="0" w:uiPriority="60" w:unhideWhenUsed="0"/>
+    <w:lsdException w:name="Light List Accent 5" w:semiHidden="0" w:uiPriority="61" w:unhideWhenUsed="0"/>
+    <w:lsdException w:name="Light Grid Accent 5" w:semiHidden="0" w:uiPriority="62" w:unhideWhenUsed="0"/>
+    <w:lsdException w:name="Medium Shading 1 Accent 5" w:semiHidden="0" w:uiPriority="63" w:unhideWhenUsed="0"/>
+    <w:lsdException w:name="Medium Shading 2 Accent 5" w:semiHidden="0" w:uiPriority="64" w:unhideWhenUsed="0"/>
+    <w:lsdException w:name="Medium List 1 Accent 5" w:semiHidden="0" w:uiPriority="65" w:unhideWhenUsed="0"/>
+    <w:lsdException w:name="Medium List 2 Accent 5" w:semiHidden="0" w:uiPriority="66" w:unhideWhenUsed="0"/>
+    <w:lsdException w:name="Medium Grid 1 Accent 5" w:semiHidden="0" w:uiPriority="67" w:unhideWhenUsed="0"/>
+    <w:lsdException w:name="Medium Grid 2 Accent 5" w:semiHidden="0" w:uiPriority="68" w:unhideWhenUsed="0"/>
+    <w:lsdException w:name="Medium Grid 3 Accent 5" w:semiHidden="0" w:uiPriority="69" w:unhideWhenUsed="0"/>
+    <w:lsdException w:name="Dark List Accent 5" w:semiHidden="0" w:uiPriority="70" w:unhideWhenUsed="0"/>
+    <w:lsdException w:name="Colorful Shading Accent 5" w:semiHidden="0" w:uiPriority="71" w:unhideWhenUsed="0"/>
+    <w:lsdException w:name="Colorful List Accent 5" w:semiHidden="0" w:uiPriority="72" w:unhideWhenUsed="0"/>
+    <w:lsdException w:name="Colorful Grid Accent 5" w:semiHidden="0" w:uiPriority="73" w:unhideWhenUsed="0"/>
+    <w:lsdException w:name="Light Shading Accent 6" w:semiHidden="0" w:uiPriority="60" w:unhideWhenUsed="0"/>
+    <w:lsdException w:name="Light List Accent 6" w:semiHidden="0" w:uiPriority="61" w:unhideWhenUsed="0"/>
+    <w:lsdException w:name="Light Grid Accent 6" w:semiHidden="0" w:uiPriority="62" w:unhideWhenUsed="0"/>
+    <w:lsdException w:name="Medium Shading 1 Accent 6" w:semiHidden="0" w:uiPriority="63" w:unhideWhenUsed="0"/>
+    <w:lsdException w:name="Medium Shading 2 Accent 6" w:semiHidden="0" w:uiPriority="64" w:unhideWhenUsed="0"/>
+    <w:lsdException w:name="Medium List 1 Accent 6" w:semiHidden="0" w:uiPriority="65" w:unhideWhenUsed="0"/>
+    <w:lsdException w:name="Medium List 2 Accent 6" w:semiHidden="0" w:uiPriority="66" w:unhideWhenUsed="0"/>
+    <w:lsdException w:name="Medium Grid 1 Accent 6" w:semiHidden="0" w:uiPriority="67" w:unhideWhenUsed="0"/>
+    <w:lsdException w:name="Medium Grid 2 Accent 6" w:semiHidden="0" w:uiPriority="68" w:unhideWhenUsed="0"/>
+    <w:lsdException w:name="Medium Grid 3 Accent 6" w:semiHidden="0" w:uiPriority="69" w:unhideWhenUsed="0"/>
+    <w:lsdException w:name="Dark List Accent 6" w:semiHidden="0" w:uiPriority="70" w:unhideWhenUsed="0"/>
+    <w:lsdException w:name="Colorful Shading Accent 6" w:semiHidden="0" w:uiPriority="71" w:unhideWhenUsed="0"/>
+    <w:lsdException w:name="Colorful List Accent 6" w:semiHidden="0" w:uiPriority="72" w:unhideWhenUsed="0"/>
+    <w:lsdException w:name="Colorful Grid Accent 6" w:semiHidden="0" w:uiPriority="73" w:unhideWhenUsed="0"/>
+    <w:lsdException w:name="Subtle Emphasis" w:semiHidden="0" w:uiPriority="19" w:unhideWhenUsed="0" w:qFormat="1"/>
+    <w:lsdException w:name="Intense Emphasis" w:semiHidden="0" w:uiPriority="21" w:unhideWhenUsed="0" w:qFormat="1"/>
+    <w:lsdException w:name="Subtle Reference" w:semiHidden="0" w:uiPriority="31" w:unhideWhenUsed="0" w:qFormat="1"/>
+    <w:lsdException w:name="Intense Reference" w:semiHidden="0" w:uiPriority="32" w:unhideWhenUsed="0" w:qFormat="1"/>
+    <w:lsdException w:name="Book Title" w:semiHidden="0" w:uiPriority="33" w:unhideWhenUsed="0" w:qFormat="1"/>
+    <w:lsdException w:name="Bibliography" w:uiPriority="37"/>
+    <w:lsdException w:name="TOC Heading" w:uiPriority="39" w:qFormat="1"/>
   </w:latentStyles>
   <w:style w:type="paragraph" w:default="1" w:styleId="Normal">
     <w:name w:val="Normal"/>
@@ -8069,7 +8757,7 @@
   <a:extraClrSchemeLst/>
   <a:extLst>
     <a:ext uri="{05A4C25C-085E-4340-85A3-A5531E510DB2}">
-      <thm15:themeFamily xmlns:thm15="http://schemas.microsoft.com/office/thememl/2012/main" name="Office Theme" id="{62F939B6-93AF-4DB8-9C6B-D6C7DFDC589F}" vid="{4A3C46E8-61CC-4603-A589-7422A47A8E4A}"/>
+      <thm15:themeFamily xmlns:thm15="http://schemas.microsoft.com/office/thememl/2012/main" xmlns="" name="Office Theme" id="{62F939B6-93AF-4DB8-9C6B-D6C7DFDC589F}" vid="{4A3C46E8-61CC-4603-A589-7422A47A8E4A}"/>
     </a:ext>
   </a:extLst>
 </a:theme>

</xml_diff>

<commit_message>
Further Links / Clean Up
Cleaning up iteration plans in folder strcutre.
Further link updates to Iteration Plan 3
</commit_message>
<xml_diff>
--- a/Iteration Plan 3.docx
+++ b/Iteration Plan 3.docx
@@ -1855,6 +1855,7 @@
                 <w:lang w:eastAsia="ja-JP"/>
               </w:rPr>
             </w:pPr>
+            <w:bookmarkStart w:id="1" w:name="_GoBack" w:colFirst="8" w:colLast="8"/>
             <w:r>
               <w:rPr>
                 <w:rFonts w:ascii="Arial" w:hAnsi="Arial" w:cs="Arial"/>
@@ -1930,24 +1931,16 @@
                 <w:lang w:eastAsia="ja-JP"/>
               </w:rPr>
             </w:pPr>
-            <w:r>
-              <w:rPr>
-                <w:rFonts w:ascii="Arial" w:hAnsi="Arial" w:cs="Arial"/>
-                <w:color w:val="70AD47" w:themeColor="accent6"/>
-                <w:lang w:eastAsia="ja-JP"/>
-              </w:rPr>
-              <w:t>C</w:t>
-            </w:r>
-            <w:bookmarkStart w:id="1" w:name="_GoBack"/>
-            <w:bookmarkEnd w:id="1"/>
-            <w:r>
-              <w:rPr>
-                <w:rFonts w:ascii="Arial" w:hAnsi="Arial" w:cs="Arial"/>
-                <w:color w:val="70AD47" w:themeColor="accent6"/>
-                <w:lang w:eastAsia="ja-JP"/>
-              </w:rPr>
-              <w:t>omplete</w:t>
-            </w:r>
+            <w:hyperlink r:id="rId10" w:history="1">
+              <w:r>
+                <w:rPr>
+                  <w:rStyle w:val="Hyperlink"/>
+                  <w:rFonts w:ascii="Arial" w:hAnsi="Arial" w:cs="Arial"/>
+                  <w:lang w:eastAsia="ja-JP"/>
+                </w:rPr>
+                <w:t>Complete</w:t>
+              </w:r>
+            </w:hyperlink>
           </w:p>
         </w:tc>
         <w:tc>
@@ -2108,14 +2101,16 @@
             <w:noWrap/>
           </w:tcPr>
           <w:p>
-            <w:r>
-              <w:rPr>
-                <w:rFonts w:ascii="Arial" w:hAnsi="Arial" w:cs="Arial"/>
-                <w:color w:val="00B050"/>
-                <w:lang w:eastAsia="ja-JP"/>
-              </w:rPr>
-              <w:t>Complete</w:t>
-            </w:r>
+            <w:hyperlink r:id="rId11" w:history="1">
+              <w:r>
+                <w:rPr>
+                  <w:rStyle w:val="Hyperlink"/>
+                  <w:rFonts w:ascii="Arial" w:hAnsi="Arial" w:cs="Arial"/>
+                  <w:lang w:eastAsia="ja-JP"/>
+                </w:rPr>
+                <w:t>Complete</w:t>
+              </w:r>
+            </w:hyperlink>
           </w:p>
         </w:tc>
         <w:tc>
@@ -2292,7 +2287,7 @@
                           </pic:cNvPicPr>
                         </pic:nvPicPr>
                         <pic:blipFill>
-                          <a:blip r:embed="rId10" cstate="print">
+                          <a:blip r:embed="rId12" cstate="print">
                             <a:extLst>
                               <a:ext uri="{28A0092B-C50C-407E-A947-70E740481C1C}">
                                 <a14:useLocalDpi xmlns:a14="http://schemas.microsoft.com/office/drawing/2010/main" val="0"/>
@@ -2348,7 +2343,7 @@
                           </pic:cNvPicPr>
                         </pic:nvPicPr>
                         <pic:blipFill>
-                          <a:blip r:embed="rId11" cstate="print">
+                          <a:blip r:embed="rId13" cstate="print">
                             <a:extLst>
                               <a:ext uri="{28A0092B-C50C-407E-A947-70E740481C1C}">
                                 <a14:useLocalDpi xmlns:a14="http://schemas.microsoft.com/office/drawing/2010/main" val="0"/>
@@ -2525,7 +2520,7 @@
                 <w:lang w:eastAsia="ja-JP"/>
               </w:rPr>
             </w:pPr>
-            <w:hyperlink r:id="rId12" w:history="1">
+            <w:hyperlink r:id="rId14" w:history="1">
               <w:r>
                 <w:rPr>
                   <w:rStyle w:val="Hyperlink"/>
@@ -3204,12 +3199,13 @@
           </w:p>
         </w:tc>
       </w:tr>
+      <w:bookmarkEnd w:id="1"/>
     </w:tbl>
     <w:p>
       <w:pPr>
         <w:sectPr>
-          <w:headerReference w:type="default" r:id="rId13"/>
-          <w:footerReference w:type="default" r:id="rId14"/>
+          <w:headerReference w:type="default" r:id="rId15"/>
+          <w:footerReference w:type="default" r:id="rId16"/>
           <w:pgSz w:w="12240" w:h="15840" w:code="1"/>
           <w:pgMar w:top="1440" w:right="1440" w:bottom="1440" w:left="1440" w:header="720" w:footer="720" w:gutter="0"/>
           <w:cols w:space="720"/>
@@ -3236,7 +3232,6 @@
       <w:tblPr>
         <w:tblStyle w:val="TableGrid"/>
         <w:tblW w:w="0" w:type="auto"/>
-        <w:tblInd w:w="0" w:type="dxa"/>
         <w:tblLook w:val="01E0" w:firstRow="1" w:lastRow="1" w:firstColumn="1" w:lastColumn="1" w:noHBand="0" w:noVBand="0"/>
       </w:tblPr>
       <w:tblGrid>
@@ -3827,11 +3822,21 @@
           <w:r>
             <w:sym w:font="Symbol" w:char="F0D3"/>
           </w:r>
-          <w:fldSimple w:instr=" DOCPROPERTY &quot;Company&quot;  \* MERGEFORMAT ">
-            <w:r>
-              <w:t>&lt;Company Name&gt;</w:t>
-            </w:r>
-          </w:fldSimple>
+          <w:r>
+            <w:fldChar w:fldCharType="begin"/>
+          </w:r>
+          <w:r>
+            <w:instrText xml:space="preserve"> DOCPROPERTY "Company"  \* MERGEFORMAT </w:instrText>
+          </w:r>
+          <w:r>
+            <w:fldChar w:fldCharType="separate"/>
+          </w:r>
+          <w:r>
+            <w:t>&lt;Company Name&gt;</w:t>
+          </w:r>
+          <w:r>
+            <w:fldChar w:fldCharType="end"/>
+          </w:r>
           <w:r>
             <w:t xml:space="preserve">, </w:t>
           </w:r>
@@ -4030,11 +4035,21 @@
           <w:tcW w:w="6379" w:type="dxa"/>
         </w:tcPr>
         <w:p>
-          <w:fldSimple w:instr=" TITLE  \* MERGEFORMAT ">
-            <w:r>
-              <w:t>Iteration Plan</w:t>
-            </w:r>
-          </w:fldSimple>
+          <w:r>
+            <w:fldChar w:fldCharType="begin"/>
+          </w:r>
+          <w:r>
+            <w:instrText xml:space="preserve"> TITLE  \* MERGEFORMAT </w:instrText>
+          </w:r>
+          <w:r>
+            <w:fldChar w:fldCharType="separate"/>
+          </w:r>
+          <w:r>
+            <w:t>Iteration Plan</w:t>
+          </w:r>
+          <w:r>
+            <w:fldChar w:fldCharType="end"/>
+          </w:r>
         </w:p>
       </w:tc>
       <w:tc>
@@ -8042,6 +8057,7 @@
       <w:spacing w:line="240" w:lineRule="atLeast"/>
     </w:pPr>
     <w:tblPr>
+      <w:tblInd w:w="0" w:type="dxa"/>
       <w:tblBorders>
         <w:top w:val="single" w:sz="4" w:space="0" w:color="auto"/>
         <w:left w:val="single" w:sz="4" w:space="0" w:color="auto"/>

</xml_diff>